<commit_message>
0513 Initial Exploration 1
</commit_message>
<xml_diff>
--- a/documents/Evaluate Techniques for Wifi Locationing.docx
+++ b/documents/Evaluate Techniques for Wifi Locationing.docx
@@ -2,14 +2,21 @@
 <file path=word/document.xml><?xml version="1.0" encoding="utf-8"?>
 <w:document xmlns:wpc="http://schemas.microsoft.com/office/word/2010/wordprocessingCanvas" xmlns:mc="http://schemas.openxmlformats.org/markup-compatibility/2006" xmlns:o="urn:schemas-microsoft-com:office:office" xmlns:r="http://schemas.openxmlformats.org/officeDocument/2006/relationships" xmlns:m="http://schemas.openxmlformats.org/officeDocument/2006/math" xmlns:v="urn:schemas-microsoft-com:vml" xmlns:wp14="http://schemas.microsoft.com/office/word/2010/wordprocessingDrawing" xmlns:wp="http://schemas.openxmlformats.org/drawingml/2006/wordprocessingDrawing" xmlns:w10="urn:schemas-microsoft-com:office:word" xmlns:w="http://schemas.openxmlformats.org/wordprocessingml/2006/main" xmlns:w14="http://schemas.microsoft.com/office/word/2010/wordml" xmlns:wpg="http://schemas.microsoft.com/office/word/2010/wordprocessingGroup" xmlns:wpi="http://schemas.microsoft.com/office/word/2010/wordprocessingInk" xmlns:wne="http://schemas.microsoft.com/office/word/2006/wordml" xmlns:wps="http://schemas.microsoft.com/office/word/2010/wordprocessingShape" mc:Ignorable="w14 wp14">
   <w:body>
-    <w:p/>
+    <w:p>
+      <w:pPr>
+        <w:rPr>
+          <w:rFonts w:asciiTheme="majorHAnsi" w:hAnsiTheme="majorHAnsi"/>
+        </w:rPr>
+      </w:pPr>
+    </w:p>
     <w:p>
       <w:pPr>
         <w:spacing w:before="480" w:after="150"/>
-        <w:jc w:val="left"/>
+        <w:jc w:val="center"/>
         <w:outlineLvl w:val="0"/>
         <w:rPr>
-          <w:rFonts w:eastAsia="Times New Roman" w:cs="Arial"/>
+          <w:rFonts w:asciiTheme="majorHAnsi" w:eastAsia="Times New Roman" w:hAnsiTheme="majorHAnsi" w:cs="Arial"/>
+          <w:b/>
           <w:color w:val="999999"/>
           <w:kern w:val="36"/>
           <w:sz w:val="45"/>
@@ -17,10 +24,10 @@
           <w:lang w:val="ru-RU" w:eastAsia="ru-RU"/>
         </w:rPr>
       </w:pPr>
-      <w:bookmarkStart w:id="0" w:name="_GoBack"/>
-      <w:r>
-        <w:rPr>
-          <w:rFonts w:eastAsia="Times New Roman" w:cs="Arial"/>
+      <w:r>
+        <w:rPr>
+          <w:rFonts w:asciiTheme="majorHAnsi" w:eastAsia="Times New Roman" w:hAnsiTheme="majorHAnsi" w:cs="Arial"/>
+          <w:b/>
           <w:color w:val="999999"/>
           <w:kern w:val="36"/>
           <w:sz w:val="45"/>
@@ -30,26 +37,1022 @@
         <w:t>Evaluate Techniques for Wifi Locationing</w:t>
       </w:r>
     </w:p>
-    <w:bookmarkEnd w:id="0"/>
-    <w:p/>
-    <w:p/>
-    <w:p/>
-    <w:p>
-      <w:pPr>
-        <w:rPr>
+    <w:p>
+      <w:pPr>
+        <w:rPr>
+          <w:rFonts w:asciiTheme="majorHAnsi" w:hAnsiTheme="majorHAnsi"/>
+        </w:rPr>
+      </w:pPr>
+    </w:p>
+    <w:p>
+      <w:pPr>
+        <w:rPr>
+          <w:rFonts w:asciiTheme="majorHAnsi" w:hAnsiTheme="majorHAnsi"/>
+        </w:rPr>
+      </w:pPr>
+    </w:p>
+    <w:p>
+      <w:pPr>
+        <w:rPr>
+          <w:rFonts w:asciiTheme="majorHAnsi" w:hAnsiTheme="majorHAnsi"/>
+          <w:sz w:val="28"/>
           <w:u w:val="single"/>
         </w:rPr>
       </w:pPr>
       <w:r>
         <w:rPr>
+          <w:rFonts w:asciiTheme="majorHAnsi" w:hAnsiTheme="majorHAnsi"/>
+          <w:sz w:val="28"/>
           <w:u w:val="single"/>
         </w:rPr>
+        <w:t>MAIN OBJECTIVE</w:t>
+      </w:r>
+    </w:p>
+    <w:p>
+      <w:pPr>
+        <w:rPr>
+          <w:rFonts w:asciiTheme="majorHAnsi" w:hAnsiTheme="majorHAnsi" w:cs="Arial"/>
+          <w:color w:val="231F20"/>
+          <w:sz w:val="22"/>
+          <w:shd w:val="clear" w:color="auto" w:fill="FFFFFF"/>
+        </w:rPr>
+      </w:pPr>
+    </w:p>
+    <w:p>
+      <w:pPr>
+        <w:rPr>
+          <w:rFonts w:asciiTheme="majorHAnsi" w:hAnsiTheme="majorHAnsi" w:cs="Arial"/>
+          <w:color w:val="231F20"/>
+          <w:sz w:val="22"/>
+          <w:shd w:val="clear" w:color="auto" w:fill="FFFFFF"/>
+        </w:rPr>
+      </w:pPr>
+      <w:r>
+        <w:rPr>
+          <w:rFonts w:asciiTheme="majorHAnsi" w:hAnsiTheme="majorHAnsi" w:cs="Arial"/>
+          <w:color w:val="231F20"/>
+          <w:sz w:val="22"/>
+          <w:shd w:val="clear" w:color="auto" w:fill="FFFFFF"/>
+        </w:rPr>
+        <w:t>U</w:t>
+      </w:r>
+      <w:r>
+        <w:rPr>
+          <w:rFonts w:asciiTheme="majorHAnsi" w:hAnsiTheme="majorHAnsi" w:cs="Arial"/>
+          <w:color w:val="231F20"/>
+          <w:sz w:val="22"/>
+          <w:shd w:val="clear" w:color="auto" w:fill="FFFFFF"/>
+        </w:rPr>
+        <w:t>sing "wifi fingerprinting" to determine a person's location in indoor spaces</w:t>
+      </w:r>
+      <w:r>
+        <w:rPr>
+          <w:rFonts w:asciiTheme="majorHAnsi" w:hAnsiTheme="majorHAnsi" w:cs="Arial"/>
+          <w:color w:val="231F20"/>
+          <w:sz w:val="22"/>
+          <w:shd w:val="clear" w:color="auto" w:fill="FFFFFF"/>
+        </w:rPr>
+        <w:t>.</w:t>
+      </w:r>
+    </w:p>
+    <w:p>
+      <w:pPr>
+        <w:rPr>
+          <w:rFonts w:asciiTheme="majorHAnsi" w:hAnsiTheme="majorHAnsi" w:cs="Arial"/>
+          <w:color w:val="231F20"/>
+          <w:sz w:val="22"/>
+          <w:shd w:val="clear" w:color="auto" w:fill="FFFFFF"/>
+        </w:rPr>
+      </w:pPr>
+    </w:p>
+    <w:p>
+      <w:pPr>
+        <w:rPr>
+          <w:rFonts w:asciiTheme="majorHAnsi" w:hAnsiTheme="majorHAnsi"/>
+          <w:sz w:val="28"/>
+          <w:u w:val="single"/>
+        </w:rPr>
+      </w:pPr>
+    </w:p>
+    <w:p>
+      <w:pPr>
+        <w:rPr>
+          <w:rFonts w:asciiTheme="majorHAnsi" w:hAnsiTheme="majorHAnsi" w:cs="Arial"/>
+          <w:color w:val="231F20"/>
+          <w:sz w:val="28"/>
+          <w:shd w:val="clear" w:color="auto" w:fill="FFFFFF"/>
+        </w:rPr>
+      </w:pPr>
+      <w:r>
+        <w:rPr>
+          <w:rFonts w:asciiTheme="majorHAnsi" w:hAnsiTheme="majorHAnsi"/>
+          <w:sz w:val="28"/>
+          <w:u w:val="single"/>
+        </w:rPr>
         <w:t>EXPLORATORY ANALYSIS</w:t>
       </w:r>
     </w:p>
-    <w:p/>
+    <w:p>
+      <w:pPr>
+        <w:rPr>
+          <w:rFonts w:asciiTheme="majorHAnsi" w:hAnsiTheme="majorHAnsi" w:cs="Arial"/>
+          <w:color w:val="231F20"/>
+          <w:sz w:val="22"/>
+          <w:shd w:val="clear" w:color="auto" w:fill="FFFFFF"/>
+        </w:rPr>
+      </w:pPr>
+    </w:p>
+    <w:p>
+      <w:pPr>
+        <w:rPr>
+          <w:rFonts w:asciiTheme="majorHAnsi" w:hAnsiTheme="majorHAnsi" w:cs="Arial"/>
+          <w:color w:val="231F20"/>
+          <w:sz w:val="22"/>
+          <w:shd w:val="clear" w:color="auto" w:fill="FFFFFF"/>
+        </w:rPr>
+      </w:pPr>
+      <w:r>
+        <w:rPr>
+          <w:rFonts w:asciiTheme="majorHAnsi" w:hAnsiTheme="majorHAnsi" w:cs="Arial"/>
+          <w:color w:val="231F20"/>
+          <w:sz w:val="22"/>
+          <w:shd w:val="clear" w:color="auto" w:fill="FFFFFF"/>
+        </w:rPr>
+        <w:t>DATA GIVEN</w:t>
+      </w:r>
+    </w:p>
+    <w:p>
+      <w:pPr>
+        <w:rPr>
+          <w:rFonts w:asciiTheme="majorHAnsi" w:hAnsiTheme="majorHAnsi" w:cs="Arial"/>
+          <w:color w:val="231F20"/>
+          <w:sz w:val="22"/>
+          <w:shd w:val="clear" w:color="auto" w:fill="FFFFFF"/>
+        </w:rPr>
+      </w:pPr>
+    </w:p>
+    <w:p>
+      <w:pPr>
+        <w:rPr>
+          <w:rFonts w:asciiTheme="majorHAnsi" w:hAnsiTheme="majorHAnsi" w:cs="Arial"/>
+          <w:color w:val="231F20"/>
+          <w:sz w:val="22"/>
+          <w:shd w:val="clear" w:color="auto" w:fill="FFFFFF"/>
+        </w:rPr>
+      </w:pPr>
+      <w:r>
+        <w:rPr>
+          <w:rFonts w:asciiTheme="majorHAnsi" w:hAnsiTheme="majorHAnsi" w:cs="Arial"/>
+          <w:color w:val="231F20"/>
+          <w:sz w:val="22"/>
+          <w:shd w:val="clear" w:color="auto" w:fill="FFFFFF"/>
+        </w:rPr>
+        <w:t>L</w:t>
+      </w:r>
+      <w:r>
+        <w:rPr>
+          <w:rFonts w:asciiTheme="majorHAnsi" w:hAnsiTheme="majorHAnsi" w:cs="Arial"/>
+          <w:color w:val="231F20"/>
+          <w:sz w:val="22"/>
+          <w:shd w:val="clear" w:color="auto" w:fill="FFFFFF"/>
+        </w:rPr>
+        <w:t>arge database of wifi fingerprints for a multi-building industrial campus with a location (building, floor, and location ID) associated with each fingerprint. </w:t>
+      </w:r>
+    </w:p>
+    <w:p>
+      <w:pPr>
+        <w:rPr>
+          <w:rFonts w:asciiTheme="majorHAnsi" w:hAnsiTheme="majorHAnsi" w:cs="Arial"/>
+          <w:color w:val="231F20"/>
+          <w:sz w:val="22"/>
+          <w:shd w:val="clear" w:color="auto" w:fill="FFFFFF"/>
+        </w:rPr>
+      </w:pPr>
+    </w:p>
+    <w:p>
+      <w:pPr>
+        <w:rPr>
+          <w:rFonts w:asciiTheme="majorHAnsi" w:hAnsiTheme="majorHAnsi" w:cs="Arial"/>
+          <w:color w:val="231F20"/>
+          <w:sz w:val="22"/>
+          <w:shd w:val="clear" w:color="auto" w:fill="FFFFFF"/>
+        </w:rPr>
+      </w:pPr>
+      <w:r>
+        <w:rPr>
+          <w:rFonts w:asciiTheme="majorHAnsi" w:hAnsiTheme="majorHAnsi" w:cs="Arial"/>
+          <w:color w:val="231F20"/>
+          <w:sz w:val="22"/>
+          <w:shd w:val="clear" w:color="auto" w:fill="FFFFFF"/>
+        </w:rPr>
+        <w:t>The main characteris</w:t>
+      </w:r>
+      <w:r>
+        <w:rPr>
+          <w:rFonts w:asciiTheme="majorHAnsi" w:hAnsiTheme="majorHAnsi" w:cs="Arial"/>
+          <w:color w:val="231F20"/>
+          <w:sz w:val="22"/>
+          <w:shd w:val="clear" w:color="auto" w:fill="FFFFFF"/>
+        </w:rPr>
+        <w:t xml:space="preserve">tics of the database </w:t>
+      </w:r>
+      <w:r>
+        <w:rPr>
+          <w:rFonts w:asciiTheme="majorHAnsi" w:hAnsiTheme="majorHAnsi" w:cs="Arial"/>
+          <w:color w:val="231F20"/>
+          <w:sz w:val="22"/>
+          <w:shd w:val="clear" w:color="auto" w:fill="FFFFFF"/>
+        </w:rPr>
+        <w:t xml:space="preserve"> are:</w:t>
+      </w:r>
+    </w:p>
+    <w:p>
+      <w:pPr>
+        <w:rPr>
+          <w:rFonts w:asciiTheme="majorHAnsi" w:hAnsiTheme="majorHAnsi" w:cs="Arial"/>
+          <w:color w:val="231F20"/>
+          <w:sz w:val="22"/>
+          <w:shd w:val="clear" w:color="auto" w:fill="FFFFFF"/>
+        </w:rPr>
+      </w:pPr>
+      <w:r>
+        <w:rPr>
+          <w:rFonts w:asciiTheme="majorHAnsi" w:hAnsiTheme="majorHAnsi" w:cs="Arial"/>
+          <w:color w:val="231F20"/>
+          <w:sz w:val="22"/>
+          <w:shd w:val="clear" w:color="auto" w:fill="FFFFFF"/>
+        </w:rPr>
+        <w:t> It covers a surface of</w:t>
+      </w:r>
+      <w:r>
+        <w:rPr>
+          <w:rFonts w:asciiTheme="majorHAnsi" w:hAnsiTheme="majorHAnsi" w:cs="Arial"/>
+          <w:color w:val="231F20"/>
+          <w:sz w:val="22"/>
+          <w:shd w:val="clear" w:color="auto" w:fill="FFFFFF"/>
+        </w:rPr>
+        <w:t xml:space="preserve"> 108703m2 including 3 buildings </w:t>
+      </w:r>
+      <w:r>
+        <w:rPr>
+          <w:rFonts w:asciiTheme="majorHAnsi" w:hAnsiTheme="majorHAnsi" w:cs="Arial"/>
+          <w:color w:val="231F20"/>
+          <w:sz w:val="22"/>
+          <w:shd w:val="clear" w:color="auto" w:fill="FFFFFF"/>
+        </w:rPr>
+        <w:t>with 4 or 5 floors depending on the building.</w:t>
+      </w:r>
+    </w:p>
+    <w:p>
+      <w:pPr>
+        <w:rPr>
+          <w:rFonts w:asciiTheme="majorHAnsi" w:hAnsiTheme="majorHAnsi" w:cs="Arial"/>
+          <w:color w:val="231F20"/>
+          <w:sz w:val="22"/>
+          <w:shd w:val="clear" w:color="auto" w:fill="FFFFFF"/>
+        </w:rPr>
+      </w:pPr>
+      <w:r>
+        <w:rPr>
+          <w:rFonts w:asciiTheme="majorHAnsi" w:hAnsiTheme="majorHAnsi" w:cs="Arial"/>
+          <w:color w:val="231F20"/>
+          <w:sz w:val="22"/>
+          <w:shd w:val="clear" w:color="auto" w:fill="FFFFFF"/>
+        </w:rPr>
+        <w:t xml:space="preserve"> The number </w:t>
+      </w:r>
+      <w:r>
+        <w:rPr>
+          <w:rFonts w:asciiTheme="majorHAnsi" w:hAnsiTheme="majorHAnsi" w:cs="Arial"/>
+          <w:b/>
+          <w:color w:val="231F20"/>
+          <w:sz w:val="22"/>
+          <w:shd w:val="clear" w:color="auto" w:fill="FFFFFF"/>
+        </w:rPr>
+        <w:t>of diff</w:t>
+      </w:r>
+      <w:r>
+        <w:rPr>
+          <w:rFonts w:asciiTheme="majorHAnsi" w:hAnsiTheme="majorHAnsi" w:cs="Arial"/>
+          <w:b/>
+          <w:color w:val="231F20"/>
+          <w:sz w:val="22"/>
+          <w:shd w:val="clear" w:color="auto" w:fill="FFFFFF"/>
+        </w:rPr>
+        <w:t xml:space="preserve">erent places (reference points) </w:t>
+      </w:r>
+      <w:r>
+        <w:rPr>
+          <w:rFonts w:asciiTheme="majorHAnsi" w:hAnsiTheme="majorHAnsi" w:cs="Arial"/>
+          <w:b/>
+          <w:color w:val="231F20"/>
+          <w:sz w:val="22"/>
+          <w:shd w:val="clear" w:color="auto" w:fill="FFFFFF"/>
+        </w:rPr>
+        <w:t>appearing in the database is 933.</w:t>
+      </w:r>
+    </w:p>
+    <w:p>
+      <w:pPr>
+        <w:rPr>
+          <w:rFonts w:asciiTheme="majorHAnsi" w:hAnsiTheme="majorHAnsi" w:cs="Arial"/>
+          <w:color w:val="231F20"/>
+          <w:sz w:val="22"/>
+          <w:shd w:val="clear" w:color="auto" w:fill="FFFFFF"/>
+        </w:rPr>
+      </w:pPr>
+      <w:r>
+        <w:rPr>
+          <w:rFonts w:asciiTheme="majorHAnsi" w:hAnsiTheme="majorHAnsi" w:cs="Arial"/>
+          <w:color w:val="231F20"/>
+          <w:sz w:val="22"/>
+          <w:shd w:val="clear" w:color="auto" w:fill="FFFFFF"/>
+        </w:rPr>
+        <w:t xml:space="preserve"> </w:t>
+      </w:r>
+      <w:r>
+        <w:rPr>
+          <w:rFonts w:asciiTheme="majorHAnsi" w:hAnsiTheme="majorHAnsi" w:cs="Arial"/>
+          <w:b/>
+          <w:color w:val="231F20"/>
+          <w:sz w:val="22"/>
+          <w:shd w:val="clear" w:color="auto" w:fill="FFFFFF"/>
+        </w:rPr>
+        <w:t xml:space="preserve">21049 sampled points </w:t>
+      </w:r>
+      <w:r>
+        <w:rPr>
+          <w:rFonts w:asciiTheme="majorHAnsi" w:hAnsiTheme="majorHAnsi" w:cs="Arial"/>
+          <w:color w:val="231F20"/>
+          <w:sz w:val="22"/>
+          <w:shd w:val="clear" w:color="auto" w:fill="FFFFFF"/>
+        </w:rPr>
+        <w:t>have been captured</w:t>
+      </w:r>
+      <w:r>
+        <w:rPr>
+          <w:rFonts w:asciiTheme="majorHAnsi" w:hAnsiTheme="majorHAnsi" w:cs="Arial"/>
+          <w:color w:val="231F20"/>
+          <w:sz w:val="22"/>
+          <w:shd w:val="clear" w:color="auto" w:fill="FFFFFF"/>
+        </w:rPr>
+        <w:t xml:space="preserve">: </w:t>
+      </w:r>
+      <w:r>
+        <w:rPr>
+          <w:rFonts w:asciiTheme="majorHAnsi" w:hAnsiTheme="majorHAnsi" w:cs="Arial"/>
+          <w:b/>
+          <w:color w:val="231F20"/>
+          <w:sz w:val="22"/>
+          <w:shd w:val="clear" w:color="auto" w:fill="FFFFFF"/>
+        </w:rPr>
+        <w:t>19938</w:t>
+      </w:r>
+      <w:r>
+        <w:rPr>
+          <w:rFonts w:asciiTheme="majorHAnsi" w:hAnsiTheme="majorHAnsi" w:cs="Arial"/>
+          <w:color w:val="231F20"/>
+          <w:sz w:val="22"/>
+          <w:shd w:val="clear" w:color="auto" w:fill="FFFFFF"/>
+        </w:rPr>
+        <w:t xml:space="preserve"> for </w:t>
+      </w:r>
+      <w:r>
+        <w:rPr>
+          <w:rFonts w:asciiTheme="majorHAnsi" w:hAnsiTheme="majorHAnsi" w:cs="Arial"/>
+          <w:color w:val="231F20"/>
+          <w:sz w:val="22"/>
+          <w:shd w:val="clear" w:color="auto" w:fill="FFFFFF"/>
+        </w:rPr>
+        <w:t xml:space="preserve">training/learning and </w:t>
+      </w:r>
+      <w:r>
+        <w:rPr>
+          <w:rFonts w:asciiTheme="majorHAnsi" w:hAnsiTheme="majorHAnsi" w:cs="Arial"/>
+          <w:b/>
+          <w:color w:val="231F20"/>
+          <w:sz w:val="22"/>
+          <w:shd w:val="clear" w:color="auto" w:fill="FFFFFF"/>
+        </w:rPr>
+        <w:t xml:space="preserve">1111 </w:t>
+      </w:r>
+      <w:r>
+        <w:rPr>
+          <w:rFonts w:asciiTheme="majorHAnsi" w:hAnsiTheme="majorHAnsi" w:cs="Arial"/>
+          <w:color w:val="231F20"/>
+          <w:sz w:val="22"/>
+          <w:shd w:val="clear" w:color="auto" w:fill="FFFFFF"/>
+        </w:rPr>
+        <w:t>for validation/testing.</w:t>
+      </w:r>
+      <w:bookmarkStart w:id="0" w:name="_GoBack"/>
+      <w:bookmarkEnd w:id="0"/>
+    </w:p>
+    <w:p>
+      <w:pPr>
+        <w:rPr>
+          <w:rFonts w:asciiTheme="majorHAnsi" w:hAnsiTheme="majorHAnsi" w:cs="Arial"/>
+          <w:color w:val="231F20"/>
+          <w:sz w:val="22"/>
+          <w:shd w:val="clear" w:color="auto" w:fill="FFFFFF"/>
+        </w:rPr>
+      </w:pPr>
+      <w:r>
+        <w:rPr>
+          <w:rFonts w:asciiTheme="majorHAnsi" w:hAnsiTheme="majorHAnsi" w:cs="Arial"/>
+          <w:color w:val="231F20"/>
+          <w:sz w:val="22"/>
+          <w:shd w:val="clear" w:color="auto" w:fill="FFFFFF"/>
+        </w:rPr>
+        <w:t> Dataset independ</w:t>
+      </w:r>
+      <w:r>
+        <w:rPr>
+          <w:rFonts w:asciiTheme="majorHAnsi" w:hAnsiTheme="majorHAnsi" w:cs="Arial"/>
+          <w:color w:val="231F20"/>
+          <w:sz w:val="22"/>
+          <w:shd w:val="clear" w:color="auto" w:fill="FFFFFF"/>
+        </w:rPr>
+        <w:t xml:space="preserve">ence has been assured by taking </w:t>
+      </w:r>
+      <w:r>
+        <w:rPr>
+          <w:rFonts w:asciiTheme="majorHAnsi" w:hAnsiTheme="majorHAnsi" w:cs="Arial"/>
+          <w:color w:val="231F20"/>
+          <w:sz w:val="22"/>
+          <w:shd w:val="clear" w:color="auto" w:fill="FFFFFF"/>
+        </w:rPr>
+        <w:t xml:space="preserve">Validation (or testing) </w:t>
+      </w:r>
+      <w:r>
+        <w:rPr>
+          <w:rFonts w:asciiTheme="majorHAnsi" w:hAnsiTheme="majorHAnsi" w:cs="Arial"/>
+          <w:color w:val="231F20"/>
+          <w:sz w:val="22"/>
+          <w:shd w:val="clear" w:color="auto" w:fill="FFFFFF"/>
+        </w:rPr>
+        <w:t xml:space="preserve">samples 4 months after Training </w:t>
+      </w:r>
+      <w:r>
+        <w:rPr>
+          <w:rFonts w:asciiTheme="majorHAnsi" w:hAnsiTheme="majorHAnsi" w:cs="Arial"/>
+          <w:color w:val="231F20"/>
+          <w:sz w:val="22"/>
+          <w:shd w:val="clear" w:color="auto" w:fill="FFFFFF"/>
+        </w:rPr>
+        <w:t>ones.</w:t>
+      </w:r>
+    </w:p>
+    <w:p>
+      <w:pPr>
+        <w:rPr>
+          <w:rFonts w:asciiTheme="majorHAnsi" w:hAnsiTheme="majorHAnsi" w:cs="Arial"/>
+          <w:color w:val="231F20"/>
+          <w:sz w:val="22"/>
+          <w:shd w:val="clear" w:color="auto" w:fill="FFFFFF"/>
+        </w:rPr>
+      </w:pPr>
+      <w:r>
+        <w:rPr>
+          <w:rFonts w:asciiTheme="majorHAnsi" w:hAnsiTheme="majorHAnsi" w:cs="Arial"/>
+          <w:color w:val="231F20"/>
+          <w:sz w:val="22"/>
+          <w:shd w:val="clear" w:color="auto" w:fill="FFFFFF"/>
+        </w:rPr>
+        <w:t xml:space="preserve"> The number of </w:t>
+      </w:r>
+      <w:r>
+        <w:rPr>
+          <w:rFonts w:asciiTheme="majorHAnsi" w:hAnsiTheme="majorHAnsi" w:cs="Arial"/>
+          <w:b/>
+          <w:color w:val="231F20"/>
+          <w:sz w:val="22"/>
+          <w:shd w:val="clear" w:color="auto" w:fill="FFFFFF"/>
+        </w:rPr>
+        <w:t>differen</w:t>
+      </w:r>
+      <w:r>
+        <w:rPr>
+          <w:rFonts w:asciiTheme="majorHAnsi" w:hAnsiTheme="majorHAnsi" w:cs="Arial"/>
+          <w:b/>
+          <w:color w:val="231F20"/>
+          <w:sz w:val="22"/>
+          <w:shd w:val="clear" w:color="auto" w:fill="FFFFFF"/>
+        </w:rPr>
+        <w:t xml:space="preserve">t wireless access points </w:t>
+      </w:r>
+      <w:r>
+        <w:rPr>
+          <w:rFonts w:asciiTheme="majorHAnsi" w:hAnsiTheme="majorHAnsi" w:cs="Arial"/>
+          <w:color w:val="231F20"/>
+          <w:sz w:val="22"/>
+          <w:shd w:val="clear" w:color="auto" w:fill="FFFFFF"/>
+        </w:rPr>
+        <w:t xml:space="preserve">(WAPs) </w:t>
+      </w:r>
+      <w:r>
+        <w:rPr>
+          <w:rFonts w:asciiTheme="majorHAnsi" w:hAnsiTheme="majorHAnsi" w:cs="Arial"/>
+          <w:color w:val="231F20"/>
+          <w:sz w:val="22"/>
+          <w:shd w:val="clear" w:color="auto" w:fill="FFFFFF"/>
+        </w:rPr>
+        <w:t xml:space="preserve">appearing in the database is </w:t>
+      </w:r>
+      <w:r>
+        <w:rPr>
+          <w:rFonts w:asciiTheme="majorHAnsi" w:hAnsiTheme="majorHAnsi" w:cs="Arial"/>
+          <w:b/>
+          <w:color w:val="231F20"/>
+          <w:sz w:val="22"/>
+          <w:shd w:val="clear" w:color="auto" w:fill="FFFFFF"/>
+        </w:rPr>
+        <w:t>520</w:t>
+      </w:r>
+      <w:r>
+        <w:rPr>
+          <w:rFonts w:asciiTheme="majorHAnsi" w:hAnsiTheme="majorHAnsi" w:cs="Arial"/>
+          <w:color w:val="231F20"/>
+          <w:sz w:val="22"/>
+          <w:shd w:val="clear" w:color="auto" w:fill="FFFFFF"/>
+        </w:rPr>
+        <w:t>.</w:t>
+      </w:r>
+    </w:p>
+    <w:p>
+      <w:pPr>
+        <w:rPr>
+          <w:rFonts w:asciiTheme="majorHAnsi" w:hAnsiTheme="majorHAnsi" w:cs="Arial"/>
+          <w:color w:val="231F20"/>
+          <w:sz w:val="22"/>
+          <w:shd w:val="clear" w:color="auto" w:fill="FFFFFF"/>
+        </w:rPr>
+      </w:pPr>
+      <w:r>
+        <w:rPr>
+          <w:rFonts w:asciiTheme="majorHAnsi" w:hAnsiTheme="majorHAnsi" w:cs="Arial"/>
+          <w:color w:val="231F20"/>
+          <w:sz w:val="22"/>
+          <w:shd w:val="clear" w:color="auto" w:fill="FFFFFF"/>
+        </w:rPr>
+        <w:t> Data were collected</w:t>
+      </w:r>
+      <w:r>
+        <w:rPr>
+          <w:rFonts w:asciiTheme="majorHAnsi" w:hAnsiTheme="majorHAnsi" w:cs="Arial"/>
+          <w:color w:val="231F20"/>
+          <w:sz w:val="22"/>
+          <w:shd w:val="clear" w:color="auto" w:fill="FFFFFF"/>
+        </w:rPr>
+        <w:t xml:space="preserve"> by more than </w:t>
+      </w:r>
+      <w:r>
+        <w:rPr>
+          <w:rFonts w:asciiTheme="majorHAnsi" w:hAnsiTheme="majorHAnsi" w:cs="Arial"/>
+          <w:b/>
+          <w:color w:val="231F20"/>
+          <w:sz w:val="22"/>
+          <w:shd w:val="clear" w:color="auto" w:fill="FFFFFF"/>
+        </w:rPr>
+        <w:t xml:space="preserve">20 users using 25 </w:t>
+      </w:r>
+      <w:r>
+        <w:rPr>
+          <w:rFonts w:asciiTheme="majorHAnsi" w:hAnsiTheme="majorHAnsi" w:cs="Arial"/>
+          <w:b/>
+          <w:color w:val="231F20"/>
+          <w:sz w:val="22"/>
+          <w:shd w:val="clear" w:color="auto" w:fill="FFFFFF"/>
+        </w:rPr>
+        <w:t>different models</w:t>
+      </w:r>
+      <w:r>
+        <w:rPr>
+          <w:rFonts w:asciiTheme="majorHAnsi" w:hAnsiTheme="majorHAnsi" w:cs="Arial"/>
+          <w:color w:val="231F20"/>
+          <w:sz w:val="22"/>
+          <w:shd w:val="clear" w:color="auto" w:fill="FFFFFF"/>
+        </w:rPr>
+        <w:t xml:space="preserve"> of </w:t>
+      </w:r>
+      <w:r>
+        <w:rPr>
+          <w:rFonts w:asciiTheme="majorHAnsi" w:hAnsiTheme="majorHAnsi" w:cs="Arial"/>
+          <w:color w:val="231F20"/>
+          <w:sz w:val="22"/>
+          <w:shd w:val="clear" w:color="auto" w:fill="FFFFFF"/>
+        </w:rPr>
+        <w:t xml:space="preserve">mobile devices (some users used </w:t>
+      </w:r>
+      <w:r>
+        <w:rPr>
+          <w:rFonts w:asciiTheme="majorHAnsi" w:hAnsiTheme="majorHAnsi" w:cs="Arial"/>
+          <w:color w:val="231F20"/>
+          <w:sz w:val="22"/>
+          <w:shd w:val="clear" w:color="auto" w:fill="FFFFFF"/>
+        </w:rPr>
+        <w:t>more than one model).</w:t>
+      </w:r>
+    </w:p>
+    <w:p>
+      <w:pPr>
+        <w:rPr>
+          <w:rFonts w:asciiTheme="majorHAnsi" w:hAnsiTheme="majorHAnsi" w:cs="Arial"/>
+          <w:color w:val="231F20"/>
+          <w:sz w:val="22"/>
+          <w:shd w:val="clear" w:color="auto" w:fill="FFFFFF"/>
+        </w:rPr>
+      </w:pPr>
+    </w:p>
+    <w:p>
+      <w:pPr>
+        <w:rPr>
+          <w:rFonts w:asciiTheme="majorHAnsi" w:hAnsiTheme="majorHAnsi" w:cs="Arial"/>
+          <w:color w:val="231F20"/>
+          <w:sz w:val="22"/>
+          <w:shd w:val="clear" w:color="auto" w:fill="FFFFFF"/>
+        </w:rPr>
+      </w:pPr>
+    </w:p>
+    <w:p>
+      <w:pPr>
+        <w:rPr>
+          <w:rFonts w:asciiTheme="majorHAnsi" w:hAnsiTheme="majorHAnsi" w:cs="Arial"/>
+          <w:color w:val="231F20"/>
+          <w:sz w:val="22"/>
+          <w:shd w:val="clear" w:color="auto" w:fill="FFFFFF"/>
+        </w:rPr>
+      </w:pPr>
+    </w:p>
+    <w:p>
+      <w:pPr>
+        <w:rPr>
+          <w:rFonts w:asciiTheme="majorHAnsi" w:hAnsiTheme="majorHAnsi" w:cs="Arial"/>
+          <w:color w:val="231F20"/>
+          <w:sz w:val="22"/>
+          <w:shd w:val="clear" w:color="auto" w:fill="FFFFFF"/>
+        </w:rPr>
+      </w:pPr>
+      <w:r>
+        <w:rPr>
+          <w:rFonts w:asciiTheme="majorHAnsi" w:hAnsiTheme="majorHAnsi" w:cs="Arial"/>
+          <w:color w:val="231F20"/>
+          <w:sz w:val="22"/>
+          <w:shd w:val="clear" w:color="auto" w:fill="FFFFFF"/>
+        </w:rPr>
+        <w:t>VARIABLES:</w:t>
+      </w:r>
+    </w:p>
+    <w:p>
+      <w:pPr>
+        <w:pStyle w:val="ListParagraph"/>
+        <w:numPr>
+          <w:ilvl w:val="0"/>
+          <w:numId w:val="1"/>
+        </w:numPr>
+        <w:rPr>
+          <w:rFonts w:asciiTheme="majorHAnsi" w:hAnsiTheme="majorHAnsi"/>
+          <w:sz w:val="22"/>
+        </w:rPr>
+      </w:pPr>
+      <w:r>
+        <w:rPr>
+          <w:rFonts w:asciiTheme="majorHAnsi" w:hAnsiTheme="majorHAnsi"/>
+          <w:sz w:val="22"/>
+        </w:rPr>
+        <w:t>WAP 001-520:</w:t>
+      </w:r>
+    </w:p>
+    <w:p>
+      <w:pPr>
+        <w:pStyle w:val="ListParagraph"/>
+        <w:numPr>
+          <w:ilvl w:val="0"/>
+          <w:numId w:val="1"/>
+        </w:numPr>
+        <w:shd w:val="clear" w:color="auto" w:fill="FFFFFF"/>
+        <w:tabs>
+          <w:tab w:val="left" w:pos="916"/>
+          <w:tab w:val="left" w:pos="1832"/>
+          <w:tab w:val="left" w:pos="2748"/>
+          <w:tab w:val="left" w:pos="3664"/>
+          <w:tab w:val="left" w:pos="4580"/>
+          <w:tab w:val="left" w:pos="5496"/>
+          <w:tab w:val="left" w:pos="6412"/>
+          <w:tab w:val="left" w:pos="7328"/>
+          <w:tab w:val="left" w:pos="8244"/>
+          <w:tab w:val="left" w:pos="9160"/>
+          <w:tab w:val="left" w:pos="10076"/>
+          <w:tab w:val="left" w:pos="10992"/>
+          <w:tab w:val="left" w:pos="11908"/>
+          <w:tab w:val="left" w:pos="12824"/>
+          <w:tab w:val="left" w:pos="13740"/>
+          <w:tab w:val="left" w:pos="14656"/>
+        </w:tabs>
+        <w:wordWrap w:val="0"/>
+        <w:spacing w:line="210" w:lineRule="atLeast"/>
+        <w:jc w:val="left"/>
+        <w:rPr>
+          <w:rFonts w:asciiTheme="majorHAnsi" w:eastAsia="Times New Roman" w:hAnsiTheme="majorHAnsi" w:cs="Courier New"/>
+          <w:color w:val="000000"/>
+          <w:sz w:val="22"/>
+          <w:lang w:val="ru-RU" w:eastAsia="ru-RU"/>
+        </w:rPr>
+      </w:pPr>
+      <w:r>
+        <w:rPr>
+          <w:rFonts w:asciiTheme="majorHAnsi" w:eastAsia="Times New Roman" w:hAnsiTheme="majorHAnsi" w:cs="Courier New"/>
+          <w:color w:val="000000"/>
+          <w:sz w:val="22"/>
+          <w:bdr w:val="none" w:sz="0" w:space="0" w:color="auto" w:frame="1"/>
+          <w:lang w:val="ru-RU" w:eastAsia="ru-RU"/>
+        </w:rPr>
+        <w:t>LONGITUDE</w:t>
+      </w:r>
+    </w:p>
+    <w:p>
+      <w:pPr>
+        <w:pStyle w:val="HTMLPreformatted"/>
+        <w:numPr>
+          <w:ilvl w:val="0"/>
+          <w:numId w:val="1"/>
+        </w:numPr>
+        <w:shd w:val="clear" w:color="auto" w:fill="FFFFFF"/>
+        <w:wordWrap w:val="0"/>
+        <w:spacing w:line="210" w:lineRule="atLeast"/>
+        <w:rPr>
+          <w:rStyle w:val="gnkrckgcgsb"/>
+          <w:rFonts w:asciiTheme="majorHAnsi" w:hAnsiTheme="majorHAnsi"/>
+          <w:color w:val="000000"/>
+          <w:sz w:val="22"/>
+          <w:szCs w:val="22"/>
+          <w:bdr w:val="none" w:sz="0" w:space="0" w:color="auto" w:frame="1"/>
+        </w:rPr>
+      </w:pPr>
+      <w:r>
+        <w:rPr>
+          <w:rStyle w:val="gnkrckgcgsb"/>
+          <w:rFonts w:asciiTheme="majorHAnsi" w:hAnsiTheme="majorHAnsi"/>
+          <w:color w:val="000000"/>
+          <w:sz w:val="22"/>
+          <w:szCs w:val="22"/>
+          <w:bdr w:val="none" w:sz="0" w:space="0" w:color="auto" w:frame="1"/>
+        </w:rPr>
+        <w:t xml:space="preserve">LATITUDE"         </w:t>
+      </w:r>
+    </w:p>
+    <w:p>
+      <w:pPr>
+        <w:pStyle w:val="HTMLPreformatted"/>
+        <w:numPr>
+          <w:ilvl w:val="0"/>
+          <w:numId w:val="1"/>
+        </w:numPr>
+        <w:shd w:val="clear" w:color="auto" w:fill="FFFFFF"/>
+        <w:wordWrap w:val="0"/>
+        <w:spacing w:line="210" w:lineRule="atLeast"/>
+        <w:rPr>
+          <w:rStyle w:val="gnkrckgcgsb"/>
+          <w:rFonts w:asciiTheme="majorHAnsi" w:hAnsiTheme="majorHAnsi"/>
+          <w:color w:val="000000"/>
+          <w:sz w:val="22"/>
+          <w:szCs w:val="22"/>
+          <w:bdr w:val="none" w:sz="0" w:space="0" w:color="auto" w:frame="1"/>
+        </w:rPr>
+      </w:pPr>
+      <w:r>
+        <w:rPr>
+          <w:rStyle w:val="gnkrckgcgsb"/>
+          <w:rFonts w:asciiTheme="majorHAnsi" w:hAnsiTheme="majorHAnsi"/>
+          <w:color w:val="000000"/>
+          <w:sz w:val="22"/>
+          <w:szCs w:val="22"/>
+          <w:bdr w:val="none" w:sz="0" w:space="0" w:color="auto" w:frame="1"/>
+        </w:rPr>
+        <w:t xml:space="preserve">"FLOOR"            </w:t>
+      </w:r>
+    </w:p>
+    <w:p>
+      <w:pPr>
+        <w:pStyle w:val="HTMLPreformatted"/>
+        <w:numPr>
+          <w:ilvl w:val="0"/>
+          <w:numId w:val="1"/>
+        </w:numPr>
+        <w:shd w:val="clear" w:color="auto" w:fill="FFFFFF"/>
+        <w:wordWrap w:val="0"/>
+        <w:spacing w:line="210" w:lineRule="atLeast"/>
+        <w:rPr>
+          <w:rStyle w:val="gnkrckgcgsb"/>
+          <w:rFonts w:asciiTheme="majorHAnsi" w:hAnsiTheme="majorHAnsi"/>
+          <w:color w:val="000000"/>
+          <w:sz w:val="22"/>
+          <w:szCs w:val="22"/>
+          <w:bdr w:val="none" w:sz="0" w:space="0" w:color="auto" w:frame="1"/>
+        </w:rPr>
+      </w:pPr>
+      <w:r>
+        <w:rPr>
+          <w:rStyle w:val="gnkrckgcgsb"/>
+          <w:rFonts w:asciiTheme="majorHAnsi" w:hAnsiTheme="majorHAnsi"/>
+          <w:color w:val="000000"/>
+          <w:sz w:val="22"/>
+          <w:szCs w:val="22"/>
+          <w:bdr w:val="none" w:sz="0" w:space="0" w:color="auto" w:frame="1"/>
+        </w:rPr>
+        <w:t xml:space="preserve">"BUILDINGID"       </w:t>
+      </w:r>
+    </w:p>
+    <w:p>
+      <w:pPr>
+        <w:pStyle w:val="HTMLPreformatted"/>
+        <w:numPr>
+          <w:ilvl w:val="0"/>
+          <w:numId w:val="1"/>
+        </w:numPr>
+        <w:shd w:val="clear" w:color="auto" w:fill="FFFFFF"/>
+        <w:wordWrap w:val="0"/>
+        <w:spacing w:line="210" w:lineRule="atLeast"/>
+        <w:rPr>
+          <w:rStyle w:val="gnkrckgcgsb"/>
+          <w:rFonts w:asciiTheme="majorHAnsi" w:hAnsiTheme="majorHAnsi"/>
+          <w:color w:val="000000"/>
+          <w:sz w:val="22"/>
+          <w:szCs w:val="22"/>
+          <w:bdr w:val="none" w:sz="0" w:space="0" w:color="auto" w:frame="1"/>
+        </w:rPr>
+      </w:pPr>
+      <w:r>
+        <w:rPr>
+          <w:rStyle w:val="gnkrckgcgsb"/>
+          <w:rFonts w:asciiTheme="majorHAnsi" w:hAnsiTheme="majorHAnsi"/>
+          <w:color w:val="000000"/>
+          <w:sz w:val="22"/>
+          <w:szCs w:val="22"/>
+          <w:bdr w:val="none" w:sz="0" w:space="0" w:color="auto" w:frame="1"/>
+        </w:rPr>
+        <w:t xml:space="preserve">"SPACEID"         </w:t>
+      </w:r>
+    </w:p>
+    <w:p>
+      <w:pPr>
+        <w:pStyle w:val="HTMLPreformatted"/>
+        <w:numPr>
+          <w:ilvl w:val="0"/>
+          <w:numId w:val="1"/>
+        </w:numPr>
+        <w:shd w:val="clear" w:color="auto" w:fill="FFFFFF"/>
+        <w:wordWrap w:val="0"/>
+        <w:spacing w:line="210" w:lineRule="atLeast"/>
+        <w:rPr>
+          <w:rStyle w:val="gnkrckgcgsb"/>
+          <w:rFonts w:asciiTheme="majorHAnsi" w:hAnsiTheme="majorHAnsi"/>
+          <w:color w:val="000000"/>
+          <w:sz w:val="22"/>
+          <w:szCs w:val="22"/>
+        </w:rPr>
+      </w:pPr>
+      <w:r>
+        <w:rPr>
+          <w:rStyle w:val="gnkrckgcgsb"/>
+          <w:rFonts w:asciiTheme="majorHAnsi" w:hAnsiTheme="majorHAnsi"/>
+          <w:color w:val="000000"/>
+          <w:sz w:val="22"/>
+          <w:szCs w:val="22"/>
+          <w:bdr w:val="none" w:sz="0" w:space="0" w:color="auto" w:frame="1"/>
+        </w:rPr>
+        <w:t xml:space="preserve">"RELATIVEPOSITION" </w:t>
+      </w:r>
+    </w:p>
+    <w:p>
+      <w:pPr>
+        <w:pStyle w:val="HTMLPreformatted"/>
+        <w:numPr>
+          <w:ilvl w:val="0"/>
+          <w:numId w:val="1"/>
+        </w:numPr>
+        <w:shd w:val="clear" w:color="auto" w:fill="FFFFFF"/>
+        <w:wordWrap w:val="0"/>
+        <w:spacing w:line="210" w:lineRule="atLeast"/>
+        <w:rPr>
+          <w:rStyle w:val="gnkrckgcgsb"/>
+          <w:rFonts w:asciiTheme="majorHAnsi" w:hAnsiTheme="majorHAnsi"/>
+          <w:color w:val="000000"/>
+          <w:sz w:val="22"/>
+          <w:szCs w:val="22"/>
+        </w:rPr>
+      </w:pPr>
+      <w:r>
+        <w:rPr>
+          <w:rStyle w:val="gnkrckgcgsb"/>
+          <w:rFonts w:asciiTheme="majorHAnsi" w:hAnsiTheme="majorHAnsi"/>
+          <w:color w:val="000000"/>
+          <w:sz w:val="22"/>
+          <w:szCs w:val="22"/>
+          <w:bdr w:val="none" w:sz="0" w:space="0" w:color="auto" w:frame="1"/>
+        </w:rPr>
+        <w:t>"USERID"</w:t>
+      </w:r>
+      <w:r>
+        <w:rPr>
+          <w:rStyle w:val="gnkrckgcgsb"/>
+          <w:rFonts w:asciiTheme="majorHAnsi" w:hAnsiTheme="majorHAnsi"/>
+          <w:color w:val="000000"/>
+          <w:sz w:val="22"/>
+          <w:szCs w:val="22"/>
+          <w:bdr w:val="none" w:sz="0" w:space="0" w:color="auto" w:frame="1"/>
+          <w:lang w:val="es-ES_tradnl"/>
+        </w:rPr>
+        <w:t>/</w:t>
+      </w:r>
+      <w:r>
+        <w:rPr>
+          <w:rStyle w:val="gnkrckgcgsb"/>
+          <w:rFonts w:asciiTheme="majorHAnsi" w:hAnsiTheme="majorHAnsi"/>
+          <w:color w:val="000000"/>
+          <w:sz w:val="22"/>
+          <w:szCs w:val="22"/>
+          <w:bdr w:val="none" w:sz="0" w:space="0" w:color="auto" w:frame="1"/>
+        </w:rPr>
+        <w:t xml:space="preserve">"PHONEID"          </w:t>
+      </w:r>
+    </w:p>
+    <w:p>
+      <w:pPr>
+        <w:pStyle w:val="HTMLPreformatted"/>
+        <w:numPr>
+          <w:ilvl w:val="0"/>
+          <w:numId w:val="1"/>
+        </w:numPr>
+        <w:shd w:val="clear" w:color="auto" w:fill="FFFFFF"/>
+        <w:wordWrap w:val="0"/>
+        <w:spacing w:line="210" w:lineRule="atLeast"/>
+        <w:rPr>
+          <w:rFonts w:asciiTheme="majorHAnsi" w:hAnsiTheme="majorHAnsi"/>
+          <w:color w:val="000000"/>
+          <w:sz w:val="22"/>
+          <w:szCs w:val="22"/>
+        </w:rPr>
+      </w:pPr>
+      <w:r>
+        <w:rPr>
+          <w:rStyle w:val="gnkrckgcgsb"/>
+          <w:rFonts w:asciiTheme="majorHAnsi" w:hAnsiTheme="majorHAnsi"/>
+          <w:color w:val="000000"/>
+          <w:sz w:val="22"/>
+          <w:szCs w:val="22"/>
+          <w:bdr w:val="none" w:sz="0" w:space="0" w:color="auto" w:frame="1"/>
+        </w:rPr>
+        <w:t xml:space="preserve">"TIMESTAMP"       </w:t>
+      </w:r>
+    </w:p>
+    <w:p>
+      <w:pPr>
+        <w:pStyle w:val="ListParagraph"/>
+        <w:ind w:left="1425"/>
+        <w:jc w:val="left"/>
+        <w:rPr>
+          <w:rFonts w:asciiTheme="majorHAnsi" w:hAnsiTheme="majorHAnsi"/>
+          <w:sz w:val="22"/>
+        </w:rPr>
+      </w:pPr>
+    </w:p>
+    <w:p>
+      <w:pPr>
+        <w:rPr>
+          <w:rFonts w:asciiTheme="majorHAnsi" w:hAnsiTheme="majorHAnsi"/>
+          <w:sz w:val="22"/>
+          <w:u w:val="single"/>
+        </w:rPr>
+      </w:pPr>
+    </w:p>
+    <w:p>
+      <w:pPr>
+        <w:rPr>
+          <w:rFonts w:asciiTheme="majorHAnsi" w:hAnsiTheme="majorHAnsi"/>
+          <w:sz w:val="22"/>
+          <w:u w:val="single"/>
+        </w:rPr>
+      </w:pPr>
+    </w:p>
+    <w:p>
+      <w:pPr>
+        <w:rPr>
+          <w:rFonts w:asciiTheme="majorHAnsi" w:hAnsiTheme="majorHAnsi"/>
+          <w:sz w:val="22"/>
+          <w:u w:val="single"/>
+        </w:rPr>
+      </w:pPr>
+    </w:p>
+    <w:p>
+      <w:pPr>
+        <w:rPr>
+          <w:rFonts w:asciiTheme="majorHAnsi" w:hAnsiTheme="majorHAnsi"/>
+        </w:rPr>
+      </w:pPr>
+    </w:p>
     <w:sectPr>
-      <w:headerReference w:type="default" r:id="rId7"/>
+      <w:headerReference w:type="default" r:id="rId8"/>
       <w:pgSz w:w="11906" w:h="16838"/>
       <w:pgMar w:top="1134" w:right="850" w:bottom="1134" w:left="1701" w:header="708" w:footer="708" w:gutter="0"/>
       <w:cols w:space="708"/>
@@ -137,6 +1140,127 @@
     <w:proofErr w:type="spellEnd"/>
   </w:p>
 </w:hdr>
+</file>
+
+<file path=word/numbering.xml><?xml version="1.0" encoding="utf-8"?>
+<w:numbering xmlns:wpc="http://schemas.microsoft.com/office/word/2010/wordprocessingCanvas" xmlns:mc="http://schemas.openxmlformats.org/markup-compatibility/2006" xmlns:o="urn:schemas-microsoft-com:office:office" xmlns:r="http://schemas.openxmlformats.org/officeDocument/2006/relationships" xmlns:m="http://schemas.openxmlformats.org/officeDocument/2006/math" xmlns:v="urn:schemas-microsoft-com:vml" xmlns:wp14="http://schemas.microsoft.com/office/word/2010/wordprocessingDrawing" xmlns:wp="http://schemas.openxmlformats.org/drawingml/2006/wordprocessingDrawing" xmlns:w10="urn:schemas-microsoft-com:office:word" xmlns:w="http://schemas.openxmlformats.org/wordprocessingml/2006/main" xmlns:w14="http://schemas.microsoft.com/office/word/2010/wordml" xmlns:wpg="http://schemas.microsoft.com/office/word/2010/wordprocessingGroup" xmlns:wpi="http://schemas.microsoft.com/office/word/2010/wordprocessingInk" xmlns:wne="http://schemas.microsoft.com/office/word/2006/wordml" xmlns:wps="http://schemas.microsoft.com/office/word/2010/wordprocessingShape" mc:Ignorable="w14 wp14">
+  <w:abstractNum w:abstractNumId="0">
+    <w:nsid w:val="39605B3C"/>
+    <w:multiLevelType w:val="hybridMultilevel"/>
+    <w:tmpl w:val="A4BAE574"/>
+    <w:lvl w:ilvl="0" w:tplc="04190001">
+      <w:start w:val="1"/>
+      <w:numFmt w:val="bullet"/>
+      <w:lvlText w:val=""/>
+      <w:lvlJc w:val="left"/>
+      <w:pPr>
+        <w:ind w:left="1425" w:hanging="360"/>
+      </w:pPr>
+      <w:rPr>
+        <w:rFonts w:ascii="Symbol" w:hAnsi="Symbol" w:hint="default"/>
+      </w:rPr>
+    </w:lvl>
+    <w:lvl w:ilvl="1" w:tplc="04190003" w:tentative="1">
+      <w:start w:val="1"/>
+      <w:numFmt w:val="bullet"/>
+      <w:lvlText w:val="o"/>
+      <w:lvlJc w:val="left"/>
+      <w:pPr>
+        <w:ind w:left="2145" w:hanging="360"/>
+      </w:pPr>
+      <w:rPr>
+        <w:rFonts w:ascii="Courier New" w:hAnsi="Courier New" w:cs="Courier New" w:hint="default"/>
+      </w:rPr>
+    </w:lvl>
+    <w:lvl w:ilvl="2" w:tplc="04190005" w:tentative="1">
+      <w:start w:val="1"/>
+      <w:numFmt w:val="bullet"/>
+      <w:lvlText w:val=""/>
+      <w:lvlJc w:val="left"/>
+      <w:pPr>
+        <w:ind w:left="2865" w:hanging="360"/>
+      </w:pPr>
+      <w:rPr>
+        <w:rFonts w:ascii="Wingdings" w:hAnsi="Wingdings" w:hint="default"/>
+      </w:rPr>
+    </w:lvl>
+    <w:lvl w:ilvl="3" w:tplc="04190001" w:tentative="1">
+      <w:start w:val="1"/>
+      <w:numFmt w:val="bullet"/>
+      <w:lvlText w:val=""/>
+      <w:lvlJc w:val="left"/>
+      <w:pPr>
+        <w:ind w:left="3585" w:hanging="360"/>
+      </w:pPr>
+      <w:rPr>
+        <w:rFonts w:ascii="Symbol" w:hAnsi="Symbol" w:hint="default"/>
+      </w:rPr>
+    </w:lvl>
+    <w:lvl w:ilvl="4" w:tplc="04190003" w:tentative="1">
+      <w:start w:val="1"/>
+      <w:numFmt w:val="bullet"/>
+      <w:lvlText w:val="o"/>
+      <w:lvlJc w:val="left"/>
+      <w:pPr>
+        <w:ind w:left="4305" w:hanging="360"/>
+      </w:pPr>
+      <w:rPr>
+        <w:rFonts w:ascii="Courier New" w:hAnsi="Courier New" w:cs="Courier New" w:hint="default"/>
+      </w:rPr>
+    </w:lvl>
+    <w:lvl w:ilvl="5" w:tplc="04190005" w:tentative="1">
+      <w:start w:val="1"/>
+      <w:numFmt w:val="bullet"/>
+      <w:lvlText w:val=""/>
+      <w:lvlJc w:val="left"/>
+      <w:pPr>
+        <w:ind w:left="5025" w:hanging="360"/>
+      </w:pPr>
+      <w:rPr>
+        <w:rFonts w:ascii="Wingdings" w:hAnsi="Wingdings" w:hint="default"/>
+      </w:rPr>
+    </w:lvl>
+    <w:lvl w:ilvl="6" w:tplc="04190001" w:tentative="1">
+      <w:start w:val="1"/>
+      <w:numFmt w:val="bullet"/>
+      <w:lvlText w:val=""/>
+      <w:lvlJc w:val="left"/>
+      <w:pPr>
+        <w:ind w:left="5745" w:hanging="360"/>
+      </w:pPr>
+      <w:rPr>
+        <w:rFonts w:ascii="Symbol" w:hAnsi="Symbol" w:hint="default"/>
+      </w:rPr>
+    </w:lvl>
+    <w:lvl w:ilvl="7" w:tplc="04190003" w:tentative="1">
+      <w:start w:val="1"/>
+      <w:numFmt w:val="bullet"/>
+      <w:lvlText w:val="o"/>
+      <w:lvlJc w:val="left"/>
+      <w:pPr>
+        <w:ind w:left="6465" w:hanging="360"/>
+      </w:pPr>
+      <w:rPr>
+        <w:rFonts w:ascii="Courier New" w:hAnsi="Courier New" w:cs="Courier New" w:hint="default"/>
+      </w:rPr>
+    </w:lvl>
+    <w:lvl w:ilvl="8" w:tplc="04190005" w:tentative="1">
+      <w:start w:val="1"/>
+      <w:numFmt w:val="bullet"/>
+      <w:lvlText w:val=""/>
+      <w:lvlJc w:val="left"/>
+      <w:pPr>
+        <w:ind w:left="7185" w:hanging="360"/>
+      </w:pPr>
+      <w:rPr>
+        <w:rFonts w:ascii="Wingdings" w:hAnsi="Wingdings" w:hint="default"/>
+      </w:rPr>
+    </w:lvl>
+  </w:abstractNum>
+  <w:num w:numId="1">
+    <w:abstractNumId w:val="0"/>
+  </w:num>
+</w:numbering>
 </file>
 
 <file path=word/styles.xml><?xml version="1.0" encoding="utf-8"?>
@@ -388,6 +1512,71 @@
       <w:lang w:val="ca-ES"/>
     </w:rPr>
   </w:style>
+  <w:style w:type="paragraph" w:styleId="ListParagraph">
+    <w:name w:val="List Paragraph"/>
+    <w:basedOn w:val="Normal"/>
+    <w:uiPriority w:val="34"/>
+    <w:qFormat/>
+    <w:rsid w:val="00DB589E"/>
+    <w:pPr>
+      <w:ind w:left="720"/>
+      <w:contextualSpacing/>
+    </w:pPr>
+  </w:style>
+  <w:style w:type="paragraph" w:styleId="HTMLPreformatted">
+    <w:name w:val="HTML Preformatted"/>
+    <w:basedOn w:val="Normal"/>
+    <w:link w:val="HTMLPreformattedChar"/>
+    <w:uiPriority w:val="99"/>
+    <w:semiHidden/>
+    <w:unhideWhenUsed/>
+    <w:rsid w:val="00DB589E"/>
+    <w:pPr>
+      <w:tabs>
+        <w:tab w:val="left" w:pos="916"/>
+        <w:tab w:val="left" w:pos="1832"/>
+        <w:tab w:val="left" w:pos="2748"/>
+        <w:tab w:val="left" w:pos="3664"/>
+        <w:tab w:val="left" w:pos="4580"/>
+        <w:tab w:val="left" w:pos="5496"/>
+        <w:tab w:val="left" w:pos="6412"/>
+        <w:tab w:val="left" w:pos="7328"/>
+        <w:tab w:val="left" w:pos="8244"/>
+        <w:tab w:val="left" w:pos="9160"/>
+        <w:tab w:val="left" w:pos="10076"/>
+        <w:tab w:val="left" w:pos="10992"/>
+        <w:tab w:val="left" w:pos="11908"/>
+        <w:tab w:val="left" w:pos="12824"/>
+        <w:tab w:val="left" w:pos="13740"/>
+        <w:tab w:val="left" w:pos="14656"/>
+      </w:tabs>
+      <w:jc w:val="left"/>
+    </w:pPr>
+    <w:rPr>
+      <w:rFonts w:ascii="Courier New" w:eastAsia="Times New Roman" w:hAnsi="Courier New" w:cs="Courier New"/>
+      <w:szCs w:val="20"/>
+      <w:lang w:val="ru-RU" w:eastAsia="ru-RU"/>
+    </w:rPr>
+  </w:style>
+  <w:style w:type="character" w:customStyle="1" w:styleId="HTMLPreformattedChar">
+    <w:name w:val="HTML Preformatted Char"/>
+    <w:basedOn w:val="DefaultParagraphFont"/>
+    <w:link w:val="HTMLPreformatted"/>
+    <w:uiPriority w:val="99"/>
+    <w:semiHidden/>
+    <w:rsid w:val="00DB589E"/>
+    <w:rPr>
+      <w:rFonts w:ascii="Courier New" w:eastAsia="Times New Roman" w:hAnsi="Courier New" w:cs="Courier New"/>
+      <w:sz w:val="20"/>
+      <w:szCs w:val="20"/>
+      <w:lang w:eastAsia="ru-RU"/>
+    </w:rPr>
+  </w:style>
+  <w:style w:type="character" w:customStyle="1" w:styleId="gnkrckgcgsb">
+    <w:name w:val="gnkrckgcgsb"/>
+    <w:basedOn w:val="DefaultParagraphFont"/>
+    <w:rsid w:val="00DB589E"/>
+  </w:style>
 </w:styles>
 </file>
 
@@ -639,6 +1828,71 @@
       <w:sz w:val="20"/>
       <w:lang w:val="ca-ES"/>
     </w:rPr>
+  </w:style>
+  <w:style w:type="paragraph" w:styleId="ListParagraph">
+    <w:name w:val="List Paragraph"/>
+    <w:basedOn w:val="Normal"/>
+    <w:uiPriority w:val="34"/>
+    <w:qFormat/>
+    <w:rsid w:val="00DB589E"/>
+    <w:pPr>
+      <w:ind w:left="720"/>
+      <w:contextualSpacing/>
+    </w:pPr>
+  </w:style>
+  <w:style w:type="paragraph" w:styleId="HTMLPreformatted">
+    <w:name w:val="HTML Preformatted"/>
+    <w:basedOn w:val="Normal"/>
+    <w:link w:val="HTMLPreformattedChar"/>
+    <w:uiPriority w:val="99"/>
+    <w:semiHidden/>
+    <w:unhideWhenUsed/>
+    <w:rsid w:val="00DB589E"/>
+    <w:pPr>
+      <w:tabs>
+        <w:tab w:val="left" w:pos="916"/>
+        <w:tab w:val="left" w:pos="1832"/>
+        <w:tab w:val="left" w:pos="2748"/>
+        <w:tab w:val="left" w:pos="3664"/>
+        <w:tab w:val="left" w:pos="4580"/>
+        <w:tab w:val="left" w:pos="5496"/>
+        <w:tab w:val="left" w:pos="6412"/>
+        <w:tab w:val="left" w:pos="7328"/>
+        <w:tab w:val="left" w:pos="8244"/>
+        <w:tab w:val="left" w:pos="9160"/>
+        <w:tab w:val="left" w:pos="10076"/>
+        <w:tab w:val="left" w:pos="10992"/>
+        <w:tab w:val="left" w:pos="11908"/>
+        <w:tab w:val="left" w:pos="12824"/>
+        <w:tab w:val="left" w:pos="13740"/>
+        <w:tab w:val="left" w:pos="14656"/>
+      </w:tabs>
+      <w:jc w:val="left"/>
+    </w:pPr>
+    <w:rPr>
+      <w:rFonts w:ascii="Courier New" w:eastAsia="Times New Roman" w:hAnsi="Courier New" w:cs="Courier New"/>
+      <w:szCs w:val="20"/>
+      <w:lang w:val="ru-RU" w:eastAsia="ru-RU"/>
+    </w:rPr>
+  </w:style>
+  <w:style w:type="character" w:customStyle="1" w:styleId="HTMLPreformattedChar">
+    <w:name w:val="HTML Preformatted Char"/>
+    <w:basedOn w:val="DefaultParagraphFont"/>
+    <w:link w:val="HTMLPreformatted"/>
+    <w:uiPriority w:val="99"/>
+    <w:semiHidden/>
+    <w:rsid w:val="00DB589E"/>
+    <w:rPr>
+      <w:rFonts w:ascii="Courier New" w:eastAsia="Times New Roman" w:hAnsi="Courier New" w:cs="Courier New"/>
+      <w:sz w:val="20"/>
+      <w:szCs w:val="20"/>
+      <w:lang w:eastAsia="ru-RU"/>
+    </w:rPr>
+  </w:style>
+  <w:style w:type="character" w:customStyle="1" w:styleId="gnkrckgcgsb">
+    <w:name w:val="gnkrckgcgsb"/>
+    <w:basedOn w:val="DefaultParagraphFont"/>
+    <w:rsid w:val="00DB589E"/>
   </w:style>
 </w:styles>
 </file>

</xml_diff>

<commit_message>
0513 Initial Exploration 2
</commit_message>
<xml_diff>
--- a/documents/Evaluate Techniques for Wifi Locationing.docx
+++ b/documents/Evaluate Techniques for Wifi Locationing.docx
@@ -94,25 +94,7 @@
           <w:sz w:val="22"/>
           <w:shd w:val="clear" w:color="auto" w:fill="FFFFFF"/>
         </w:rPr>
-        <w:t>U</w:t>
-      </w:r>
-      <w:r>
-        <w:rPr>
-          <w:rFonts w:asciiTheme="majorHAnsi" w:hAnsiTheme="majorHAnsi" w:cs="Arial"/>
-          <w:color w:val="231F20"/>
-          <w:sz w:val="22"/>
-          <w:shd w:val="clear" w:color="auto" w:fill="FFFFFF"/>
-        </w:rPr>
-        <w:t>sing "wifi fingerprinting" to determine a person's location in indoor spaces</w:t>
-      </w:r>
-      <w:r>
-        <w:rPr>
-          <w:rFonts w:asciiTheme="majorHAnsi" w:hAnsiTheme="majorHAnsi" w:cs="Arial"/>
-          <w:color w:val="231F20"/>
-          <w:sz w:val="22"/>
-          <w:shd w:val="clear" w:color="auto" w:fill="FFFFFF"/>
-        </w:rPr>
-        <w:t>.</w:t>
+        <w:t>Using "wifi fingerprinting" to determine a person's location in indoor spaces.</w:t>
       </w:r>
     </w:p>
     <w:p>
@@ -207,100 +189,55 @@
           <w:sz w:val="22"/>
           <w:shd w:val="clear" w:color="auto" w:fill="FFFFFF"/>
         </w:rPr>
-        <w:t>L</w:t>
-      </w:r>
-      <w:r>
-        <w:rPr>
-          <w:rFonts w:asciiTheme="majorHAnsi" w:hAnsiTheme="majorHAnsi" w:cs="Arial"/>
-          <w:color w:val="231F20"/>
-          <w:sz w:val="22"/>
-          <w:shd w:val="clear" w:color="auto" w:fill="FFFFFF"/>
-        </w:rPr>
-        <w:t>arge database of wifi fingerprints for a multi-building industrial campus with a location (building, floor, and location ID) associated with each fingerprint. </w:t>
-      </w:r>
-    </w:p>
-    <w:p>
-      <w:pPr>
-        <w:rPr>
-          <w:rFonts w:asciiTheme="majorHAnsi" w:hAnsiTheme="majorHAnsi" w:cs="Arial"/>
-          <w:color w:val="231F20"/>
-          <w:sz w:val="22"/>
-          <w:shd w:val="clear" w:color="auto" w:fill="FFFFFF"/>
-        </w:rPr>
-      </w:pPr>
-    </w:p>
-    <w:p>
-      <w:pPr>
-        <w:rPr>
-          <w:rFonts w:asciiTheme="majorHAnsi" w:hAnsiTheme="majorHAnsi" w:cs="Arial"/>
-          <w:color w:val="231F20"/>
-          <w:sz w:val="22"/>
-          <w:shd w:val="clear" w:color="auto" w:fill="FFFFFF"/>
-        </w:rPr>
-      </w:pPr>
-      <w:r>
-        <w:rPr>
-          <w:rFonts w:asciiTheme="majorHAnsi" w:hAnsiTheme="majorHAnsi" w:cs="Arial"/>
-          <w:color w:val="231F20"/>
-          <w:sz w:val="22"/>
-          <w:shd w:val="clear" w:color="auto" w:fill="FFFFFF"/>
-        </w:rPr>
-        <w:t>The main characteris</w:t>
-      </w:r>
-      <w:r>
-        <w:rPr>
-          <w:rFonts w:asciiTheme="majorHAnsi" w:hAnsiTheme="majorHAnsi" w:cs="Arial"/>
-          <w:color w:val="231F20"/>
-          <w:sz w:val="22"/>
-          <w:shd w:val="clear" w:color="auto" w:fill="FFFFFF"/>
-        </w:rPr>
-        <w:t xml:space="preserve">tics of the database </w:t>
-      </w:r>
-      <w:r>
-        <w:rPr>
-          <w:rFonts w:asciiTheme="majorHAnsi" w:hAnsiTheme="majorHAnsi" w:cs="Arial"/>
-          <w:color w:val="231F20"/>
-          <w:sz w:val="22"/>
-          <w:shd w:val="clear" w:color="auto" w:fill="FFFFFF"/>
-        </w:rPr>
-        <w:t xml:space="preserve"> are:</w:t>
-      </w:r>
-    </w:p>
-    <w:p>
-      <w:pPr>
-        <w:rPr>
-          <w:rFonts w:asciiTheme="majorHAnsi" w:hAnsiTheme="majorHAnsi" w:cs="Arial"/>
-          <w:color w:val="231F20"/>
-          <w:sz w:val="22"/>
-          <w:shd w:val="clear" w:color="auto" w:fill="FFFFFF"/>
-        </w:rPr>
-      </w:pPr>
-      <w:r>
-        <w:rPr>
-          <w:rFonts w:asciiTheme="majorHAnsi" w:hAnsiTheme="majorHAnsi" w:cs="Arial"/>
-          <w:color w:val="231F20"/>
-          <w:sz w:val="22"/>
-          <w:shd w:val="clear" w:color="auto" w:fill="FFFFFF"/>
-        </w:rPr>
-        <w:t> It covers a surface of</w:t>
-      </w:r>
-      <w:r>
-        <w:rPr>
-          <w:rFonts w:asciiTheme="majorHAnsi" w:hAnsiTheme="majorHAnsi" w:cs="Arial"/>
-          <w:color w:val="231F20"/>
-          <w:sz w:val="22"/>
-          <w:shd w:val="clear" w:color="auto" w:fill="FFFFFF"/>
-        </w:rPr>
-        <w:t xml:space="preserve"> 108703m2 including 3 buildings </w:t>
-      </w:r>
-      <w:r>
-        <w:rPr>
-          <w:rFonts w:asciiTheme="majorHAnsi" w:hAnsiTheme="majorHAnsi" w:cs="Arial"/>
-          <w:color w:val="231F20"/>
-          <w:sz w:val="22"/>
-          <w:shd w:val="clear" w:color="auto" w:fill="FFFFFF"/>
-        </w:rPr>
-        <w:t>with 4 or 5 floors depending on the building.</w:t>
+        <w:t>Large database of wifi fingerprints for a multi-building industrial campus with a location (building, floor, and location ID) associated with each fingerprint. </w:t>
+      </w:r>
+    </w:p>
+    <w:p>
+      <w:pPr>
+        <w:rPr>
+          <w:rFonts w:asciiTheme="majorHAnsi" w:hAnsiTheme="majorHAnsi" w:cs="Arial"/>
+          <w:color w:val="231F20"/>
+          <w:sz w:val="22"/>
+          <w:shd w:val="clear" w:color="auto" w:fill="FFFFFF"/>
+        </w:rPr>
+      </w:pPr>
+    </w:p>
+    <w:p>
+      <w:pPr>
+        <w:rPr>
+          <w:rFonts w:asciiTheme="majorHAnsi" w:hAnsiTheme="majorHAnsi" w:cs="Arial"/>
+          <w:color w:val="231F20"/>
+          <w:sz w:val="22"/>
+          <w:shd w:val="clear" w:color="auto" w:fill="FFFFFF"/>
+        </w:rPr>
+      </w:pPr>
+      <w:r>
+        <w:rPr>
+          <w:rFonts w:asciiTheme="majorHAnsi" w:hAnsiTheme="majorHAnsi" w:cs="Arial"/>
+          <w:color w:val="231F20"/>
+          <w:sz w:val="22"/>
+          <w:shd w:val="clear" w:color="auto" w:fill="FFFFFF"/>
+        </w:rPr>
+        <w:t>The main characteristics of the database  are:</w:t>
+      </w:r>
+    </w:p>
+    <w:p>
+      <w:pPr>
+        <w:rPr>
+          <w:rFonts w:asciiTheme="majorHAnsi" w:hAnsiTheme="majorHAnsi" w:cs="Arial"/>
+          <w:color w:val="231F20"/>
+          <w:sz w:val="22"/>
+          <w:shd w:val="clear" w:color="auto" w:fill="FFFFFF"/>
+        </w:rPr>
+      </w:pPr>
+      <w:r>
+        <w:rPr>
+          <w:rFonts w:asciiTheme="majorHAnsi" w:hAnsiTheme="majorHAnsi" w:cs="Arial"/>
+          <w:color w:val="231F20"/>
+          <w:sz w:val="22"/>
+          <w:shd w:val="clear" w:color="auto" w:fill="FFFFFF"/>
+        </w:rPr>
+        <w:t> It covers a surface of 108703m2 including 3 buildings with 4 or 5 floors depending on the building.</w:t>
       </w:r>
     </w:p>
     <w:p>
@@ -329,7 +266,26 @@
           <w:sz w:val="22"/>
           <w:shd w:val="clear" w:color="auto" w:fill="FFFFFF"/>
         </w:rPr>
-        <w:t>of diff</w:t>
+        <w:t>of different places (reference points) appearing in the database is 933.</w:t>
+      </w:r>
+    </w:p>
+    <w:p>
+      <w:pPr>
+        <w:rPr>
+          <w:rFonts w:asciiTheme="majorHAnsi" w:hAnsiTheme="majorHAnsi" w:cs="Arial"/>
+          <w:color w:val="231F20"/>
+          <w:sz w:val="22"/>
+          <w:shd w:val="clear" w:color="auto" w:fill="FFFFFF"/>
+        </w:rPr>
+      </w:pPr>
+      <w:r>
+        <w:rPr>
+          <w:rFonts w:asciiTheme="majorHAnsi" w:hAnsiTheme="majorHAnsi" w:cs="Arial"/>
+          <w:color w:val="231F20"/>
+          <w:sz w:val="22"/>
+          <w:shd w:val="clear" w:color="auto" w:fill="FFFFFF"/>
+        </w:rPr>
+        <w:t xml:space="preserve"> </w:t>
       </w:r>
       <w:r>
         <w:rPr>
@@ -339,7 +295,16 @@
           <w:sz w:val="22"/>
           <w:shd w:val="clear" w:color="auto" w:fill="FFFFFF"/>
         </w:rPr>
-        <w:t xml:space="preserve">erent places (reference points) </w:t>
+        <w:t xml:space="preserve">21049 sampled points </w:t>
+      </w:r>
+      <w:r>
+        <w:rPr>
+          <w:rFonts w:asciiTheme="majorHAnsi" w:hAnsiTheme="majorHAnsi" w:cs="Arial"/>
+          <w:color w:val="231F20"/>
+          <w:sz w:val="22"/>
+          <w:shd w:val="clear" w:color="auto" w:fill="FFFFFF"/>
+        </w:rPr>
+        <w:t xml:space="preserve">have been captured: </w:t>
       </w:r>
       <w:r>
         <w:rPr>
@@ -349,26 +314,16 @@
           <w:sz w:val="22"/>
           <w:shd w:val="clear" w:color="auto" w:fill="FFFFFF"/>
         </w:rPr>
-        <w:t>appearing in the database is 933.</w:t>
-      </w:r>
-    </w:p>
-    <w:p>
-      <w:pPr>
-        <w:rPr>
-          <w:rFonts w:asciiTheme="majorHAnsi" w:hAnsiTheme="majorHAnsi" w:cs="Arial"/>
-          <w:color w:val="231F20"/>
-          <w:sz w:val="22"/>
-          <w:shd w:val="clear" w:color="auto" w:fill="FFFFFF"/>
-        </w:rPr>
-      </w:pPr>
-      <w:r>
-        <w:rPr>
-          <w:rFonts w:asciiTheme="majorHAnsi" w:hAnsiTheme="majorHAnsi" w:cs="Arial"/>
-          <w:color w:val="231F20"/>
-          <w:sz w:val="22"/>
-          <w:shd w:val="clear" w:color="auto" w:fill="FFFFFF"/>
-        </w:rPr>
-        <w:t xml:space="preserve"> </w:t>
+        <w:t>19938</w:t>
+      </w:r>
+      <w:r>
+        <w:rPr>
+          <w:rFonts w:asciiTheme="majorHAnsi" w:hAnsiTheme="majorHAnsi" w:cs="Arial"/>
+          <w:color w:val="231F20"/>
+          <w:sz w:val="22"/>
+          <w:shd w:val="clear" w:color="auto" w:fill="FFFFFF"/>
+        </w:rPr>
+        <w:t xml:space="preserve"> for training/learning and </w:t>
       </w:r>
       <w:r>
         <w:rPr>
@@ -378,25 +333,54 @@
           <w:sz w:val="22"/>
           <w:shd w:val="clear" w:color="auto" w:fill="FFFFFF"/>
         </w:rPr>
-        <w:t xml:space="preserve">21049 sampled points </w:t>
-      </w:r>
-      <w:r>
-        <w:rPr>
-          <w:rFonts w:asciiTheme="majorHAnsi" w:hAnsiTheme="majorHAnsi" w:cs="Arial"/>
-          <w:color w:val="231F20"/>
-          <w:sz w:val="22"/>
-          <w:shd w:val="clear" w:color="auto" w:fill="FFFFFF"/>
-        </w:rPr>
-        <w:t>have been captured</w:t>
-      </w:r>
-      <w:r>
-        <w:rPr>
-          <w:rFonts w:asciiTheme="majorHAnsi" w:hAnsiTheme="majorHAnsi" w:cs="Arial"/>
-          <w:color w:val="231F20"/>
-          <w:sz w:val="22"/>
-          <w:shd w:val="clear" w:color="auto" w:fill="FFFFFF"/>
-        </w:rPr>
-        <w:t xml:space="preserve">: </w:t>
+        <w:t xml:space="preserve">1111 </w:t>
+      </w:r>
+      <w:r>
+        <w:rPr>
+          <w:rFonts w:asciiTheme="majorHAnsi" w:hAnsiTheme="majorHAnsi" w:cs="Arial"/>
+          <w:color w:val="231F20"/>
+          <w:sz w:val="22"/>
+          <w:shd w:val="clear" w:color="auto" w:fill="FFFFFF"/>
+        </w:rPr>
+        <w:t>for validation/testing.</w:t>
+      </w:r>
+    </w:p>
+    <w:p>
+      <w:pPr>
+        <w:rPr>
+          <w:rFonts w:asciiTheme="majorHAnsi" w:hAnsiTheme="majorHAnsi" w:cs="Arial"/>
+          <w:color w:val="231F20"/>
+          <w:sz w:val="22"/>
+          <w:shd w:val="clear" w:color="auto" w:fill="FFFFFF"/>
+        </w:rPr>
+      </w:pPr>
+      <w:r>
+        <w:rPr>
+          <w:rFonts w:asciiTheme="majorHAnsi" w:hAnsiTheme="majorHAnsi" w:cs="Arial"/>
+          <w:color w:val="231F20"/>
+          <w:sz w:val="22"/>
+          <w:shd w:val="clear" w:color="auto" w:fill="FFFFFF"/>
+        </w:rPr>
+        <w:t> Dataset independence has been assured by taking Validation (or testing) samples 4 months after Training ones.</w:t>
+      </w:r>
+    </w:p>
+    <w:p>
+      <w:pPr>
+        <w:rPr>
+          <w:rFonts w:asciiTheme="majorHAnsi" w:hAnsiTheme="majorHAnsi" w:cs="Arial"/>
+          <w:color w:val="231F20"/>
+          <w:sz w:val="22"/>
+          <w:shd w:val="clear" w:color="auto" w:fill="FFFFFF"/>
+        </w:rPr>
+      </w:pPr>
+      <w:r>
+        <w:rPr>
+          <w:rFonts w:asciiTheme="majorHAnsi" w:hAnsiTheme="majorHAnsi" w:cs="Arial"/>
+          <w:color w:val="231F20"/>
+          <w:sz w:val="22"/>
+          <w:shd w:val="clear" w:color="auto" w:fill="FFFFFF"/>
+        </w:rPr>
+        <w:t xml:space="preserve"> The number of </w:t>
       </w:r>
       <w:r>
         <w:rPr>
@@ -406,25 +390,16 @@
           <w:sz w:val="22"/>
           <w:shd w:val="clear" w:color="auto" w:fill="FFFFFF"/>
         </w:rPr>
-        <w:t>19938</w:t>
-      </w:r>
-      <w:r>
-        <w:rPr>
-          <w:rFonts w:asciiTheme="majorHAnsi" w:hAnsiTheme="majorHAnsi" w:cs="Arial"/>
-          <w:color w:val="231F20"/>
-          <w:sz w:val="22"/>
-          <w:shd w:val="clear" w:color="auto" w:fill="FFFFFF"/>
-        </w:rPr>
-        <w:t xml:space="preserve"> for </w:t>
-      </w:r>
-      <w:r>
-        <w:rPr>
-          <w:rFonts w:asciiTheme="majorHAnsi" w:hAnsiTheme="majorHAnsi" w:cs="Arial"/>
-          <w:color w:val="231F20"/>
-          <w:sz w:val="22"/>
-          <w:shd w:val="clear" w:color="auto" w:fill="FFFFFF"/>
-        </w:rPr>
-        <w:t xml:space="preserve">training/learning and </w:t>
+        <w:t xml:space="preserve">different wireless access points </w:t>
+      </w:r>
+      <w:r>
+        <w:rPr>
+          <w:rFonts w:asciiTheme="majorHAnsi" w:hAnsiTheme="majorHAnsi" w:cs="Arial"/>
+          <w:color w:val="231F20"/>
+          <w:sz w:val="22"/>
+          <w:shd w:val="clear" w:color="auto" w:fill="FFFFFF"/>
+        </w:rPr>
+        <w:t xml:space="preserve">(WAPs) appearing in the database is </w:t>
       </w:r>
       <w:r>
         <w:rPr>
@@ -434,92 +409,35 @@
           <w:sz w:val="22"/>
           <w:shd w:val="clear" w:color="auto" w:fill="FFFFFF"/>
         </w:rPr>
-        <w:t xml:space="preserve">1111 </w:t>
-      </w:r>
-      <w:r>
-        <w:rPr>
-          <w:rFonts w:asciiTheme="majorHAnsi" w:hAnsiTheme="majorHAnsi" w:cs="Arial"/>
-          <w:color w:val="231F20"/>
-          <w:sz w:val="22"/>
-          <w:shd w:val="clear" w:color="auto" w:fill="FFFFFF"/>
-        </w:rPr>
-        <w:t>for validation/testing.</w:t>
-      </w:r>
-      <w:bookmarkStart w:id="0" w:name="_GoBack"/>
-      <w:bookmarkEnd w:id="0"/>
-    </w:p>
-    <w:p>
-      <w:pPr>
-        <w:rPr>
-          <w:rFonts w:asciiTheme="majorHAnsi" w:hAnsiTheme="majorHAnsi" w:cs="Arial"/>
-          <w:color w:val="231F20"/>
-          <w:sz w:val="22"/>
-          <w:shd w:val="clear" w:color="auto" w:fill="FFFFFF"/>
-        </w:rPr>
-      </w:pPr>
-      <w:r>
-        <w:rPr>
-          <w:rFonts w:asciiTheme="majorHAnsi" w:hAnsiTheme="majorHAnsi" w:cs="Arial"/>
-          <w:color w:val="231F20"/>
-          <w:sz w:val="22"/>
-          <w:shd w:val="clear" w:color="auto" w:fill="FFFFFF"/>
-        </w:rPr>
-        <w:t> Dataset independ</w:t>
-      </w:r>
-      <w:r>
-        <w:rPr>
-          <w:rFonts w:asciiTheme="majorHAnsi" w:hAnsiTheme="majorHAnsi" w:cs="Arial"/>
-          <w:color w:val="231F20"/>
-          <w:sz w:val="22"/>
-          <w:shd w:val="clear" w:color="auto" w:fill="FFFFFF"/>
-        </w:rPr>
-        <w:t xml:space="preserve">ence has been assured by taking </w:t>
-      </w:r>
-      <w:r>
-        <w:rPr>
-          <w:rFonts w:asciiTheme="majorHAnsi" w:hAnsiTheme="majorHAnsi" w:cs="Arial"/>
-          <w:color w:val="231F20"/>
-          <w:sz w:val="22"/>
-          <w:shd w:val="clear" w:color="auto" w:fill="FFFFFF"/>
-        </w:rPr>
-        <w:t xml:space="preserve">Validation (or testing) </w:t>
-      </w:r>
-      <w:r>
-        <w:rPr>
-          <w:rFonts w:asciiTheme="majorHAnsi" w:hAnsiTheme="majorHAnsi" w:cs="Arial"/>
-          <w:color w:val="231F20"/>
-          <w:sz w:val="22"/>
-          <w:shd w:val="clear" w:color="auto" w:fill="FFFFFF"/>
-        </w:rPr>
-        <w:t xml:space="preserve">samples 4 months after Training </w:t>
-      </w:r>
-      <w:r>
-        <w:rPr>
-          <w:rFonts w:asciiTheme="majorHAnsi" w:hAnsiTheme="majorHAnsi" w:cs="Arial"/>
-          <w:color w:val="231F20"/>
-          <w:sz w:val="22"/>
-          <w:shd w:val="clear" w:color="auto" w:fill="FFFFFF"/>
-        </w:rPr>
-        <w:t>ones.</w:t>
-      </w:r>
-    </w:p>
-    <w:p>
-      <w:pPr>
-        <w:rPr>
-          <w:rFonts w:asciiTheme="majorHAnsi" w:hAnsiTheme="majorHAnsi" w:cs="Arial"/>
-          <w:color w:val="231F20"/>
-          <w:sz w:val="22"/>
-          <w:shd w:val="clear" w:color="auto" w:fill="FFFFFF"/>
-        </w:rPr>
-      </w:pPr>
-      <w:r>
-        <w:rPr>
-          <w:rFonts w:asciiTheme="majorHAnsi" w:hAnsiTheme="majorHAnsi" w:cs="Arial"/>
-          <w:color w:val="231F20"/>
-          <w:sz w:val="22"/>
-          <w:shd w:val="clear" w:color="auto" w:fill="FFFFFF"/>
-        </w:rPr>
-        <w:t xml:space="preserve"> The number of </w:t>
+        <w:t>520</w:t>
+      </w:r>
+      <w:r>
+        <w:rPr>
+          <w:rFonts w:asciiTheme="majorHAnsi" w:hAnsiTheme="majorHAnsi" w:cs="Arial"/>
+          <w:color w:val="231F20"/>
+          <w:sz w:val="22"/>
+          <w:shd w:val="clear" w:color="auto" w:fill="FFFFFF"/>
+        </w:rPr>
+        <w:t>.</w:t>
+      </w:r>
+    </w:p>
+    <w:p>
+      <w:pPr>
+        <w:rPr>
+          <w:rFonts w:asciiTheme="majorHAnsi" w:hAnsiTheme="majorHAnsi" w:cs="Arial"/>
+          <w:color w:val="231F20"/>
+          <w:sz w:val="22"/>
+          <w:shd w:val="clear" w:color="auto" w:fill="FFFFFF"/>
+        </w:rPr>
+      </w:pPr>
+      <w:r>
+        <w:rPr>
+          <w:rFonts w:asciiTheme="majorHAnsi" w:hAnsiTheme="majorHAnsi" w:cs="Arial"/>
+          <w:color w:val="231F20"/>
+          <w:sz w:val="22"/>
+          <w:shd w:val="clear" w:color="auto" w:fill="FFFFFF"/>
+        </w:rPr>
+        <w:t xml:space="preserve"> Data were collected by more than </w:t>
       </w:r>
       <w:r>
         <w:rPr>
@@ -529,179 +447,78 @@
           <w:sz w:val="22"/>
           <w:shd w:val="clear" w:color="auto" w:fill="FFFFFF"/>
         </w:rPr>
-        <w:t>differen</w:t>
-      </w:r>
-      <w:r>
-        <w:rPr>
-          <w:rFonts w:asciiTheme="majorHAnsi" w:hAnsiTheme="majorHAnsi" w:cs="Arial"/>
-          <w:b/>
-          <w:color w:val="231F20"/>
-          <w:sz w:val="22"/>
-          <w:shd w:val="clear" w:color="auto" w:fill="FFFFFF"/>
-        </w:rPr>
-        <w:t xml:space="preserve">t wireless access points </w:t>
-      </w:r>
-      <w:r>
-        <w:rPr>
-          <w:rFonts w:asciiTheme="majorHAnsi" w:hAnsiTheme="majorHAnsi" w:cs="Arial"/>
-          <w:color w:val="231F20"/>
-          <w:sz w:val="22"/>
-          <w:shd w:val="clear" w:color="auto" w:fill="FFFFFF"/>
-        </w:rPr>
-        <w:t xml:space="preserve">(WAPs) </w:t>
-      </w:r>
-      <w:r>
-        <w:rPr>
-          <w:rFonts w:asciiTheme="majorHAnsi" w:hAnsiTheme="majorHAnsi" w:cs="Arial"/>
-          <w:color w:val="231F20"/>
-          <w:sz w:val="22"/>
-          <w:shd w:val="clear" w:color="auto" w:fill="FFFFFF"/>
-        </w:rPr>
-        <w:t xml:space="preserve">appearing in the database is </w:t>
-      </w:r>
-      <w:r>
-        <w:rPr>
-          <w:rFonts w:asciiTheme="majorHAnsi" w:hAnsiTheme="majorHAnsi" w:cs="Arial"/>
-          <w:b/>
-          <w:color w:val="231F20"/>
-          <w:sz w:val="22"/>
-          <w:shd w:val="clear" w:color="auto" w:fill="FFFFFF"/>
-        </w:rPr>
-        <w:t>520</w:t>
-      </w:r>
-      <w:r>
-        <w:rPr>
-          <w:rFonts w:asciiTheme="majorHAnsi" w:hAnsiTheme="majorHAnsi" w:cs="Arial"/>
-          <w:color w:val="231F20"/>
-          <w:sz w:val="22"/>
-          <w:shd w:val="clear" w:color="auto" w:fill="FFFFFF"/>
-        </w:rPr>
-        <w:t>.</w:t>
-      </w:r>
-    </w:p>
-    <w:p>
-      <w:pPr>
-        <w:rPr>
-          <w:rFonts w:asciiTheme="majorHAnsi" w:hAnsiTheme="majorHAnsi" w:cs="Arial"/>
-          <w:color w:val="231F20"/>
-          <w:sz w:val="22"/>
-          <w:shd w:val="clear" w:color="auto" w:fill="FFFFFF"/>
-        </w:rPr>
-      </w:pPr>
-      <w:r>
-        <w:rPr>
-          <w:rFonts w:asciiTheme="majorHAnsi" w:hAnsiTheme="majorHAnsi" w:cs="Arial"/>
-          <w:color w:val="231F20"/>
-          <w:sz w:val="22"/>
-          <w:shd w:val="clear" w:color="auto" w:fill="FFFFFF"/>
-        </w:rPr>
-        <w:t> Data were collected</w:t>
-      </w:r>
-      <w:r>
-        <w:rPr>
-          <w:rFonts w:asciiTheme="majorHAnsi" w:hAnsiTheme="majorHAnsi" w:cs="Arial"/>
-          <w:color w:val="231F20"/>
-          <w:sz w:val="22"/>
-          <w:shd w:val="clear" w:color="auto" w:fill="FFFFFF"/>
-        </w:rPr>
-        <w:t xml:space="preserve"> by more than </w:t>
-      </w:r>
-      <w:r>
-        <w:rPr>
-          <w:rFonts w:asciiTheme="majorHAnsi" w:hAnsiTheme="majorHAnsi" w:cs="Arial"/>
-          <w:b/>
-          <w:color w:val="231F20"/>
-          <w:sz w:val="22"/>
-          <w:shd w:val="clear" w:color="auto" w:fill="FFFFFF"/>
-        </w:rPr>
-        <w:t xml:space="preserve">20 users using 25 </w:t>
-      </w:r>
-      <w:r>
-        <w:rPr>
-          <w:rFonts w:asciiTheme="majorHAnsi" w:hAnsiTheme="majorHAnsi" w:cs="Arial"/>
-          <w:b/>
-          <w:color w:val="231F20"/>
-          <w:sz w:val="22"/>
-          <w:shd w:val="clear" w:color="auto" w:fill="FFFFFF"/>
-        </w:rPr>
-        <w:t>different models</w:t>
-      </w:r>
-      <w:r>
-        <w:rPr>
-          <w:rFonts w:asciiTheme="majorHAnsi" w:hAnsiTheme="majorHAnsi" w:cs="Arial"/>
-          <w:color w:val="231F20"/>
-          <w:sz w:val="22"/>
-          <w:shd w:val="clear" w:color="auto" w:fill="FFFFFF"/>
-        </w:rPr>
-        <w:t xml:space="preserve"> of </w:t>
-      </w:r>
-      <w:r>
-        <w:rPr>
-          <w:rFonts w:asciiTheme="majorHAnsi" w:hAnsiTheme="majorHAnsi" w:cs="Arial"/>
-          <w:color w:val="231F20"/>
-          <w:sz w:val="22"/>
-          <w:shd w:val="clear" w:color="auto" w:fill="FFFFFF"/>
-        </w:rPr>
-        <w:t xml:space="preserve">mobile devices (some users used </w:t>
-      </w:r>
-      <w:r>
-        <w:rPr>
-          <w:rFonts w:asciiTheme="majorHAnsi" w:hAnsiTheme="majorHAnsi" w:cs="Arial"/>
-          <w:color w:val="231F20"/>
-          <w:sz w:val="22"/>
-          <w:shd w:val="clear" w:color="auto" w:fill="FFFFFF"/>
-        </w:rPr>
-        <w:t>more than one model).</w:t>
-      </w:r>
-    </w:p>
-    <w:p>
-      <w:pPr>
-        <w:rPr>
-          <w:rFonts w:asciiTheme="majorHAnsi" w:hAnsiTheme="majorHAnsi" w:cs="Arial"/>
-          <w:color w:val="231F20"/>
-          <w:sz w:val="22"/>
-          <w:shd w:val="clear" w:color="auto" w:fill="FFFFFF"/>
-        </w:rPr>
-      </w:pPr>
-    </w:p>
-    <w:p>
-      <w:pPr>
-        <w:rPr>
-          <w:rFonts w:asciiTheme="majorHAnsi" w:hAnsiTheme="majorHAnsi" w:cs="Arial"/>
-          <w:color w:val="231F20"/>
-          <w:sz w:val="22"/>
-          <w:shd w:val="clear" w:color="auto" w:fill="FFFFFF"/>
-        </w:rPr>
-      </w:pPr>
-    </w:p>
-    <w:p>
-      <w:pPr>
-        <w:rPr>
-          <w:rFonts w:asciiTheme="majorHAnsi" w:hAnsiTheme="majorHAnsi" w:cs="Arial"/>
-          <w:color w:val="231F20"/>
-          <w:sz w:val="22"/>
-          <w:shd w:val="clear" w:color="auto" w:fill="FFFFFF"/>
-        </w:rPr>
-      </w:pPr>
-    </w:p>
-    <w:p>
-      <w:pPr>
-        <w:rPr>
-          <w:rFonts w:asciiTheme="majorHAnsi" w:hAnsiTheme="majorHAnsi" w:cs="Arial"/>
-          <w:color w:val="231F20"/>
-          <w:sz w:val="22"/>
-          <w:shd w:val="clear" w:color="auto" w:fill="FFFFFF"/>
-        </w:rPr>
-      </w:pPr>
-      <w:r>
-        <w:rPr>
-          <w:rFonts w:asciiTheme="majorHAnsi" w:hAnsiTheme="majorHAnsi" w:cs="Arial"/>
-          <w:color w:val="231F20"/>
-          <w:sz w:val="22"/>
+        <w:t>20 users using 25 different models</w:t>
+      </w:r>
+      <w:r>
+        <w:rPr>
+          <w:rFonts w:asciiTheme="majorHAnsi" w:hAnsiTheme="majorHAnsi" w:cs="Arial"/>
+          <w:color w:val="231F20"/>
+          <w:sz w:val="22"/>
+          <w:shd w:val="clear" w:color="auto" w:fill="FFFFFF"/>
+        </w:rPr>
+        <w:t xml:space="preserve"> of mobile devices (some users used more than one model).</w:t>
+      </w:r>
+    </w:p>
+    <w:p>
+      <w:pPr>
+        <w:rPr>
+          <w:rFonts w:asciiTheme="majorHAnsi" w:hAnsiTheme="majorHAnsi" w:cs="Arial"/>
+          <w:color w:val="231F20"/>
+          <w:sz w:val="22"/>
+          <w:shd w:val="clear" w:color="auto" w:fill="FFFFFF"/>
+        </w:rPr>
+      </w:pPr>
+    </w:p>
+    <w:p>
+      <w:pPr>
+        <w:rPr>
+          <w:rFonts w:asciiTheme="majorHAnsi" w:hAnsiTheme="majorHAnsi" w:cs="Arial"/>
+          <w:color w:val="231F20"/>
+          <w:sz w:val="22"/>
+          <w:shd w:val="clear" w:color="auto" w:fill="FFFFFF"/>
+        </w:rPr>
+      </w:pPr>
+    </w:p>
+    <w:p>
+      <w:pPr>
+        <w:rPr>
+          <w:rFonts w:asciiTheme="majorHAnsi" w:hAnsiTheme="majorHAnsi" w:cs="Arial"/>
+          <w:color w:val="231F20"/>
+          <w:sz w:val="22"/>
+          <w:shd w:val="clear" w:color="auto" w:fill="FFFFFF"/>
+        </w:rPr>
+      </w:pPr>
+    </w:p>
+    <w:p>
+      <w:pPr>
+        <w:rPr>
+          <w:rFonts w:asciiTheme="majorHAnsi" w:hAnsiTheme="majorHAnsi" w:cs="Arial"/>
+          <w:color w:val="231F20"/>
+          <w:sz w:val="22"/>
+          <w:u w:val="single"/>
+          <w:shd w:val="clear" w:color="auto" w:fill="FFFFFF"/>
+        </w:rPr>
+      </w:pPr>
+      <w:r>
+        <w:rPr>
+          <w:rFonts w:asciiTheme="majorHAnsi" w:hAnsiTheme="majorHAnsi" w:cs="Arial"/>
+          <w:color w:val="231F20"/>
+          <w:sz w:val="22"/>
+          <w:u w:val="single"/>
           <w:shd w:val="clear" w:color="auto" w:fill="FFFFFF"/>
         </w:rPr>
         <w:t>VARIABLES:</w:t>
       </w:r>
+    </w:p>
+    <w:p>
+      <w:pPr>
+        <w:rPr>
+          <w:rFonts w:asciiTheme="majorHAnsi" w:hAnsiTheme="majorHAnsi" w:cs="Arial"/>
+          <w:color w:val="231F20"/>
+          <w:sz w:val="22"/>
+          <w:shd w:val="clear" w:color="auto" w:fill="FFFFFF"/>
+        </w:rPr>
+      </w:pPr>
     </w:p>
     <w:p>
       <w:pPr>
@@ -712,15 +529,345 @@
         </w:numPr>
         <w:rPr>
           <w:rFonts w:asciiTheme="majorHAnsi" w:hAnsiTheme="majorHAnsi"/>
-          <w:sz w:val="22"/>
-        </w:rPr>
-      </w:pPr>
-      <w:r>
-        <w:rPr>
-          <w:rFonts w:asciiTheme="majorHAnsi" w:hAnsiTheme="majorHAnsi"/>
+          <w:b/>
+          <w:sz w:val="22"/>
+        </w:rPr>
+      </w:pPr>
+      <w:r>
+        <w:rPr>
+          <w:rFonts w:asciiTheme="majorHAnsi" w:hAnsiTheme="majorHAnsi"/>
+          <w:b/>
           <w:sz w:val="22"/>
         </w:rPr>
         <w:t>WAP 001-520:</w:t>
+      </w:r>
+    </w:p>
+    <w:p>
+      <w:pPr>
+        <w:autoSpaceDE w:val="0"/>
+        <w:autoSpaceDN w:val="0"/>
+        <w:adjustRightInd w:val="0"/>
+        <w:jc w:val="left"/>
+        <w:rPr>
+          <w:rFonts w:asciiTheme="majorHAnsi" w:hAnsiTheme="majorHAnsi" w:cs="NimbusRomNo9L-Regu"/>
+          <w:sz w:val="22"/>
+          <w:lang w:val="es-ES_tradnl"/>
+        </w:rPr>
+      </w:pPr>
+    </w:p>
+    <w:p>
+      <w:pPr>
+        <w:autoSpaceDE w:val="0"/>
+        <w:autoSpaceDN w:val="0"/>
+        <w:adjustRightInd w:val="0"/>
+        <w:jc w:val="left"/>
+        <w:rPr>
+          <w:rFonts w:asciiTheme="majorHAnsi" w:hAnsiTheme="majorHAnsi" w:cs="NimbusRomNo9L-Regu"/>
+          <w:sz w:val="22"/>
+          <w:lang w:val="es-ES_tradnl"/>
+        </w:rPr>
+      </w:pPr>
+      <w:r>
+        <w:rPr>
+          <w:rFonts w:asciiTheme="majorHAnsi" w:hAnsiTheme="majorHAnsi" w:cs="Arial"/>
+          <w:sz w:val="22"/>
+          <w:lang w:val="es-ES_tradnl"/>
+        </w:rPr>
+        <w:t>-</w:t>
+      </w:r>
+      <w:r>
+        <w:rPr>
+          <w:rFonts w:asciiTheme="majorHAnsi" w:hAnsiTheme="majorHAnsi" w:cs="CMR10"/>
+          <w:sz w:val="22"/>
+          <w:lang w:val="ru-RU"/>
+        </w:rPr>
+        <w:t>100</w:t>
+      </w:r>
+      <w:r>
+        <w:rPr>
+          <w:rFonts w:asciiTheme="majorHAnsi" w:hAnsiTheme="majorHAnsi" w:cs="CMMI10"/>
+          <w:sz w:val="22"/>
+          <w:lang w:val="ru-RU"/>
+        </w:rPr>
+        <w:t>dBm</w:t>
+      </w:r>
+      <w:r>
+        <w:rPr>
+          <w:rFonts w:asciiTheme="majorHAnsi" w:hAnsiTheme="majorHAnsi" w:cs="CMMI10"/>
+          <w:sz w:val="22"/>
+          <w:lang w:val="es-ES_tradnl"/>
+        </w:rPr>
+        <w:t xml:space="preserve"> </w:t>
+      </w:r>
+      <w:r>
+        <w:rPr>
+          <w:rFonts w:asciiTheme="majorHAnsi" w:hAnsiTheme="majorHAnsi" w:cs="NimbusRomNo9L-Regu"/>
+          <w:sz w:val="22"/>
+          <w:lang w:val="ru-RU"/>
+        </w:rPr>
+        <w:t xml:space="preserve">is equivalent to a very weak signal, whereas </w:t>
+      </w:r>
+      <w:r>
+        <w:rPr>
+          <w:rFonts w:asciiTheme="majorHAnsi" w:hAnsiTheme="majorHAnsi" w:cs="CMR10"/>
+          <w:sz w:val="22"/>
+          <w:lang w:val="ru-RU"/>
+        </w:rPr>
+        <w:t>0</w:t>
+      </w:r>
+      <w:r>
+        <w:rPr>
+          <w:rFonts w:asciiTheme="majorHAnsi" w:hAnsiTheme="majorHAnsi" w:cs="CMMI10"/>
+          <w:sz w:val="22"/>
+          <w:lang w:val="ru-RU"/>
+        </w:rPr>
+        <w:t>dBM</w:t>
+      </w:r>
+      <w:r>
+        <w:rPr>
+          <w:rFonts w:asciiTheme="majorHAnsi" w:hAnsiTheme="majorHAnsi" w:cs="NimbusRomNo9L-Regu"/>
+          <w:sz w:val="22"/>
+          <w:lang w:val="es-ES_tradnl"/>
+        </w:rPr>
+        <w:t xml:space="preserve">. </w:t>
+      </w:r>
+      <w:r>
+        <w:rPr>
+          <w:rFonts w:asciiTheme="majorHAnsi" w:hAnsiTheme="majorHAnsi" w:cs="NimbusRomNo9L-Regu"/>
+          <w:sz w:val="22"/>
+          <w:lang w:val="ru-RU"/>
+        </w:rPr>
+        <w:t>The database includes 520 WAPs identified by the MAC</w:t>
+      </w:r>
+      <w:r>
+        <w:rPr>
+          <w:rFonts w:asciiTheme="majorHAnsi" w:hAnsiTheme="majorHAnsi" w:cs="NimbusRomNo9L-Regu"/>
+          <w:sz w:val="22"/>
+          <w:lang w:val="es-ES_tradnl"/>
+        </w:rPr>
+        <w:t xml:space="preserve"> </w:t>
+      </w:r>
+      <w:r>
+        <w:rPr>
+          <w:rFonts w:asciiTheme="majorHAnsi" w:hAnsiTheme="majorHAnsi" w:cs="NimbusRomNo9L-Regu"/>
+          <w:sz w:val="22"/>
+          <w:lang w:val="ru-RU"/>
+        </w:rPr>
+        <w:t xml:space="preserve">address. </w:t>
+      </w:r>
+    </w:p>
+    <w:p>
+      <w:pPr>
+        <w:autoSpaceDE w:val="0"/>
+        <w:autoSpaceDN w:val="0"/>
+        <w:adjustRightInd w:val="0"/>
+        <w:jc w:val="left"/>
+        <w:rPr>
+          <w:rFonts w:asciiTheme="majorHAnsi" w:hAnsiTheme="majorHAnsi" w:cs="NimbusRomNo9L-Regu"/>
+          <w:sz w:val="22"/>
+          <w:lang w:val="es-ES_tradnl"/>
+        </w:rPr>
+      </w:pPr>
+      <w:r>
+        <w:rPr>
+          <w:rFonts w:asciiTheme="majorHAnsi" w:hAnsiTheme="majorHAnsi" w:cs="NimbusRomNo9L-Regu"/>
+          <w:sz w:val="22"/>
+          <w:lang w:val="ru-RU"/>
+        </w:rPr>
+        <w:t>These addresses hav</w:t>
+      </w:r>
+      <w:r>
+        <w:rPr>
+          <w:rFonts w:asciiTheme="majorHAnsi" w:hAnsiTheme="majorHAnsi" w:cs="NimbusRomNo9L-Regu"/>
+          <w:sz w:val="22"/>
+          <w:lang w:val="ru-RU"/>
+        </w:rPr>
+        <w:t>e been alphabetically sorted</w:t>
+      </w:r>
+      <w:r>
+        <w:rPr>
+          <w:rFonts w:asciiTheme="majorHAnsi" w:hAnsiTheme="majorHAnsi" w:cs="NimbusRomNo9L-Regu"/>
+          <w:sz w:val="22"/>
+          <w:lang w:val="es-ES_tradnl"/>
+        </w:rPr>
+        <w:t xml:space="preserve">. </w:t>
+      </w:r>
+      <w:r>
+        <w:rPr>
+          <w:rFonts w:asciiTheme="majorHAnsi" w:hAnsiTheme="majorHAnsi" w:cs="NimbusRomNo9L-Regu"/>
+          <w:sz w:val="22"/>
+          <w:lang w:val="ru-RU"/>
+        </w:rPr>
+        <w:t>the average</w:t>
+      </w:r>
+      <w:r>
+        <w:rPr>
+          <w:rFonts w:asciiTheme="majorHAnsi" w:hAnsiTheme="majorHAnsi" w:cs="NimbusRomNo9L-Regu"/>
+          <w:sz w:val="22"/>
+          <w:lang w:val="es-ES_tradnl"/>
+        </w:rPr>
+        <w:t xml:space="preserve"> </w:t>
+      </w:r>
+      <w:r>
+        <w:rPr>
+          <w:rFonts w:asciiTheme="majorHAnsi" w:hAnsiTheme="majorHAnsi" w:cs="NimbusRomNo9L-Regu"/>
+          <w:sz w:val="22"/>
+          <w:lang w:val="ru-RU"/>
+        </w:rPr>
+        <w:t xml:space="preserve">number of WAPs scanned in each capture is </w:t>
+      </w:r>
+      <w:r>
+        <w:rPr>
+          <w:rFonts w:asciiTheme="majorHAnsi" w:hAnsiTheme="majorHAnsi" w:cs="CMR10"/>
+          <w:sz w:val="22"/>
+          <w:lang w:val="ru-RU"/>
+        </w:rPr>
+        <w:t>17</w:t>
+      </w:r>
+      <w:r>
+        <w:rPr>
+          <w:rFonts w:asciiTheme="majorHAnsi" w:hAnsiTheme="majorHAnsi" w:cs="CMMI10"/>
+          <w:sz w:val="22"/>
+          <w:lang w:val="ru-RU"/>
+        </w:rPr>
+        <w:t>:</w:t>
+      </w:r>
+      <w:r>
+        <w:rPr>
+          <w:rFonts w:asciiTheme="majorHAnsi" w:hAnsiTheme="majorHAnsi" w:cs="CMR10"/>
+          <w:sz w:val="22"/>
+          <w:lang w:val="ru-RU"/>
+        </w:rPr>
+        <w:t>92</w:t>
+      </w:r>
+      <w:r>
+        <w:rPr>
+          <w:rFonts w:asciiTheme="majorHAnsi" w:hAnsiTheme="majorHAnsi" w:cs="NimbusRomNo9L-Regu"/>
+          <w:sz w:val="22"/>
+          <w:lang w:val="es-ES_tradnl"/>
+        </w:rPr>
+        <w:t>.</w:t>
+      </w:r>
+    </w:p>
+    <w:p>
+      <w:pPr>
+        <w:autoSpaceDE w:val="0"/>
+        <w:autoSpaceDN w:val="0"/>
+        <w:adjustRightInd w:val="0"/>
+        <w:jc w:val="left"/>
+        <w:rPr>
+          <w:rFonts w:asciiTheme="majorHAnsi" w:hAnsiTheme="majorHAnsi" w:cs="NimbusRomNo9L-Regu"/>
+          <w:sz w:val="22"/>
+          <w:lang w:val="ru-RU"/>
+        </w:rPr>
+      </w:pPr>
+      <w:r>
+        <w:rPr>
+          <w:rFonts w:asciiTheme="majorHAnsi" w:hAnsiTheme="majorHAnsi" w:cs="NimbusRomNo9L-Regu"/>
+          <w:sz w:val="22"/>
+          <w:lang w:val="es-ES_tradnl"/>
+        </w:rPr>
+        <w:t>T</w:t>
+      </w:r>
+      <w:r>
+        <w:rPr>
+          <w:rFonts w:asciiTheme="majorHAnsi" w:hAnsiTheme="majorHAnsi" w:cs="NimbusRomNo9L-Regu"/>
+          <w:sz w:val="22"/>
+          <w:lang w:val="ru-RU"/>
+        </w:rPr>
+        <w:t>he main</w:t>
+      </w:r>
+      <w:r>
+        <w:rPr>
+          <w:rFonts w:asciiTheme="majorHAnsi" w:hAnsiTheme="majorHAnsi" w:cs="NimbusRomNo9L-Regu"/>
+          <w:sz w:val="22"/>
+          <w:lang w:val="es-ES_tradnl"/>
+        </w:rPr>
+        <w:t xml:space="preserve"> </w:t>
+      </w:r>
+      <w:r>
+        <w:rPr>
+          <w:rFonts w:asciiTheme="majorHAnsi" w:hAnsiTheme="majorHAnsi" w:cs="NimbusRomNo9L-Regu"/>
+          <w:sz w:val="22"/>
+          <w:lang w:val="ru-RU"/>
+        </w:rPr>
+        <w:t>factors that affect to the number of WAPs reported by a WiFi</w:t>
+      </w:r>
+      <w:r>
+        <w:rPr>
+          <w:rFonts w:asciiTheme="majorHAnsi" w:hAnsiTheme="majorHAnsi" w:cs="NimbusRomNo9L-Regu"/>
+          <w:sz w:val="22"/>
+          <w:lang w:val="es-ES_tradnl"/>
+        </w:rPr>
+        <w:t xml:space="preserve"> </w:t>
+      </w:r>
+      <w:proofErr w:type="spellStart"/>
+      <w:r>
+        <w:rPr>
+          <w:rFonts w:asciiTheme="majorHAnsi" w:hAnsiTheme="majorHAnsi" w:cs="NimbusRomNo9L-Regu"/>
+          <w:sz w:val="22"/>
+          <w:lang w:val="es-ES_tradnl"/>
+        </w:rPr>
+        <w:t>scan</w:t>
+      </w:r>
+      <w:proofErr w:type="spellEnd"/>
+      <w:r>
+        <w:rPr>
+          <w:rFonts w:asciiTheme="majorHAnsi" w:hAnsiTheme="majorHAnsi" w:cs="NimbusRomNo9L-Regu"/>
+          <w:sz w:val="22"/>
+          <w:lang w:val="es-ES_tradnl"/>
+        </w:rPr>
+        <w:t xml:space="preserve"> are </w:t>
+      </w:r>
+      <w:r>
+        <w:rPr>
+          <w:rFonts w:asciiTheme="majorHAnsi" w:hAnsiTheme="majorHAnsi" w:cs="NimbusRomNo9L-Regu"/>
+          <w:sz w:val="22"/>
+          <w:lang w:val="ru-RU"/>
+        </w:rPr>
+        <w:t>location, the p</w:t>
+      </w:r>
+      <w:r>
+        <w:rPr>
+          <w:rFonts w:asciiTheme="majorHAnsi" w:hAnsiTheme="majorHAnsi" w:cs="NimbusRomNo9L-Regu"/>
+          <w:sz w:val="22"/>
+          <w:lang w:val="ru-RU"/>
+        </w:rPr>
+        <w:t>hone model (Android version and</w:t>
+      </w:r>
+      <w:r>
+        <w:rPr>
+          <w:rFonts w:asciiTheme="majorHAnsi" w:hAnsiTheme="majorHAnsi" w:cs="NimbusRomNo9L-Regu"/>
+          <w:sz w:val="22"/>
+          <w:lang w:val="es-ES_tradnl"/>
+        </w:rPr>
+        <w:t xml:space="preserve"> </w:t>
+      </w:r>
+      <w:r>
+        <w:rPr>
+          <w:rFonts w:asciiTheme="majorHAnsi" w:hAnsiTheme="majorHAnsi" w:cs="NimbusRomNo9L-Regu"/>
+          <w:sz w:val="22"/>
+          <w:lang w:val="ru-RU"/>
+        </w:rPr>
+        <w:t>hardware) and how the device is held,</w:t>
+      </w:r>
+    </w:p>
+    <w:p>
+      <w:pPr>
+        <w:pStyle w:val="ListParagraph"/>
+        <w:ind w:left="1425"/>
+        <w:rPr>
+          <w:rFonts w:asciiTheme="majorHAnsi" w:hAnsiTheme="majorHAnsi"/>
+          <w:sz w:val="22"/>
+        </w:rPr>
+      </w:pPr>
+      <w:r>
+        <w:rPr>
+          <w:rFonts w:asciiTheme="majorHAnsi" w:hAnsiTheme="majorHAnsi" w:cs="NimbusRomNo9L-Regu"/>
+          <w:sz w:val="22"/>
+          <w:lang w:val="ru-RU"/>
+        </w:rPr>
+        <w:t>.</w:t>
       </w:r>
     </w:p>
     <w:p>
@@ -753,7 +900,9 @@
         <w:spacing w:line="210" w:lineRule="atLeast"/>
         <w:jc w:val="left"/>
         <w:rPr>
+          <w:rStyle w:val="gnkrckgcgsb"/>
           <w:rFonts w:asciiTheme="majorHAnsi" w:eastAsia="Times New Roman" w:hAnsiTheme="majorHAnsi" w:cs="Courier New"/>
+          <w:b/>
           <w:color w:val="000000"/>
           <w:sz w:val="22"/>
           <w:lang w:val="ru-RU" w:eastAsia="ru-RU"/>
@@ -761,7 +910,71 @@
       </w:pPr>
       <w:r>
         <w:rPr>
+          <w:rFonts w:asciiTheme="majorHAnsi" w:hAnsiTheme="majorHAnsi"/>
+          <w:noProof/>
+          <w:sz w:val="22"/>
+          <w:lang w:val="ru-RU" w:eastAsia="ru-RU"/>
+        </w:rPr>
+        <w:drawing>
+          <wp:anchor distT="0" distB="0" distL="114300" distR="114300" simplePos="0" relativeHeight="251658240" behindDoc="0" locked="0" layoutInCell="1" allowOverlap="1" wp14:anchorId="33257A93" wp14:editId="3FDC21C9">
+            <wp:simplePos x="0" y="0"/>
+            <wp:positionH relativeFrom="column">
+              <wp:posOffset>4651375</wp:posOffset>
+            </wp:positionH>
+            <wp:positionV relativeFrom="paragraph">
+              <wp:posOffset>40640</wp:posOffset>
+            </wp:positionV>
+            <wp:extent cx="1781175" cy="1282065"/>
+            <wp:effectExtent l="0" t="0" r="9525" b="0"/>
+            <wp:wrapSquare wrapText="bothSides"/>
+            <wp:docPr id="1" name="Picture 1"/>
+            <wp:cNvGraphicFramePr>
+              <a:graphicFrameLocks xmlns:a="http://schemas.openxmlformats.org/drawingml/2006/main" noChangeAspect="1"/>
+            </wp:cNvGraphicFramePr>
+            <a:graphic xmlns:a="http://schemas.openxmlformats.org/drawingml/2006/main">
+              <a:graphicData uri="http://schemas.openxmlformats.org/drawingml/2006/picture">
+                <pic:pic xmlns:pic="http://schemas.openxmlformats.org/drawingml/2006/picture">
+                  <pic:nvPicPr>
+                    <pic:cNvPr id="0" name=""/>
+                    <pic:cNvPicPr/>
+                  </pic:nvPicPr>
+                  <pic:blipFill>
+                    <a:blip r:embed="rId8">
+                      <a:extLst>
+                        <a:ext uri="{28A0092B-C50C-407E-A947-70E740481C1C}">
+                          <a14:useLocalDpi xmlns:a14="http://schemas.microsoft.com/office/drawing/2010/main" val="0"/>
+                        </a:ext>
+                      </a:extLst>
+                    </a:blip>
+                    <a:stretch>
+                      <a:fillRect/>
+                    </a:stretch>
+                  </pic:blipFill>
+                  <pic:spPr>
+                    <a:xfrm>
+                      <a:off x="0" y="0"/>
+                      <a:ext cx="1781175" cy="1282065"/>
+                    </a:xfrm>
+                    <a:prstGeom prst="rect">
+                      <a:avLst/>
+                    </a:prstGeom>
+                  </pic:spPr>
+                </pic:pic>
+              </a:graphicData>
+            </a:graphic>
+            <wp14:sizeRelH relativeFrom="page">
+              <wp14:pctWidth>0</wp14:pctWidth>
+            </wp14:sizeRelH>
+            <wp14:sizeRelV relativeFrom="page">
+              <wp14:pctHeight>0</wp14:pctHeight>
+            </wp14:sizeRelV>
+          </wp:anchor>
+        </w:drawing>
+      </w:r>
+      <w:r>
+        <w:rPr>
           <w:rFonts w:asciiTheme="majorHAnsi" w:eastAsia="Times New Roman" w:hAnsiTheme="majorHAnsi" w:cs="Courier New"/>
+          <w:b/>
           <w:color w:val="000000"/>
           <w:sz w:val="22"/>
           <w:bdr w:val="none" w:sz="0" w:space="0" w:color="auto" w:frame="1"/>
@@ -769,6 +982,134 @@
         </w:rPr>
         <w:t>LONGITUDE</w:t>
       </w:r>
+      <w:r>
+        <w:rPr>
+          <w:rFonts w:asciiTheme="majorHAnsi" w:eastAsia="Times New Roman" w:hAnsiTheme="majorHAnsi" w:cs="Courier New"/>
+          <w:b/>
+          <w:color w:val="000000"/>
+          <w:sz w:val="22"/>
+          <w:bdr w:val="none" w:sz="0" w:space="0" w:color="auto" w:frame="1"/>
+          <w:lang w:val="es-ES_tradnl" w:eastAsia="ru-RU"/>
+        </w:rPr>
+        <w:t xml:space="preserve"> /</w:t>
+      </w:r>
+      <w:r>
+        <w:rPr>
+          <w:rStyle w:val="gnkrckgcgsb"/>
+          <w:rFonts w:asciiTheme="majorHAnsi" w:hAnsiTheme="majorHAnsi"/>
+          <w:b/>
+          <w:color w:val="000000"/>
+          <w:sz w:val="22"/>
+          <w:bdr w:val="none" w:sz="0" w:space="0" w:color="auto" w:frame="1"/>
+        </w:rPr>
+        <w:t>LATITUDE/ FLOOR</w:t>
+      </w:r>
+    </w:p>
+    <w:p>
+      <w:pPr>
+        <w:pStyle w:val="ListParagraph"/>
+        <w:shd w:val="clear" w:color="auto" w:fill="FFFFFF"/>
+        <w:tabs>
+          <w:tab w:val="left" w:pos="916"/>
+          <w:tab w:val="left" w:pos="1832"/>
+          <w:tab w:val="left" w:pos="2748"/>
+          <w:tab w:val="left" w:pos="3664"/>
+          <w:tab w:val="left" w:pos="4580"/>
+          <w:tab w:val="left" w:pos="5496"/>
+          <w:tab w:val="left" w:pos="6412"/>
+          <w:tab w:val="left" w:pos="7328"/>
+          <w:tab w:val="left" w:pos="8244"/>
+          <w:tab w:val="left" w:pos="9160"/>
+          <w:tab w:val="left" w:pos="10076"/>
+          <w:tab w:val="left" w:pos="10992"/>
+          <w:tab w:val="left" w:pos="11908"/>
+          <w:tab w:val="left" w:pos="12824"/>
+          <w:tab w:val="left" w:pos="13740"/>
+          <w:tab w:val="left" w:pos="14656"/>
+        </w:tabs>
+        <w:wordWrap w:val="0"/>
+        <w:spacing w:line="210" w:lineRule="atLeast"/>
+        <w:ind w:left="1425"/>
+        <w:jc w:val="left"/>
+        <w:rPr>
+          <w:rStyle w:val="gnkrckgcgsb"/>
+          <w:rFonts w:asciiTheme="majorHAnsi" w:eastAsia="Times New Roman" w:hAnsiTheme="majorHAnsi" w:cs="Courier New"/>
+          <w:color w:val="000000"/>
+          <w:sz w:val="22"/>
+          <w:lang w:val="ru-RU" w:eastAsia="ru-RU"/>
+        </w:rPr>
+      </w:pPr>
+    </w:p>
+    <w:p>
+      <w:pPr>
+        <w:autoSpaceDE w:val="0"/>
+        <w:autoSpaceDN w:val="0"/>
+        <w:adjustRightInd w:val="0"/>
+        <w:jc w:val="left"/>
+        <w:rPr>
+          <w:rStyle w:val="gnkrckgcgsb"/>
+          <w:rFonts w:asciiTheme="majorHAnsi" w:hAnsiTheme="majorHAnsi"/>
+          <w:color w:val="000000"/>
+          <w:sz w:val="22"/>
+          <w:bdr w:val="none" w:sz="0" w:space="0" w:color="auto" w:frame="1"/>
+        </w:rPr>
+      </w:pPr>
+      <w:r>
+        <w:rPr>
+          <w:rFonts w:asciiTheme="majorHAnsi" w:hAnsiTheme="majorHAnsi" w:cs="NimbusRomNo9L-Regu"/>
+          <w:sz w:val="22"/>
+          <w:lang w:val="es-ES_tradnl"/>
+        </w:rPr>
+        <w:t>R</w:t>
+      </w:r>
+      <w:r>
+        <w:rPr>
+          <w:rFonts w:asciiTheme="majorHAnsi" w:hAnsiTheme="majorHAnsi" w:cs="NimbusRomNo9L-Regu"/>
+          <w:sz w:val="22"/>
+          <w:lang w:val="ru-RU"/>
+        </w:rPr>
+        <w:t>epresented in each sample/capture by means of three values in</w:t>
+      </w:r>
+      <w:r>
+        <w:rPr>
+          <w:rFonts w:asciiTheme="majorHAnsi" w:hAnsiTheme="majorHAnsi" w:cs="NimbusRomNo9L-Regu"/>
+          <w:sz w:val="22"/>
+          <w:lang w:val="es-ES_tradnl"/>
+        </w:rPr>
+        <w:t xml:space="preserve"> </w:t>
+      </w:r>
+      <w:r>
+        <w:rPr>
+          <w:rFonts w:asciiTheme="majorHAnsi" w:hAnsiTheme="majorHAnsi" w:cs="NimbusRomNo9L-Regu"/>
+          <w:sz w:val="22"/>
+          <w:lang w:val="ru-RU"/>
+        </w:rPr>
+        <w:t>each record</w:t>
+      </w:r>
+      <w:r>
+        <w:rPr>
+          <w:rStyle w:val="gnkrckgcgsb"/>
+          <w:rFonts w:asciiTheme="majorHAnsi" w:hAnsiTheme="majorHAnsi"/>
+          <w:color w:val="000000"/>
+          <w:sz w:val="22"/>
+          <w:bdr w:val="none" w:sz="0" w:space="0" w:color="auto" w:frame="1"/>
+        </w:rPr>
+        <w:t xml:space="preserve">            </w:t>
+      </w:r>
+    </w:p>
+    <w:p>
+      <w:pPr>
+        <w:autoSpaceDE w:val="0"/>
+        <w:autoSpaceDN w:val="0"/>
+        <w:adjustRightInd w:val="0"/>
+        <w:jc w:val="left"/>
+        <w:rPr>
+          <w:rStyle w:val="gnkrckgcgsb"/>
+          <w:rFonts w:asciiTheme="majorHAnsi" w:hAnsiTheme="majorHAnsi" w:cs="NimbusRomNo9L-Regu"/>
+          <w:sz w:val="22"/>
+          <w:lang w:val="es-ES_tradnl"/>
+        </w:rPr>
+      </w:pPr>
     </w:p>
     <w:p>
       <w:pPr>
@@ -783,6 +1124,7 @@
         <w:rPr>
           <w:rStyle w:val="gnkrckgcgsb"/>
           <w:rFonts w:asciiTheme="majorHAnsi" w:hAnsiTheme="majorHAnsi"/>
+          <w:b/>
           <w:color w:val="000000"/>
           <w:sz w:val="22"/>
           <w:szCs w:val="22"/>
@@ -793,13 +1135,148 @@
         <w:rPr>
           <w:rStyle w:val="gnkrckgcgsb"/>
           <w:rFonts w:asciiTheme="majorHAnsi" w:hAnsiTheme="majorHAnsi"/>
+          <w:b/>
           <w:color w:val="000000"/>
           <w:sz w:val="22"/>
           <w:szCs w:val="22"/>
           <w:bdr w:val="none" w:sz="0" w:space="0" w:color="auto" w:frame="1"/>
         </w:rPr>
-        <w:t xml:space="preserve">LATITUDE"         </w:t>
-      </w:r>
+        <w:t>"BUILDING</w:t>
+      </w:r>
+      <w:r>
+        <w:rPr>
+          <w:rStyle w:val="gnkrckgcgsb"/>
+          <w:rFonts w:asciiTheme="majorHAnsi" w:hAnsiTheme="majorHAnsi"/>
+          <w:b/>
+          <w:color w:val="000000"/>
+          <w:sz w:val="22"/>
+          <w:szCs w:val="22"/>
+          <w:bdr w:val="none" w:sz="0" w:space="0" w:color="auto" w:frame="1"/>
+          <w:lang w:val="es-ES_tradnl"/>
+        </w:rPr>
+        <w:t xml:space="preserve"> </w:t>
+      </w:r>
+      <w:r>
+        <w:rPr>
+          <w:rStyle w:val="gnkrckgcgsb"/>
+          <w:rFonts w:asciiTheme="majorHAnsi" w:hAnsiTheme="majorHAnsi"/>
+          <w:b/>
+          <w:color w:val="000000"/>
+          <w:sz w:val="22"/>
+          <w:szCs w:val="22"/>
+          <w:bdr w:val="none" w:sz="0" w:space="0" w:color="auto" w:frame="1"/>
+        </w:rPr>
+        <w:t xml:space="preserve">ID"   </w:t>
+      </w:r>
+    </w:p>
+    <w:p>
+      <w:pPr>
+        <w:pStyle w:val="HTMLPreformatted"/>
+        <w:shd w:val="clear" w:color="auto" w:fill="FFFFFF"/>
+        <w:wordWrap w:val="0"/>
+        <w:spacing w:line="210" w:lineRule="atLeast"/>
+        <w:ind w:left="1425"/>
+        <w:rPr>
+          <w:rStyle w:val="gnkrckgcgsb"/>
+          <w:rFonts w:asciiTheme="majorHAnsi" w:hAnsiTheme="majorHAnsi"/>
+          <w:color w:val="000000"/>
+          <w:sz w:val="22"/>
+          <w:szCs w:val="22"/>
+          <w:bdr w:val="none" w:sz="0" w:space="0" w:color="auto" w:frame="1"/>
+        </w:rPr>
+      </w:pPr>
+    </w:p>
+    <w:p>
+      <w:pPr>
+        <w:pStyle w:val="HTMLPreformatted"/>
+        <w:shd w:val="clear" w:color="auto" w:fill="FFFFFF"/>
+        <w:wordWrap w:val="0"/>
+        <w:spacing w:line="210" w:lineRule="atLeast"/>
+        <w:rPr>
+          <w:rStyle w:val="gnkrckgcgsb"/>
+          <w:rFonts w:asciiTheme="majorHAnsi" w:hAnsiTheme="majorHAnsi"/>
+          <w:color w:val="000000"/>
+          <w:sz w:val="22"/>
+          <w:szCs w:val="22"/>
+          <w:bdr w:val="none" w:sz="0" w:space="0" w:color="auto" w:frame="1"/>
+        </w:rPr>
+      </w:pPr>
+      <w:r>
+        <w:rPr>
+          <w:rStyle w:val="gnkrckgcgsb"/>
+          <w:rFonts w:asciiTheme="majorHAnsi" w:hAnsiTheme="majorHAnsi"/>
+          <w:color w:val="000000"/>
+          <w:sz w:val="22"/>
+          <w:szCs w:val="22"/>
+          <w:bdr w:val="none" w:sz="0" w:space="0" w:color="auto" w:frame="1"/>
+          <w:lang w:val="es-ES_tradnl"/>
+        </w:rPr>
+        <w:t>[0-2]</w:t>
+      </w:r>
+      <w:r>
+        <w:rPr>
+          <w:rStyle w:val="gnkrckgcgsb"/>
+          <w:rFonts w:asciiTheme="majorHAnsi" w:hAnsiTheme="majorHAnsi"/>
+          <w:color w:val="000000"/>
+          <w:sz w:val="22"/>
+          <w:szCs w:val="22"/>
+          <w:bdr w:val="none" w:sz="0" w:space="0" w:color="auto" w:frame="1"/>
+        </w:rPr>
+        <w:t xml:space="preserve">  </w:t>
+      </w:r>
+      <w:r>
+        <w:rPr>
+          <w:rFonts w:asciiTheme="majorHAnsi" w:hAnsiTheme="majorHAnsi" w:cs="NimbusRomNo9L-Regu"/>
+          <w:sz w:val="22"/>
+          <w:szCs w:val="22"/>
+        </w:rPr>
+        <w:t>corresponds to the building</w:t>
+      </w:r>
+      <w:r>
+        <w:rPr>
+          <w:rFonts w:asciiTheme="majorHAnsi" w:hAnsiTheme="majorHAnsi" w:cs="NimbusRomNo9L-Regu"/>
+          <w:sz w:val="22"/>
+          <w:szCs w:val="22"/>
+          <w:lang w:val="es-ES_tradnl"/>
+        </w:rPr>
+        <w:t xml:space="preserve"> </w:t>
+      </w:r>
+      <w:r>
+        <w:rPr>
+          <w:rFonts w:asciiTheme="majorHAnsi" w:hAnsiTheme="majorHAnsi" w:cs="NimbusRomNo9L-Regu"/>
+          <w:sz w:val="22"/>
+          <w:szCs w:val="22"/>
+        </w:rPr>
+        <w:t>in which the capture was taken</w:t>
+      </w:r>
+      <w:r>
+        <w:rPr>
+          <w:rStyle w:val="gnkrckgcgsb"/>
+          <w:rFonts w:asciiTheme="majorHAnsi" w:hAnsiTheme="majorHAnsi"/>
+          <w:color w:val="000000"/>
+          <w:sz w:val="22"/>
+          <w:szCs w:val="22"/>
+          <w:bdr w:val="none" w:sz="0" w:space="0" w:color="auto" w:frame="1"/>
+        </w:rPr>
+        <w:t xml:space="preserve">  </w:t>
+      </w:r>
+    </w:p>
+    <w:p>
+      <w:pPr>
+        <w:pStyle w:val="HTMLPreformatted"/>
+        <w:shd w:val="clear" w:color="auto" w:fill="FFFFFF"/>
+        <w:wordWrap w:val="0"/>
+        <w:spacing w:line="210" w:lineRule="atLeast"/>
+        <w:ind w:left="1425"/>
+        <w:rPr>
+          <w:rStyle w:val="gnkrckgcgsb"/>
+          <w:rFonts w:asciiTheme="majorHAnsi" w:hAnsiTheme="majorHAnsi"/>
+          <w:color w:val="000000"/>
+          <w:sz w:val="22"/>
+          <w:szCs w:val="22"/>
+          <w:bdr w:val="none" w:sz="0" w:space="0" w:color="auto" w:frame="1"/>
+        </w:rPr>
+      </w:pPr>
     </w:p>
     <w:p>
       <w:pPr>
@@ -814,6 +1291,7 @@
         <w:rPr>
           <w:rStyle w:val="gnkrckgcgsb"/>
           <w:rFonts w:asciiTheme="majorHAnsi" w:hAnsiTheme="majorHAnsi"/>
+          <w:b/>
           <w:color w:val="000000"/>
           <w:sz w:val="22"/>
           <w:szCs w:val="22"/>
@@ -824,12 +1302,92 @@
         <w:rPr>
           <w:rStyle w:val="gnkrckgcgsb"/>
           <w:rFonts w:asciiTheme="majorHAnsi" w:hAnsiTheme="majorHAnsi"/>
+          <w:b/>
           <w:color w:val="000000"/>
           <w:sz w:val="22"/>
           <w:szCs w:val="22"/>
           <w:bdr w:val="none" w:sz="0" w:space="0" w:color="auto" w:frame="1"/>
         </w:rPr>
-        <w:t xml:space="preserve">"FLOOR"            </w:t>
+        <w:t>"SPACE</w:t>
+      </w:r>
+      <w:r>
+        <w:rPr>
+          <w:rStyle w:val="gnkrckgcgsb"/>
+          <w:rFonts w:asciiTheme="majorHAnsi" w:hAnsiTheme="majorHAnsi"/>
+          <w:b/>
+          <w:color w:val="000000"/>
+          <w:sz w:val="22"/>
+          <w:szCs w:val="22"/>
+          <w:bdr w:val="none" w:sz="0" w:space="0" w:color="auto" w:frame="1"/>
+          <w:lang w:val="es-ES_tradnl"/>
+        </w:rPr>
+        <w:t xml:space="preserve"> </w:t>
+      </w:r>
+      <w:r>
+        <w:rPr>
+          <w:rStyle w:val="gnkrckgcgsb"/>
+          <w:rFonts w:asciiTheme="majorHAnsi" w:hAnsiTheme="majorHAnsi"/>
+          <w:b/>
+          <w:color w:val="000000"/>
+          <w:sz w:val="22"/>
+          <w:szCs w:val="22"/>
+          <w:bdr w:val="none" w:sz="0" w:space="0" w:color="auto" w:frame="1"/>
+        </w:rPr>
+        <w:t xml:space="preserve">ID"         </w:t>
+      </w:r>
+    </w:p>
+    <w:p>
+      <w:pPr>
+        <w:autoSpaceDE w:val="0"/>
+        <w:autoSpaceDN w:val="0"/>
+        <w:adjustRightInd w:val="0"/>
+        <w:jc w:val="left"/>
+        <w:rPr>
+          <w:rStyle w:val="gnkrckgcgsb"/>
+          <w:rFonts w:asciiTheme="majorHAnsi" w:hAnsiTheme="majorHAnsi" w:cs="NimbusRomNo9L-Regu"/>
+          <w:sz w:val="22"/>
+          <w:lang w:val="es-ES_tradnl"/>
+        </w:rPr>
+      </w:pPr>
+      <w:r>
+        <w:rPr>
+          <w:rFonts w:asciiTheme="majorHAnsi" w:hAnsiTheme="majorHAnsi" w:cs="NimbusRomNo9L-Regu"/>
+          <w:sz w:val="22"/>
+          <w:lang w:val="es-ES_tradnl"/>
+        </w:rPr>
+        <w:t>I</w:t>
+      </w:r>
+      <w:r>
+        <w:rPr>
+          <w:rFonts w:asciiTheme="majorHAnsi" w:hAnsiTheme="majorHAnsi" w:cs="NimbusRomNo9L-Regu"/>
+          <w:sz w:val="22"/>
+          <w:lang w:val="ru-RU"/>
+        </w:rPr>
+        <w:t>nteger value tha</w:t>
+      </w:r>
+      <w:r>
+        <w:rPr>
+          <w:rFonts w:asciiTheme="majorHAnsi" w:hAnsiTheme="majorHAnsi" w:cs="NimbusRomNo9L-Regu"/>
+          <w:sz w:val="22"/>
+          <w:lang w:val="es-ES_tradnl"/>
+        </w:rPr>
+        <w:t>t</w:t>
+      </w:r>
+      <w:r>
+        <w:rPr>
+          <w:rFonts w:asciiTheme="majorHAnsi" w:hAnsiTheme="majorHAnsi" w:cs="NimbusRomNo9L-Regu"/>
+          <w:sz w:val="22"/>
+          <w:lang w:val="ru-RU"/>
+        </w:rPr>
+        <w:t xml:space="preserve"> is used to</w:t>
+      </w:r>
+      <w:r>
+        <w:rPr>
+          <w:rFonts w:asciiTheme="majorHAnsi" w:hAnsiTheme="majorHAnsi" w:cs="NimbusRomNo9L-Regu"/>
+          <w:sz w:val="22"/>
+          <w:lang w:val="ru-RU"/>
+        </w:rPr>
+        <w:t xml:space="preserve"> identify the particular space </w:t>
       </w:r>
     </w:p>
     <w:p>
@@ -845,11 +1403,37 @@
         <w:rPr>
           <w:rStyle w:val="gnkrckgcgsb"/>
           <w:rFonts w:asciiTheme="majorHAnsi" w:hAnsiTheme="majorHAnsi"/>
+          <w:b/>
+          <w:color w:val="000000"/>
+          <w:sz w:val="22"/>
+          <w:szCs w:val="22"/>
+        </w:rPr>
+      </w:pPr>
+      <w:r>
+        <w:rPr>
+          <w:rStyle w:val="gnkrckgcgsb"/>
+          <w:rFonts w:asciiTheme="majorHAnsi" w:hAnsiTheme="majorHAnsi"/>
+          <w:b/>
           <w:color w:val="000000"/>
           <w:sz w:val="22"/>
           <w:szCs w:val="22"/>
           <w:bdr w:val="none" w:sz="0" w:space="0" w:color="auto" w:frame="1"/>
         </w:rPr>
+        <w:t>"RELATIVEPOSITION"</w:t>
+      </w:r>
+    </w:p>
+    <w:p>
+      <w:pPr>
+        <w:pStyle w:val="HTMLPreformatted"/>
+        <w:shd w:val="clear" w:color="auto" w:fill="FFFFFF"/>
+        <w:wordWrap w:val="0"/>
+        <w:spacing w:line="210" w:lineRule="atLeast"/>
+        <w:rPr>
+          <w:rFonts w:asciiTheme="majorHAnsi" w:hAnsiTheme="majorHAnsi" w:cs="NimbusRomNo9L-Regu"/>
+          <w:sz w:val="22"/>
+          <w:szCs w:val="22"/>
+          <w:lang w:val="es-ES_tradnl"/>
+        </w:rPr>
       </w:pPr>
       <w:r>
         <w:rPr>
@@ -860,8 +1444,138 @@
           <w:szCs w:val="22"/>
           <w:bdr w:val="none" w:sz="0" w:space="0" w:color="auto" w:frame="1"/>
         </w:rPr>
-        <w:t xml:space="preserve">"BUILDINGID"       </w:t>
-      </w:r>
+        <w:lastRenderedPageBreak/>
+        <w:t xml:space="preserve"> </w:t>
+      </w:r>
+      <w:r>
+        <w:rPr>
+          <w:rStyle w:val="gnkrckgcgsb"/>
+          <w:rFonts w:asciiTheme="majorHAnsi" w:hAnsiTheme="majorHAnsi"/>
+          <w:color w:val="000000"/>
+          <w:sz w:val="22"/>
+          <w:szCs w:val="22"/>
+          <w:bdr w:val="none" w:sz="0" w:space="0" w:color="auto" w:frame="1"/>
+          <w:lang w:val="es-ES_tradnl"/>
+        </w:rPr>
+        <w:t>[</w:t>
+      </w:r>
+      <w:r>
+        <w:rPr>
+          <w:rStyle w:val="gnkrckgcgsb"/>
+          <w:rFonts w:asciiTheme="majorHAnsi" w:hAnsiTheme="majorHAnsi"/>
+          <w:color w:val="000000"/>
+          <w:sz w:val="22"/>
+          <w:szCs w:val="22"/>
+          <w:bdr w:val="none" w:sz="0" w:space="0" w:color="auto" w:frame="1"/>
+          <w:lang w:val="es-ES_tradnl"/>
+        </w:rPr>
+        <w:t>0-1</w:t>
+      </w:r>
+      <w:r>
+        <w:rPr>
+          <w:rStyle w:val="gnkrckgcgsb"/>
+          <w:rFonts w:asciiTheme="majorHAnsi" w:hAnsiTheme="majorHAnsi"/>
+          <w:color w:val="000000"/>
+          <w:sz w:val="22"/>
+          <w:szCs w:val="22"/>
+          <w:bdr w:val="none" w:sz="0" w:space="0" w:color="auto" w:frame="1"/>
+          <w:lang w:val="es-ES_tradnl"/>
+        </w:rPr>
+        <w:t>]</w:t>
+      </w:r>
+      <w:r>
+        <w:rPr>
+          <w:rStyle w:val="gnkrckgcgsb"/>
+          <w:rFonts w:asciiTheme="majorHAnsi" w:hAnsiTheme="majorHAnsi"/>
+          <w:color w:val="000000"/>
+          <w:sz w:val="22"/>
+          <w:szCs w:val="22"/>
+          <w:bdr w:val="none" w:sz="0" w:space="0" w:color="auto" w:frame="1"/>
+        </w:rPr>
+        <w:t xml:space="preserve">  </w:t>
+      </w:r>
+      <w:proofErr w:type="spellStart"/>
+      <w:r>
+        <w:rPr>
+          <w:rFonts w:asciiTheme="majorHAnsi" w:hAnsiTheme="majorHAnsi" w:cs="NimbusRomNo9L-Regu"/>
+          <w:sz w:val="22"/>
+          <w:szCs w:val="22"/>
+          <w:lang w:val="es-ES_tradnl"/>
+        </w:rPr>
+        <w:t>Inside</w:t>
+      </w:r>
+      <w:proofErr w:type="spellEnd"/>
+      <w:r>
+        <w:rPr>
+          <w:rFonts w:asciiTheme="majorHAnsi" w:hAnsiTheme="majorHAnsi" w:cs="NimbusRomNo9L-Regu"/>
+          <w:sz w:val="22"/>
+          <w:szCs w:val="22"/>
+          <w:lang w:val="es-ES_tradnl"/>
+        </w:rPr>
+        <w:t xml:space="preserve"> </w:t>
+      </w:r>
+      <w:proofErr w:type="spellStart"/>
+      <w:r>
+        <w:rPr>
+          <w:rFonts w:asciiTheme="majorHAnsi" w:hAnsiTheme="majorHAnsi" w:cs="NimbusRomNo9L-Regu"/>
+          <w:sz w:val="22"/>
+          <w:szCs w:val="22"/>
+          <w:lang w:val="es-ES_tradnl"/>
+        </w:rPr>
+        <w:t>or</w:t>
+      </w:r>
+      <w:proofErr w:type="spellEnd"/>
+      <w:r>
+        <w:rPr>
+          <w:rFonts w:asciiTheme="majorHAnsi" w:hAnsiTheme="majorHAnsi" w:cs="NimbusRomNo9L-Regu"/>
+          <w:sz w:val="22"/>
+          <w:szCs w:val="22"/>
+          <w:lang w:val="es-ES_tradnl"/>
+        </w:rPr>
+        <w:t xml:space="preserve"> </w:t>
+      </w:r>
+      <w:proofErr w:type="spellStart"/>
+      <w:r>
+        <w:rPr>
+          <w:rFonts w:asciiTheme="majorHAnsi" w:hAnsiTheme="majorHAnsi" w:cs="NimbusRomNo9L-Regu"/>
+          <w:sz w:val="22"/>
+          <w:szCs w:val="22"/>
+          <w:lang w:val="es-ES_tradnl"/>
+        </w:rPr>
+        <w:t>outside</w:t>
+      </w:r>
+      <w:proofErr w:type="spellEnd"/>
+    </w:p>
+    <w:p>
+      <w:pPr>
+        <w:pStyle w:val="HTMLPreformatted"/>
+        <w:shd w:val="clear" w:color="auto" w:fill="FFFFFF"/>
+        <w:wordWrap w:val="0"/>
+        <w:spacing w:line="210" w:lineRule="atLeast"/>
+        <w:rPr>
+          <w:rFonts w:asciiTheme="majorHAnsi" w:hAnsiTheme="majorHAnsi" w:cs="NimbusRomNo9L-Regu"/>
+          <w:sz w:val="22"/>
+          <w:szCs w:val="22"/>
+          <w:lang w:val="es-ES_tradnl"/>
+        </w:rPr>
+      </w:pPr>
+    </w:p>
+    <w:p>
+      <w:pPr>
+        <w:pStyle w:val="HTMLPreformatted"/>
+        <w:shd w:val="clear" w:color="auto" w:fill="FFFFFF"/>
+        <w:wordWrap w:val="0"/>
+        <w:spacing w:line="210" w:lineRule="atLeast"/>
+        <w:rPr>
+          <w:rStyle w:val="gnkrckgcgsb"/>
+          <w:rFonts w:asciiTheme="majorHAnsi" w:hAnsiTheme="majorHAnsi"/>
+          <w:b/>
+          <w:color w:val="000000"/>
+          <w:sz w:val="22"/>
+          <w:szCs w:val="22"/>
+          <w:lang w:val="es-ES_tradnl"/>
+        </w:rPr>
+      </w:pPr>
     </w:p>
     <w:p>
       <w:pPr>
@@ -879,19 +1593,192 @@
           <w:color w:val="000000"/>
           <w:sz w:val="22"/>
           <w:szCs w:val="22"/>
+        </w:rPr>
+      </w:pPr>
+      <w:r>
+        <w:rPr>
+          <w:rStyle w:val="gnkrckgcgsb"/>
+          <w:rFonts w:asciiTheme="majorHAnsi" w:hAnsiTheme="majorHAnsi"/>
+          <w:b/>
+          <w:color w:val="000000"/>
+          <w:sz w:val="22"/>
+          <w:szCs w:val="22"/>
           <w:bdr w:val="none" w:sz="0" w:space="0" w:color="auto" w:frame="1"/>
         </w:rPr>
-      </w:pPr>
-      <w:r>
-        <w:rPr>
-          <w:rStyle w:val="gnkrckgcgsb"/>
-          <w:rFonts w:asciiTheme="majorHAnsi" w:hAnsiTheme="majorHAnsi"/>
+        <w:t>"USERID"</w:t>
+      </w:r>
+      <w:r>
+        <w:rPr>
+          <w:rStyle w:val="gnkrckgcgsb"/>
+          <w:rFonts w:asciiTheme="majorHAnsi" w:hAnsiTheme="majorHAnsi"/>
+          <w:b/>
           <w:color w:val="000000"/>
           <w:sz w:val="22"/>
           <w:szCs w:val="22"/>
           <w:bdr w:val="none" w:sz="0" w:space="0" w:color="auto" w:frame="1"/>
-        </w:rPr>
-        <w:t xml:space="preserve">"SPACEID"         </w:t>
+          <w:lang w:val="es-ES_tradnl"/>
+        </w:rPr>
+        <w:t>/</w:t>
+      </w:r>
+      <w:r>
+        <w:rPr>
+          <w:rStyle w:val="gnkrckgcgsb"/>
+          <w:rFonts w:asciiTheme="majorHAnsi" w:hAnsiTheme="majorHAnsi"/>
+          <w:b/>
+          <w:color w:val="000000"/>
+          <w:sz w:val="22"/>
+          <w:szCs w:val="22"/>
+          <w:bdr w:val="none" w:sz="0" w:space="0" w:color="auto" w:frame="1"/>
+        </w:rPr>
+        <w:t>"PHONEID"</w:t>
+      </w:r>
+      <w:r>
+        <w:rPr>
+          <w:rStyle w:val="gnkrckgcgsb"/>
+          <w:rFonts w:asciiTheme="majorHAnsi" w:hAnsiTheme="majorHAnsi"/>
+          <w:color w:val="000000"/>
+          <w:sz w:val="22"/>
+          <w:szCs w:val="22"/>
+          <w:bdr w:val="none" w:sz="0" w:space="0" w:color="auto" w:frame="1"/>
+        </w:rPr>
+        <w:t xml:space="preserve">      </w:t>
+      </w:r>
+    </w:p>
+    <w:p>
+      <w:pPr>
+        <w:autoSpaceDE w:val="0"/>
+        <w:autoSpaceDN w:val="0"/>
+        <w:adjustRightInd w:val="0"/>
+        <w:jc w:val="left"/>
+        <w:rPr>
+          <w:rStyle w:val="gnkrckgcgsb"/>
+          <w:rFonts w:asciiTheme="majorHAnsi" w:hAnsiTheme="majorHAnsi"/>
+          <w:color w:val="000000"/>
+          <w:sz w:val="22"/>
+          <w:bdr w:val="none" w:sz="0" w:space="0" w:color="auto" w:frame="1"/>
+        </w:rPr>
+      </w:pPr>
+      <w:r>
+        <w:rPr>
+          <w:rFonts w:asciiTheme="majorHAnsi" w:hAnsiTheme="majorHAnsi" w:cs="NimbusRomNo9L-Regu"/>
+          <w:sz w:val="22"/>
+          <w:lang w:val="es-ES_tradnl"/>
+        </w:rPr>
+        <w:t>USER ID</w:t>
+      </w:r>
+      <w:r>
+        <w:rPr>
+          <w:rFonts w:asciiTheme="majorHAnsi" w:hAnsiTheme="majorHAnsi" w:cs="NimbusRomNo9L-Regu"/>
+          <w:sz w:val="22"/>
+          <w:lang w:val="ru-RU"/>
+        </w:rPr>
+        <w:t xml:space="preserve"> is used</w:t>
+      </w:r>
+      <w:r>
+        <w:rPr>
+          <w:rFonts w:asciiTheme="majorHAnsi" w:hAnsiTheme="majorHAnsi" w:cs="NimbusRomNo9L-Regu"/>
+          <w:sz w:val="22"/>
+          <w:lang w:val="es-ES_tradnl"/>
+        </w:rPr>
+        <w:t xml:space="preserve"> </w:t>
+      </w:r>
+      <w:r>
+        <w:rPr>
+          <w:rFonts w:asciiTheme="majorHAnsi" w:hAnsiTheme="majorHAnsi" w:cs="NimbusRomNo9L-Regu"/>
+          <w:sz w:val="22"/>
+          <w:lang w:val="ru-RU"/>
+        </w:rPr>
+        <w:t>to represent the 18 different users who participated in t</w:t>
+      </w:r>
+      <w:r>
+        <w:rPr>
+          <w:rFonts w:asciiTheme="majorHAnsi" w:hAnsiTheme="majorHAnsi" w:cs="NimbusRomNo9L-Regu"/>
+          <w:sz w:val="22"/>
+          <w:lang w:val="ru-RU"/>
+        </w:rPr>
+        <w:t>he</w:t>
+      </w:r>
+      <w:r>
+        <w:rPr>
+          <w:rFonts w:asciiTheme="majorHAnsi" w:hAnsiTheme="majorHAnsi" w:cs="NimbusRomNo9L-Regu"/>
+          <w:sz w:val="22"/>
+          <w:lang w:val="es-ES_tradnl"/>
+        </w:rPr>
+        <w:t xml:space="preserve"> </w:t>
+      </w:r>
+      <w:r>
+        <w:rPr>
+          <w:rFonts w:asciiTheme="majorHAnsi" w:hAnsiTheme="majorHAnsi" w:cs="NimbusRomNo9L-Regu"/>
+          <w:sz w:val="22"/>
+          <w:lang w:val="ru-RU"/>
+        </w:rPr>
+        <w:t>procedure to generate the training samples</w:t>
+      </w:r>
+      <w:r>
+        <w:rPr>
+          <w:rStyle w:val="gnkrckgcgsb"/>
+          <w:rFonts w:asciiTheme="majorHAnsi" w:hAnsiTheme="majorHAnsi"/>
+          <w:color w:val="000000"/>
+          <w:sz w:val="22"/>
+          <w:bdr w:val="none" w:sz="0" w:space="0" w:color="auto" w:frame="1"/>
+        </w:rPr>
+        <w:t>.</w:t>
+      </w:r>
+    </w:p>
+    <w:p>
+      <w:pPr>
+        <w:autoSpaceDE w:val="0"/>
+        <w:autoSpaceDN w:val="0"/>
+        <w:adjustRightInd w:val="0"/>
+        <w:jc w:val="left"/>
+        <w:rPr>
+          <w:rStyle w:val="gnkrckgcgsb"/>
+          <w:rFonts w:asciiTheme="majorHAnsi" w:hAnsiTheme="majorHAnsi" w:cs="NimbusRomNo9L-Regu"/>
+          <w:sz w:val="22"/>
+          <w:lang w:val="es-ES_tradnl"/>
+        </w:rPr>
+      </w:pPr>
+      <w:r>
+        <w:rPr>
+          <w:rStyle w:val="gnkrckgcgsb"/>
+          <w:rFonts w:asciiTheme="majorHAnsi" w:hAnsiTheme="majorHAnsi"/>
+          <w:color w:val="000000"/>
+          <w:sz w:val="22"/>
+          <w:bdr w:val="none" w:sz="0" w:space="0" w:color="auto" w:frame="1"/>
+        </w:rPr>
+        <w:t>PHONE ID</w:t>
+      </w:r>
+      <w:r>
+        <w:rPr>
+          <w:rFonts w:asciiTheme="majorHAnsi" w:hAnsiTheme="majorHAnsi" w:cs="NimbusRomNo9L-Regu"/>
+          <w:sz w:val="22"/>
+          <w:lang w:val="ru-RU"/>
+        </w:rPr>
+        <w:t>contains an integer value to re</w:t>
+      </w:r>
+      <w:r>
+        <w:rPr>
+          <w:rFonts w:asciiTheme="majorHAnsi" w:hAnsiTheme="majorHAnsi" w:cs="NimbusRomNo9L-Regu"/>
+          <w:sz w:val="22"/>
+          <w:lang w:val="ru-RU"/>
+        </w:rPr>
+        <w:t>present the Android device used</w:t>
+      </w:r>
+      <w:r>
+        <w:rPr>
+          <w:rFonts w:asciiTheme="majorHAnsi" w:hAnsiTheme="majorHAnsi" w:cs="NimbusRomNo9L-Regu"/>
+          <w:sz w:val="22"/>
+          <w:lang w:val="es-ES_tradnl"/>
+        </w:rPr>
+        <w:t xml:space="preserve"> </w:t>
+      </w:r>
+      <w:r>
+        <w:rPr>
+          <w:rFonts w:asciiTheme="majorHAnsi" w:hAnsiTheme="majorHAnsi" w:cs="NimbusRomNo9L-Regu"/>
+          <w:sz w:val="22"/>
+          <w:lang w:val="ru-RU"/>
+        </w:rPr>
+        <w:t xml:space="preserve">in each capture. </w:t>
       </w:r>
     </w:p>
     <w:p>
@@ -905,43 +1792,24 @@
         <w:wordWrap w:val="0"/>
         <w:spacing w:line="210" w:lineRule="atLeast"/>
         <w:rPr>
-          <w:rStyle w:val="gnkrckgcgsb"/>
-          <w:rFonts w:asciiTheme="majorHAnsi" w:hAnsiTheme="majorHAnsi"/>
-          <w:color w:val="000000"/>
-          <w:sz w:val="22"/>
-          <w:szCs w:val="22"/>
-        </w:rPr>
-      </w:pPr>
-      <w:r>
-        <w:rPr>
-          <w:rStyle w:val="gnkrckgcgsb"/>
-          <w:rFonts w:asciiTheme="majorHAnsi" w:hAnsiTheme="majorHAnsi"/>
+          <w:rFonts w:asciiTheme="majorHAnsi" w:hAnsiTheme="majorHAnsi"/>
+          <w:color w:val="000000"/>
+          <w:sz w:val="22"/>
+          <w:szCs w:val="22"/>
+        </w:rPr>
+      </w:pPr>
+      <w:r>
+        <w:rPr>
+          <w:rStyle w:val="gnkrckgcgsb"/>
+          <w:rFonts w:asciiTheme="majorHAnsi" w:hAnsiTheme="majorHAnsi"/>
+          <w:b/>
           <w:color w:val="000000"/>
           <w:sz w:val="22"/>
           <w:szCs w:val="22"/>
           <w:bdr w:val="none" w:sz="0" w:space="0" w:color="auto" w:frame="1"/>
         </w:rPr>
-        <w:t xml:space="preserve">"RELATIVEPOSITION" </w:t>
-      </w:r>
-    </w:p>
-    <w:p>
-      <w:pPr>
-        <w:pStyle w:val="HTMLPreformatted"/>
-        <w:numPr>
-          <w:ilvl w:val="0"/>
-          <w:numId w:val="1"/>
-        </w:numPr>
-        <w:shd w:val="clear" w:color="auto" w:fill="FFFFFF"/>
-        <w:wordWrap w:val="0"/>
-        <w:spacing w:line="210" w:lineRule="atLeast"/>
-        <w:rPr>
-          <w:rStyle w:val="gnkrckgcgsb"/>
-          <w:rFonts w:asciiTheme="majorHAnsi" w:hAnsiTheme="majorHAnsi"/>
-          <w:color w:val="000000"/>
-          <w:sz w:val="22"/>
-          <w:szCs w:val="22"/>
-        </w:rPr>
-      </w:pPr>
+        <w:t>"TIMESTAMP"</w:t>
+      </w:r>
       <w:r>
         <w:rPr>
           <w:rStyle w:val="gnkrckgcgsb"/>
@@ -951,7 +1819,7 @@
           <w:szCs w:val="22"/>
           <w:bdr w:val="none" w:sz="0" w:space="0" w:color="auto" w:frame="1"/>
         </w:rPr>
-        <w:t>"USERID"</w:t>
+        <w:t xml:space="preserve">      </w:t>
       </w:r>
       <w:r>
         <w:rPr>
@@ -963,7 +1831,23 @@
           <w:bdr w:val="none" w:sz="0" w:space="0" w:color="auto" w:frame="1"/>
           <w:lang w:val="es-ES_tradnl"/>
         </w:rPr>
-        <w:t>/</w:t>
+        <w:t xml:space="preserve"> time in </w:t>
+      </w:r>
+      <w:r>
+        <w:rPr>
+          <w:rFonts w:asciiTheme="majorHAnsi" w:hAnsiTheme="majorHAnsi" w:cs="NimbusRomNo9L-ReguItal"/>
+          <w:sz w:val="22"/>
+          <w:szCs w:val="22"/>
+        </w:rPr>
+        <w:t xml:space="preserve">Unix time </w:t>
+      </w:r>
+      <w:r>
+        <w:rPr>
+          <w:rFonts w:asciiTheme="majorHAnsi" w:hAnsiTheme="majorHAnsi" w:cs="NimbusRomNo9L-Regu"/>
+          <w:sz w:val="22"/>
+          <w:szCs w:val="22"/>
+        </w:rPr>
+        <w:t>format</w:t>
       </w:r>
       <w:r>
         <w:rPr>
@@ -974,36 +1858,7 @@
           <w:szCs w:val="22"/>
           <w:bdr w:val="none" w:sz="0" w:space="0" w:color="auto" w:frame="1"/>
         </w:rPr>
-        <w:t xml:space="preserve">"PHONEID"          </w:t>
-      </w:r>
-    </w:p>
-    <w:p>
-      <w:pPr>
-        <w:pStyle w:val="HTMLPreformatted"/>
-        <w:numPr>
-          <w:ilvl w:val="0"/>
-          <w:numId w:val="1"/>
-        </w:numPr>
-        <w:shd w:val="clear" w:color="auto" w:fill="FFFFFF"/>
-        <w:wordWrap w:val="0"/>
-        <w:spacing w:line="210" w:lineRule="atLeast"/>
-        <w:rPr>
-          <w:rFonts w:asciiTheme="majorHAnsi" w:hAnsiTheme="majorHAnsi"/>
-          <w:color w:val="000000"/>
-          <w:sz w:val="22"/>
-          <w:szCs w:val="22"/>
-        </w:rPr>
-      </w:pPr>
-      <w:r>
-        <w:rPr>
-          <w:rStyle w:val="gnkrckgcgsb"/>
-          <w:rFonts w:asciiTheme="majorHAnsi" w:hAnsiTheme="majorHAnsi"/>
-          <w:color w:val="000000"/>
-          <w:sz w:val="22"/>
-          <w:szCs w:val="22"/>
-          <w:bdr w:val="none" w:sz="0" w:space="0" w:color="auto" w:frame="1"/>
-        </w:rPr>
-        <w:t xml:space="preserve">"TIMESTAMP"       </w:t>
+        <w:t xml:space="preserve"> </w:t>
       </w:r>
     </w:p>
     <w:p>
@@ -1043,18 +1898,535 @@
           <w:u w:val="single"/>
         </w:rPr>
       </w:pPr>
-    </w:p>
-    <w:p>
-      <w:pPr>
-        <w:rPr>
-          <w:rFonts w:asciiTheme="majorHAnsi" w:hAnsiTheme="majorHAnsi"/>
-        </w:rPr>
-      </w:pPr>
+      <w:r>
+        <w:rPr>
+          <w:rFonts w:asciiTheme="majorHAnsi" w:hAnsiTheme="majorHAnsi"/>
+          <w:sz w:val="22"/>
+          <w:u w:val="single"/>
+        </w:rPr>
+        <w:t>VALIDATION DATASET</w:t>
+      </w:r>
+    </w:p>
+    <w:p>
+      <w:pPr>
+        <w:rPr>
+          <w:rFonts w:asciiTheme="majorHAnsi" w:hAnsiTheme="majorHAnsi"/>
+          <w:sz w:val="22"/>
+          <w:u w:val="single"/>
+        </w:rPr>
+      </w:pPr>
+    </w:p>
+    <w:p>
+      <w:pPr>
+        <w:pStyle w:val="ListParagraph"/>
+        <w:numPr>
+          <w:ilvl w:val="0"/>
+          <w:numId w:val="2"/>
+        </w:numPr>
+        <w:autoSpaceDE w:val="0"/>
+        <w:autoSpaceDN w:val="0"/>
+        <w:adjustRightInd w:val="0"/>
+        <w:ind w:left="426" w:hanging="426"/>
+        <w:jc w:val="left"/>
+        <w:rPr>
+          <w:rFonts w:ascii="NimbusRomNo9L-Regu" w:hAnsi="NimbusRomNo9L-Regu" w:cs="NimbusRomNo9L-Regu"/>
+          <w:szCs w:val="20"/>
+          <w:lang w:val="ru-RU"/>
+        </w:rPr>
+      </w:pPr>
+      <w:r>
+        <w:rPr>
+          <w:rFonts w:ascii="CMR10" w:hAnsi="CMR10" w:cs="CMR10"/>
+          <w:szCs w:val="20"/>
+          <w:lang w:val="ru-RU"/>
+        </w:rPr>
+        <w:t xml:space="preserve">14 </w:t>
+      </w:r>
+      <w:r>
+        <w:rPr>
+          <w:rFonts w:ascii="NimbusRomNo9L-Regu" w:hAnsi="NimbusRomNo9L-Regu" w:cs="NimbusRomNo9L-Regu"/>
+          <w:szCs w:val="20"/>
+          <w:lang w:val="ru-RU"/>
+        </w:rPr>
+        <w:t>users installed the</w:t>
+      </w:r>
+      <w:r>
+        <w:rPr>
+          <w:rFonts w:ascii="NimbusRomNo9L-Regu" w:hAnsi="NimbusRomNo9L-Regu" w:cs="NimbusRomNo9L-Regu"/>
+          <w:szCs w:val="20"/>
+          <w:lang w:val="ru-RU"/>
+        </w:rPr>
+        <w:t>application on their Android devices and executed i</w:t>
+      </w:r>
+      <w:r>
+        <w:rPr>
+          <w:rFonts w:ascii="NimbusRomNo9L-Regu" w:hAnsi="NimbusRomNo9L-Regu" w:cs="NimbusRomNo9L-Regu"/>
+          <w:szCs w:val="20"/>
+          <w:lang w:val="ru-RU"/>
+        </w:rPr>
+        <w:t>t during 20</w:t>
+      </w:r>
+      <w:r>
+        <w:rPr>
+          <w:rFonts w:ascii="NimbusRomNo9L-Regu" w:hAnsi="NimbusRomNo9L-Regu" w:cs="NimbusRomNo9L-Regu"/>
+          <w:szCs w:val="20"/>
+          <w:lang w:val="es-ES_tradnl"/>
+        </w:rPr>
+        <w:t xml:space="preserve"> </w:t>
+      </w:r>
+      <w:r>
+        <w:rPr>
+          <w:rFonts w:ascii="NimbusRomNo9L-Regu" w:hAnsi="NimbusRomNo9L-Regu" w:cs="NimbusRomNo9L-Regu"/>
+          <w:szCs w:val="20"/>
+          <w:lang w:val="ru-RU"/>
+        </w:rPr>
+        <w:t xml:space="preserve">minutes (approximately) in each of the three </w:t>
+      </w:r>
+      <w:r>
+        <w:rPr>
+          <w:rFonts w:ascii="NimbusRomNo9L-ReguItal" w:hAnsi="NimbusRomNo9L-ReguItal" w:cs="NimbusRomNo9L-ReguItal"/>
+          <w:szCs w:val="20"/>
+          <w:lang w:val="ru-RU"/>
+        </w:rPr>
+        <w:t xml:space="preserve">Tx </w:t>
+      </w:r>
+      <w:r>
+        <w:rPr>
+          <w:rFonts w:ascii="NimbusRomNo9L-Regu" w:hAnsi="NimbusRomNo9L-Regu" w:cs="NimbusRomNo9L-Regu"/>
+          <w:szCs w:val="20"/>
+          <w:lang w:val="ru-RU"/>
+        </w:rPr>
+        <w:t>buildings.</w:t>
+      </w:r>
+    </w:p>
+    <w:p>
+      <w:pPr>
+        <w:pStyle w:val="ListParagraph"/>
+        <w:numPr>
+          <w:ilvl w:val="0"/>
+          <w:numId w:val="2"/>
+        </w:numPr>
+        <w:autoSpaceDE w:val="0"/>
+        <w:autoSpaceDN w:val="0"/>
+        <w:adjustRightInd w:val="0"/>
+        <w:ind w:left="426" w:hanging="426"/>
+        <w:jc w:val="left"/>
+        <w:rPr>
+          <w:rFonts w:ascii="NimbusRomNo9L-Regu" w:hAnsi="NimbusRomNo9L-Regu" w:cs="NimbusRomNo9L-Regu"/>
+          <w:szCs w:val="20"/>
+          <w:lang w:val="ru-RU"/>
+        </w:rPr>
+      </w:pPr>
+      <w:r>
+        <w:rPr>
+          <w:rFonts w:ascii="NimbusRomNo9L-Regu" w:hAnsi="NimbusRomNo9L-Regu" w:cs="NimbusRomNo9L-Regu"/>
+          <w:szCs w:val="20"/>
+          <w:lang w:val="ru-RU"/>
+        </w:rPr>
+        <w:t>sending the required</w:t>
+      </w:r>
+      <w:r>
+        <w:rPr>
+          <w:rFonts w:ascii="NimbusRomNo9L-Regu" w:hAnsi="NimbusRomNo9L-Regu" w:cs="NimbusRomNo9L-Regu"/>
+          <w:szCs w:val="20"/>
+          <w:lang w:val="es-ES_tradnl"/>
+        </w:rPr>
+        <w:t xml:space="preserve"> </w:t>
+      </w:r>
+      <w:r>
+        <w:rPr>
+          <w:rFonts w:ascii="NimbusRomNo9L-Regu" w:hAnsi="NimbusRomNo9L-Regu" w:cs="NimbusRomNo9L-Regu"/>
+          <w:szCs w:val="20"/>
+          <w:lang w:val="ru-RU"/>
+        </w:rPr>
+        <w:t>information (only WAPs detected and RSSI levels) to a centralized</w:t>
+      </w:r>
+      <w:r>
+        <w:rPr>
+          <w:rFonts w:ascii="NimbusRomNo9L-Regu" w:hAnsi="NimbusRomNo9L-Regu" w:cs="NimbusRomNo9L-Regu"/>
+          <w:szCs w:val="20"/>
+          <w:lang w:val="es-ES_tradnl"/>
+        </w:rPr>
+        <w:t xml:space="preserve"> </w:t>
+      </w:r>
+      <w:r>
+        <w:rPr>
+          <w:rFonts w:ascii="NimbusRomNo9L-Regu" w:hAnsi="NimbusRomNo9L-Regu" w:cs="NimbusRomNo9L-Regu"/>
+          <w:szCs w:val="20"/>
+          <w:lang w:val="ru-RU"/>
+        </w:rPr>
+        <w:t>server, and it gets a point inside a building (given by</w:t>
+      </w:r>
+      <w:r>
+        <w:rPr>
+          <w:rFonts w:ascii="NimbusRomNo9L-Regu" w:hAnsi="NimbusRomNo9L-Regu" w:cs="NimbusRomNo9L-Regu"/>
+          <w:szCs w:val="20"/>
+          <w:lang w:val="es-ES_tradnl"/>
+        </w:rPr>
+        <w:t xml:space="preserve"> </w:t>
+      </w:r>
+      <w:r>
+        <w:rPr>
+          <w:rFonts w:ascii="NimbusRomNo9L-Regu" w:hAnsi="NimbusRomNo9L-Regu" w:cs="NimbusRomNo9L-Regu"/>
+          <w:szCs w:val="20"/>
+          <w:lang w:val="ru-RU"/>
+        </w:rPr>
+        <w:t>its longitude, l</w:t>
+      </w:r>
+      <w:r>
+        <w:rPr>
+          <w:rFonts w:ascii="NimbusRomNo9L-Regu" w:hAnsi="NimbusRomNo9L-Regu" w:cs="NimbusRomNo9L-Regu"/>
+          <w:szCs w:val="20"/>
+          <w:lang w:val="ru-RU"/>
+        </w:rPr>
+        <w:t>atitude, floor) from the server</w:t>
+      </w:r>
+    </w:p>
+    <w:p>
+      <w:pPr>
+        <w:pStyle w:val="ListParagraph"/>
+        <w:autoSpaceDE w:val="0"/>
+        <w:autoSpaceDN w:val="0"/>
+        <w:adjustRightInd w:val="0"/>
+        <w:ind w:left="426"/>
+        <w:jc w:val="left"/>
+        <w:rPr>
+          <w:rFonts w:ascii="NimbusRomNo9L-Regu" w:hAnsi="NimbusRomNo9L-Regu" w:cs="NimbusRomNo9L-Regu"/>
+          <w:szCs w:val="20"/>
+          <w:lang w:val="ru-RU"/>
+        </w:rPr>
+      </w:pPr>
+    </w:p>
+    <w:p>
+      <w:pPr>
+        <w:autoSpaceDE w:val="0"/>
+        <w:autoSpaceDN w:val="0"/>
+        <w:adjustRightInd w:val="0"/>
+        <w:jc w:val="left"/>
+        <w:rPr>
+          <w:rFonts w:ascii="NimbusRomNo9L-Regu" w:hAnsi="NimbusRomNo9L-Regu" w:cs="NimbusRomNo9L-Regu"/>
+          <w:szCs w:val="20"/>
+          <w:lang w:val="es-ES_tradnl"/>
+        </w:rPr>
+      </w:pPr>
+    </w:p>
+    <w:p>
+      <w:pPr>
+        <w:autoSpaceDE w:val="0"/>
+        <w:autoSpaceDN w:val="0"/>
+        <w:adjustRightInd w:val="0"/>
+        <w:jc w:val="left"/>
+        <w:rPr>
+          <w:rFonts w:ascii="NimbusRomNo9L-Regu" w:hAnsi="NimbusRomNo9L-Regu" w:cs="NimbusRomNo9L-Regu"/>
+          <w:szCs w:val="20"/>
+          <w:lang w:val="es-ES_tradnl"/>
+        </w:rPr>
+      </w:pPr>
+    </w:p>
+    <w:p>
+      <w:pPr>
+        <w:rPr>
+          <w:rFonts w:ascii="NimbusRomNo9L-Regu" w:hAnsi="NimbusRomNo9L-Regu" w:cs="NimbusRomNo9L-Regu"/>
+          <w:szCs w:val="20"/>
+          <w:lang w:val="es-ES_tradnl"/>
+        </w:rPr>
+      </w:pPr>
+    </w:p>
+    <w:p>
+      <w:pPr>
+        <w:rPr>
+          <w:rFonts w:ascii="NimbusRomNo9L-Regu" w:hAnsi="NimbusRomNo9L-Regu" w:cs="NimbusRomNo9L-Regu"/>
+          <w:szCs w:val="20"/>
+          <w:lang w:val="es-ES_tradnl"/>
+        </w:rPr>
+      </w:pPr>
+    </w:p>
+    <w:p>
+      <w:pPr>
+        <w:rPr>
+          <w:rFonts w:ascii="NimbusRomNo9L-Regu" w:hAnsi="NimbusRomNo9L-Regu" w:cs="NimbusRomNo9L-Regu"/>
+          <w:szCs w:val="20"/>
+          <w:lang w:val="es-ES_tradnl"/>
+        </w:rPr>
+      </w:pPr>
+      <w:proofErr w:type="spellStart"/>
+      <w:r>
+        <w:rPr>
+          <w:rFonts w:ascii="NimbusRomNo9L-Regu" w:hAnsi="NimbusRomNo9L-Regu" w:cs="NimbusRomNo9L-Regu"/>
+          <w:szCs w:val="20"/>
+          <w:lang w:val="es-ES_tradnl"/>
+        </w:rPr>
+        <w:t>Doubts</w:t>
+      </w:r>
+      <w:proofErr w:type="spellEnd"/>
+    </w:p>
+    <w:p>
+      <w:pPr>
+        <w:rPr>
+          <w:rFonts w:ascii="NimbusRomNo9L-Regu" w:hAnsi="NimbusRomNo9L-Regu" w:cs="NimbusRomNo9L-Regu"/>
+          <w:szCs w:val="20"/>
+          <w:lang w:val="es-ES_tradnl"/>
+        </w:rPr>
+      </w:pPr>
+    </w:p>
+    <w:p>
+      <w:pPr>
+        <w:rPr>
+          <w:rFonts w:ascii="NimbusRomNo9L-Regu" w:hAnsi="NimbusRomNo9L-Regu" w:cs="NimbusRomNo9L-Regu"/>
+          <w:szCs w:val="20"/>
+          <w:lang w:val="es-ES_tradnl"/>
+        </w:rPr>
+      </w:pPr>
+      <w:proofErr w:type="spellStart"/>
+      <w:r>
+        <w:rPr>
+          <w:rFonts w:ascii="NimbusRomNo9L-Regu" w:hAnsi="NimbusRomNo9L-Regu" w:cs="NimbusRomNo9L-Regu"/>
+          <w:szCs w:val="20"/>
+          <w:lang w:val="es-ES_tradnl"/>
+        </w:rPr>
+        <w:t>What</w:t>
+      </w:r>
+      <w:proofErr w:type="spellEnd"/>
+      <w:r>
+        <w:rPr>
+          <w:rFonts w:ascii="NimbusRomNo9L-Regu" w:hAnsi="NimbusRomNo9L-Regu" w:cs="NimbusRomNo9L-Regu"/>
+          <w:szCs w:val="20"/>
+          <w:lang w:val="es-ES_tradnl"/>
+        </w:rPr>
+        <w:t xml:space="preserve"> do </w:t>
+      </w:r>
+      <w:proofErr w:type="spellStart"/>
+      <w:r>
+        <w:rPr>
+          <w:rFonts w:ascii="NimbusRomNo9L-Regu" w:hAnsi="NimbusRomNo9L-Regu" w:cs="NimbusRomNo9L-Regu"/>
+          <w:szCs w:val="20"/>
+          <w:lang w:val="es-ES_tradnl"/>
+        </w:rPr>
+        <w:t>we</w:t>
+      </w:r>
+      <w:proofErr w:type="spellEnd"/>
+      <w:r>
+        <w:rPr>
+          <w:rFonts w:ascii="NimbusRomNo9L-Regu" w:hAnsi="NimbusRomNo9L-Regu" w:cs="NimbusRomNo9L-Regu"/>
+          <w:szCs w:val="20"/>
+          <w:lang w:val="es-ES_tradnl"/>
+        </w:rPr>
+        <w:t xml:space="preserve"> </w:t>
+      </w:r>
+      <w:proofErr w:type="spellStart"/>
+      <w:r>
+        <w:rPr>
+          <w:rFonts w:ascii="NimbusRomNo9L-Regu" w:hAnsi="NimbusRomNo9L-Regu" w:cs="NimbusRomNo9L-Regu"/>
+          <w:szCs w:val="20"/>
+          <w:lang w:val="es-ES_tradnl"/>
+        </w:rPr>
+        <w:t>have</w:t>
+      </w:r>
+      <w:proofErr w:type="spellEnd"/>
+      <w:r>
+        <w:rPr>
+          <w:rFonts w:ascii="NimbusRomNo9L-Regu" w:hAnsi="NimbusRomNo9L-Regu" w:cs="NimbusRomNo9L-Regu"/>
+          <w:szCs w:val="20"/>
+          <w:lang w:val="es-ES_tradnl"/>
+        </w:rPr>
+        <w:t xml:space="preserve"> </w:t>
+      </w:r>
+      <w:proofErr w:type="spellStart"/>
+      <w:r>
+        <w:rPr>
+          <w:rFonts w:ascii="NimbusRomNo9L-Regu" w:hAnsi="NimbusRomNo9L-Regu" w:cs="NimbusRomNo9L-Regu"/>
+          <w:szCs w:val="20"/>
+          <w:lang w:val="es-ES_tradnl"/>
+        </w:rPr>
+        <w:t>to</w:t>
+      </w:r>
+      <w:proofErr w:type="spellEnd"/>
+      <w:r>
+        <w:rPr>
+          <w:rFonts w:ascii="NimbusRomNo9L-Regu" w:hAnsi="NimbusRomNo9L-Regu" w:cs="NimbusRomNo9L-Regu"/>
+          <w:szCs w:val="20"/>
+          <w:lang w:val="es-ES_tradnl"/>
+        </w:rPr>
+        <w:t xml:space="preserve"> </w:t>
+      </w:r>
+      <w:proofErr w:type="spellStart"/>
+      <w:r>
+        <w:rPr>
+          <w:rFonts w:ascii="NimbusRomNo9L-Regu" w:hAnsi="NimbusRomNo9L-Regu" w:cs="NimbusRomNo9L-Regu"/>
+          <w:szCs w:val="20"/>
+          <w:lang w:val="es-ES_tradnl"/>
+        </w:rPr>
+        <w:t>predict</w:t>
+      </w:r>
+      <w:proofErr w:type="spellEnd"/>
+      <w:r>
+        <w:rPr>
+          <w:rFonts w:ascii="NimbusRomNo9L-Regu" w:hAnsi="NimbusRomNo9L-Regu" w:cs="NimbusRomNo9L-Regu"/>
+          <w:szCs w:val="20"/>
+          <w:lang w:val="es-ES_tradnl"/>
+        </w:rPr>
+        <w:t>???</w:t>
+      </w:r>
+      <w:bookmarkStart w:id="0" w:name="_GoBack"/>
+      <w:bookmarkEnd w:id="0"/>
+    </w:p>
+    <w:p>
+      <w:pPr>
+        <w:rPr>
+          <w:rFonts w:ascii="NimbusRomNo9L-Regu" w:hAnsi="NimbusRomNo9L-Regu" w:cs="NimbusRomNo9L-Regu"/>
+          <w:szCs w:val="20"/>
+          <w:lang w:val="es-ES_tradnl"/>
+        </w:rPr>
+      </w:pPr>
+      <w:proofErr w:type="spellStart"/>
+      <w:r>
+        <w:rPr>
+          <w:rFonts w:ascii="NimbusRomNo9L-Regu" w:hAnsi="NimbusRomNo9L-Regu" w:cs="NimbusRomNo9L-Regu"/>
+          <w:szCs w:val="20"/>
+          <w:lang w:val="es-ES_tradnl"/>
+        </w:rPr>
+        <w:t>How</w:t>
+      </w:r>
+      <w:proofErr w:type="spellEnd"/>
+      <w:r>
+        <w:rPr>
+          <w:rFonts w:ascii="NimbusRomNo9L-Regu" w:hAnsi="NimbusRomNo9L-Regu" w:cs="NimbusRomNo9L-Regu"/>
+          <w:szCs w:val="20"/>
+          <w:lang w:val="es-ES_tradnl"/>
+        </w:rPr>
+        <w:t xml:space="preserve"> </w:t>
+      </w:r>
+      <w:proofErr w:type="spellStart"/>
+      <w:r>
+        <w:rPr>
+          <w:rFonts w:ascii="NimbusRomNo9L-Regu" w:hAnsi="NimbusRomNo9L-Regu" w:cs="NimbusRomNo9L-Regu"/>
+          <w:szCs w:val="20"/>
+          <w:lang w:val="es-ES_tradnl"/>
+        </w:rPr>
+        <w:t>is</w:t>
+      </w:r>
+      <w:proofErr w:type="spellEnd"/>
+      <w:r>
+        <w:rPr>
+          <w:rFonts w:ascii="NimbusRomNo9L-Regu" w:hAnsi="NimbusRomNo9L-Regu" w:cs="NimbusRomNo9L-Regu"/>
+          <w:szCs w:val="20"/>
+          <w:lang w:val="es-ES_tradnl"/>
+        </w:rPr>
+        <w:t xml:space="preserve"> </w:t>
+      </w:r>
+      <w:proofErr w:type="spellStart"/>
+      <w:r>
+        <w:rPr>
+          <w:rFonts w:ascii="NimbusRomNo9L-Regu" w:hAnsi="NimbusRomNo9L-Regu" w:cs="NimbusRomNo9L-Regu"/>
+          <w:szCs w:val="20"/>
+          <w:lang w:val="es-ES_tradnl"/>
+        </w:rPr>
+        <w:t>the</w:t>
+      </w:r>
+      <w:proofErr w:type="spellEnd"/>
+      <w:r>
+        <w:rPr>
+          <w:rFonts w:ascii="NimbusRomNo9L-Regu" w:hAnsi="NimbusRomNo9L-Regu" w:cs="NimbusRomNo9L-Regu"/>
+          <w:szCs w:val="20"/>
+          <w:lang w:val="es-ES_tradnl"/>
+        </w:rPr>
+        <w:t xml:space="preserve"> </w:t>
+      </w:r>
+      <w:proofErr w:type="spellStart"/>
+      <w:r>
+        <w:rPr>
+          <w:rFonts w:ascii="NimbusRomNo9L-Regu" w:hAnsi="NimbusRomNo9L-Regu" w:cs="NimbusRomNo9L-Regu"/>
+          <w:szCs w:val="20"/>
+          <w:lang w:val="es-ES_tradnl"/>
+        </w:rPr>
+        <w:t>location</w:t>
+      </w:r>
+      <w:proofErr w:type="spellEnd"/>
+      <w:r>
+        <w:rPr>
+          <w:rFonts w:ascii="NimbusRomNo9L-Regu" w:hAnsi="NimbusRomNo9L-Regu" w:cs="NimbusRomNo9L-Regu"/>
+          <w:szCs w:val="20"/>
+          <w:lang w:val="es-ES_tradnl"/>
+        </w:rPr>
+        <w:t xml:space="preserve"> </w:t>
+      </w:r>
+      <w:proofErr w:type="spellStart"/>
+      <w:r>
+        <w:rPr>
+          <w:rFonts w:ascii="NimbusRomNo9L-Regu" w:hAnsi="NimbusRomNo9L-Regu" w:cs="NimbusRomNo9L-Regu"/>
+          <w:szCs w:val="20"/>
+          <w:lang w:val="es-ES_tradnl"/>
+        </w:rPr>
+        <w:t>generated</w:t>
+      </w:r>
+      <w:proofErr w:type="spellEnd"/>
+      <w:r>
+        <w:rPr>
+          <w:rFonts w:ascii="NimbusRomNo9L-Regu" w:hAnsi="NimbusRomNo9L-Regu" w:cs="NimbusRomNo9L-Regu"/>
+          <w:szCs w:val="20"/>
+          <w:lang w:val="es-ES_tradnl"/>
+        </w:rPr>
+        <w:t xml:space="preserve"> </w:t>
+      </w:r>
+      <w:proofErr w:type="spellStart"/>
+      <w:r>
+        <w:rPr>
+          <w:rFonts w:ascii="NimbusRomNo9L-Regu" w:hAnsi="NimbusRomNo9L-Regu" w:cs="NimbusRomNo9L-Regu"/>
+          <w:szCs w:val="20"/>
+          <w:lang w:val="es-ES_tradnl"/>
+        </w:rPr>
+        <w:t>through</w:t>
+      </w:r>
+      <w:proofErr w:type="spellEnd"/>
+      <w:r>
+        <w:rPr>
+          <w:rFonts w:ascii="NimbusRomNo9L-Regu" w:hAnsi="NimbusRomNo9L-Regu" w:cs="NimbusRomNo9L-Regu"/>
+          <w:szCs w:val="20"/>
+          <w:lang w:val="es-ES_tradnl"/>
+        </w:rPr>
+        <w:t xml:space="preserve"> </w:t>
+      </w:r>
+      <w:proofErr w:type="spellStart"/>
+      <w:r>
+        <w:rPr>
+          <w:rFonts w:ascii="NimbusRomNo9L-Regu" w:hAnsi="NimbusRomNo9L-Regu" w:cs="NimbusRomNo9L-Regu"/>
+          <w:szCs w:val="20"/>
+          <w:lang w:val="es-ES_tradnl"/>
+        </w:rPr>
+        <w:t>the</w:t>
+      </w:r>
+      <w:proofErr w:type="spellEnd"/>
+      <w:r>
+        <w:rPr>
+          <w:rFonts w:ascii="NimbusRomNo9L-Regu" w:hAnsi="NimbusRomNo9L-Regu" w:cs="NimbusRomNo9L-Regu"/>
+          <w:szCs w:val="20"/>
+          <w:lang w:val="es-ES_tradnl"/>
+        </w:rPr>
+        <w:t xml:space="preserve"> </w:t>
+      </w:r>
+      <w:proofErr w:type="spellStart"/>
+      <w:r>
+        <w:rPr>
+          <w:rFonts w:ascii="NimbusRomNo9L-Regu" w:hAnsi="NimbusRomNo9L-Regu" w:cs="NimbusRomNo9L-Regu"/>
+          <w:szCs w:val="20"/>
+          <w:lang w:val="es-ES_tradnl"/>
+        </w:rPr>
+        <w:t>waps</w:t>
+      </w:r>
+      <w:proofErr w:type="spellEnd"/>
+      <w:r>
+        <w:rPr>
+          <w:rFonts w:ascii="NimbusRomNo9L-Regu" w:hAnsi="NimbusRomNo9L-Regu" w:cs="NimbusRomNo9L-Regu"/>
+          <w:szCs w:val="20"/>
+          <w:lang w:val="es-ES_tradnl"/>
+        </w:rPr>
+        <w:t>?</w:t>
+      </w:r>
     </w:p>
     <w:sectPr>
-      <w:headerReference w:type="default" r:id="rId8"/>
+      <w:headerReference w:type="default" r:id="rId9"/>
       <w:pgSz w:w="11906" w:h="16838"/>
-      <w:pgMar w:top="1134" w:right="850" w:bottom="1134" w:left="1701" w:header="708" w:footer="708" w:gutter="0"/>
+      <w:pgMar w:top="1134" w:right="850" w:bottom="1134" w:left="1134" w:header="708" w:footer="708" w:gutter="0"/>
       <w:cols w:space="708"/>
       <w:docGrid w:linePitch="360"/>
     </w:sectPr>
@@ -1145,6 +2517,119 @@
 <file path=word/numbering.xml><?xml version="1.0" encoding="utf-8"?>
 <w:numbering xmlns:wpc="http://schemas.microsoft.com/office/word/2010/wordprocessingCanvas" xmlns:mc="http://schemas.openxmlformats.org/markup-compatibility/2006" xmlns:o="urn:schemas-microsoft-com:office:office" xmlns:r="http://schemas.openxmlformats.org/officeDocument/2006/relationships" xmlns:m="http://schemas.openxmlformats.org/officeDocument/2006/math" xmlns:v="urn:schemas-microsoft-com:vml" xmlns:wp14="http://schemas.microsoft.com/office/word/2010/wordprocessingDrawing" xmlns:wp="http://schemas.openxmlformats.org/drawingml/2006/wordprocessingDrawing" xmlns:w10="urn:schemas-microsoft-com:office:word" xmlns:w="http://schemas.openxmlformats.org/wordprocessingml/2006/main" xmlns:w14="http://schemas.microsoft.com/office/word/2010/wordml" xmlns:wpg="http://schemas.microsoft.com/office/word/2010/wordprocessingGroup" xmlns:wpi="http://schemas.microsoft.com/office/word/2010/wordprocessingInk" xmlns:wne="http://schemas.microsoft.com/office/word/2006/wordml" xmlns:wps="http://schemas.microsoft.com/office/word/2010/wordprocessingShape" mc:Ignorable="w14 wp14">
   <w:abstractNum w:abstractNumId="0">
+    <w:nsid w:val="13D62D3F"/>
+    <w:multiLevelType w:val="hybridMultilevel"/>
+    <w:tmpl w:val="52145CC4"/>
+    <w:lvl w:ilvl="0" w:tplc="7610C60C">
+      <w:start w:val="14"/>
+      <w:numFmt w:val="bullet"/>
+      <w:lvlText w:val="-"/>
+      <w:lvlJc w:val="left"/>
+      <w:pPr>
+        <w:ind w:left="720" w:hanging="360"/>
+      </w:pPr>
+      <w:rPr>
+        <w:rFonts w:ascii="CMR10" w:eastAsiaTheme="minorHAnsi" w:hAnsi="CMR10" w:cs="CMR10" w:hint="default"/>
+      </w:rPr>
+    </w:lvl>
+    <w:lvl w:ilvl="1" w:tplc="04190003" w:tentative="1">
+      <w:start w:val="1"/>
+      <w:numFmt w:val="bullet"/>
+      <w:lvlText w:val="o"/>
+      <w:lvlJc w:val="left"/>
+      <w:pPr>
+        <w:ind w:left="1440" w:hanging="360"/>
+      </w:pPr>
+      <w:rPr>
+        <w:rFonts w:ascii="Courier New" w:hAnsi="Courier New" w:cs="Courier New" w:hint="default"/>
+      </w:rPr>
+    </w:lvl>
+    <w:lvl w:ilvl="2" w:tplc="04190005" w:tentative="1">
+      <w:start w:val="1"/>
+      <w:numFmt w:val="bullet"/>
+      <w:lvlText w:val=""/>
+      <w:lvlJc w:val="left"/>
+      <w:pPr>
+        <w:ind w:left="2160" w:hanging="360"/>
+      </w:pPr>
+      <w:rPr>
+        <w:rFonts w:ascii="Wingdings" w:hAnsi="Wingdings" w:hint="default"/>
+      </w:rPr>
+    </w:lvl>
+    <w:lvl w:ilvl="3" w:tplc="04190001" w:tentative="1">
+      <w:start w:val="1"/>
+      <w:numFmt w:val="bullet"/>
+      <w:lvlText w:val=""/>
+      <w:lvlJc w:val="left"/>
+      <w:pPr>
+        <w:ind w:left="2880" w:hanging="360"/>
+      </w:pPr>
+      <w:rPr>
+        <w:rFonts w:ascii="Symbol" w:hAnsi="Symbol" w:hint="default"/>
+      </w:rPr>
+    </w:lvl>
+    <w:lvl w:ilvl="4" w:tplc="04190003" w:tentative="1">
+      <w:start w:val="1"/>
+      <w:numFmt w:val="bullet"/>
+      <w:lvlText w:val="o"/>
+      <w:lvlJc w:val="left"/>
+      <w:pPr>
+        <w:ind w:left="3600" w:hanging="360"/>
+      </w:pPr>
+      <w:rPr>
+        <w:rFonts w:ascii="Courier New" w:hAnsi="Courier New" w:cs="Courier New" w:hint="default"/>
+      </w:rPr>
+    </w:lvl>
+    <w:lvl w:ilvl="5" w:tplc="04190005" w:tentative="1">
+      <w:start w:val="1"/>
+      <w:numFmt w:val="bullet"/>
+      <w:lvlText w:val=""/>
+      <w:lvlJc w:val="left"/>
+      <w:pPr>
+        <w:ind w:left="4320" w:hanging="360"/>
+      </w:pPr>
+      <w:rPr>
+        <w:rFonts w:ascii="Wingdings" w:hAnsi="Wingdings" w:hint="default"/>
+      </w:rPr>
+    </w:lvl>
+    <w:lvl w:ilvl="6" w:tplc="04190001" w:tentative="1">
+      <w:start w:val="1"/>
+      <w:numFmt w:val="bullet"/>
+      <w:lvlText w:val=""/>
+      <w:lvlJc w:val="left"/>
+      <w:pPr>
+        <w:ind w:left="5040" w:hanging="360"/>
+      </w:pPr>
+      <w:rPr>
+        <w:rFonts w:ascii="Symbol" w:hAnsi="Symbol" w:hint="default"/>
+      </w:rPr>
+    </w:lvl>
+    <w:lvl w:ilvl="7" w:tplc="04190003" w:tentative="1">
+      <w:start w:val="1"/>
+      <w:numFmt w:val="bullet"/>
+      <w:lvlText w:val="o"/>
+      <w:lvlJc w:val="left"/>
+      <w:pPr>
+        <w:ind w:left="5760" w:hanging="360"/>
+      </w:pPr>
+      <w:rPr>
+        <w:rFonts w:ascii="Courier New" w:hAnsi="Courier New" w:cs="Courier New" w:hint="default"/>
+      </w:rPr>
+    </w:lvl>
+    <w:lvl w:ilvl="8" w:tplc="04190005" w:tentative="1">
+      <w:start w:val="1"/>
+      <w:numFmt w:val="bullet"/>
+      <w:lvlText w:val=""/>
+      <w:lvlJc w:val="left"/>
+      <w:pPr>
+        <w:ind w:left="6480" w:hanging="360"/>
+      </w:pPr>
+      <w:rPr>
+        <w:rFonts w:ascii="Wingdings" w:hAnsi="Wingdings" w:hint="default"/>
+      </w:rPr>
+    </w:lvl>
+  </w:abstractNum>
+  <w:abstractNum w:abstractNumId="1">
     <w:nsid w:val="39605B3C"/>
     <w:multiLevelType w:val="hybridMultilevel"/>
     <w:tmpl w:val="A4BAE574"/>
@@ -1258,6 +2743,9 @@
     </w:lvl>
   </w:abstractNum>
   <w:num w:numId="1">
+    <w:abstractNumId w:val="1"/>
+  </w:num>
+  <w:num w:numId="2">
     <w:abstractNumId w:val="0"/>
   </w:num>
 </w:numbering>
@@ -1528,7 +3016,6 @@
     <w:basedOn w:val="Normal"/>
     <w:link w:val="HTMLPreformattedChar"/>
     <w:uiPriority w:val="99"/>
-    <w:semiHidden/>
     <w:unhideWhenUsed/>
     <w:rsid w:val="00DB589E"/>
     <w:pPr>
@@ -1563,7 +3050,6 @@
     <w:basedOn w:val="DefaultParagraphFont"/>
     <w:link w:val="HTMLPreformatted"/>
     <w:uiPriority w:val="99"/>
-    <w:semiHidden/>
     <w:rsid w:val="00DB589E"/>
     <w:rPr>
       <w:rFonts w:ascii="Courier New" w:eastAsia="Times New Roman" w:hAnsi="Courier New" w:cs="Courier New"/>
@@ -1576,6 +3062,34 @@
     <w:name w:val="gnkrckgcgsb"/>
     <w:basedOn w:val="DefaultParagraphFont"/>
     <w:rsid w:val="00DB589E"/>
+  </w:style>
+  <w:style w:type="paragraph" w:styleId="BalloonText">
+    <w:name w:val="Balloon Text"/>
+    <w:basedOn w:val="Normal"/>
+    <w:link w:val="BalloonTextChar"/>
+    <w:uiPriority w:val="99"/>
+    <w:semiHidden/>
+    <w:unhideWhenUsed/>
+    <w:rsid w:val="006D0FEE"/>
+    <w:rPr>
+      <w:rFonts w:ascii="Tahoma" w:hAnsi="Tahoma" w:cs="Tahoma"/>
+      <w:sz w:val="16"/>
+      <w:szCs w:val="16"/>
+    </w:rPr>
+  </w:style>
+  <w:style w:type="character" w:customStyle="1" w:styleId="BalloonTextChar">
+    <w:name w:val="Balloon Text Char"/>
+    <w:basedOn w:val="DefaultParagraphFont"/>
+    <w:link w:val="BalloonText"/>
+    <w:uiPriority w:val="99"/>
+    <w:semiHidden/>
+    <w:rsid w:val="006D0FEE"/>
+    <w:rPr>
+      <w:rFonts w:ascii="Tahoma" w:hAnsi="Tahoma" w:cs="Tahoma"/>
+      <w:sz w:val="16"/>
+      <w:szCs w:val="16"/>
+      <w:lang w:val="ca-ES"/>
+    </w:rPr>
   </w:style>
 </w:styles>
 </file>
@@ -1845,7 +3359,6 @@
     <w:basedOn w:val="Normal"/>
     <w:link w:val="HTMLPreformattedChar"/>
     <w:uiPriority w:val="99"/>
-    <w:semiHidden/>
     <w:unhideWhenUsed/>
     <w:rsid w:val="00DB589E"/>
     <w:pPr>
@@ -1880,7 +3393,6 @@
     <w:basedOn w:val="DefaultParagraphFont"/>
     <w:link w:val="HTMLPreformatted"/>
     <w:uiPriority w:val="99"/>
-    <w:semiHidden/>
     <w:rsid w:val="00DB589E"/>
     <w:rPr>
       <w:rFonts w:ascii="Courier New" w:eastAsia="Times New Roman" w:hAnsi="Courier New" w:cs="Courier New"/>
@@ -1893,6 +3405,34 @@
     <w:name w:val="gnkrckgcgsb"/>
     <w:basedOn w:val="DefaultParagraphFont"/>
     <w:rsid w:val="00DB589E"/>
+  </w:style>
+  <w:style w:type="paragraph" w:styleId="BalloonText">
+    <w:name w:val="Balloon Text"/>
+    <w:basedOn w:val="Normal"/>
+    <w:link w:val="BalloonTextChar"/>
+    <w:uiPriority w:val="99"/>
+    <w:semiHidden/>
+    <w:unhideWhenUsed/>
+    <w:rsid w:val="006D0FEE"/>
+    <w:rPr>
+      <w:rFonts w:ascii="Tahoma" w:hAnsi="Tahoma" w:cs="Tahoma"/>
+      <w:sz w:val="16"/>
+      <w:szCs w:val="16"/>
+    </w:rPr>
+  </w:style>
+  <w:style w:type="character" w:customStyle="1" w:styleId="BalloonTextChar">
+    <w:name w:val="Balloon Text Char"/>
+    <w:basedOn w:val="DefaultParagraphFont"/>
+    <w:link w:val="BalloonText"/>
+    <w:uiPriority w:val="99"/>
+    <w:semiHidden/>
+    <w:rsid w:val="006D0FEE"/>
+    <w:rPr>
+      <w:rFonts w:ascii="Tahoma" w:hAnsi="Tahoma" w:cs="Tahoma"/>
+      <w:sz w:val="16"/>
+      <w:szCs w:val="16"/>
+      <w:lang w:val="ca-ES"/>
+    </w:rPr>
   </w:style>
 </w:styles>
 </file>

</xml_diff>

<commit_message>
0517 Subsetting and Basic Models 1
</commit_message>
<xml_diff>
--- a/documents/Evaluate Techniques for Wifi Locationing.docx
+++ b/documents/Evaluate Techniques for Wifi Locationing.docx
@@ -237,7 +237,7 @@
           <w:sz w:val="22"/>
           <w:shd w:val="clear" w:color="auto" w:fill="FFFFFF"/>
         </w:rPr>
-        <w:t> It covers a surface of 108703m2 including 3 buildings with 4 or 5 floors depending on the building.</w:t>
+        <w:t>It covers a surface of 108703m2 including 3 buildings with 4 or 5 floors depending on the building.</w:t>
       </w:r>
     </w:p>
     <w:p>
@@ -361,7 +361,7 @@
           <w:sz w:val="22"/>
           <w:shd w:val="clear" w:color="auto" w:fill="FFFFFF"/>
         </w:rPr>
-        <w:t> Dataset independence has been assured by taking Validation (or testing) samples 4 months after Training ones.</w:t>
+        <w:t>Dataset independence has been assured by taking Validation (or testing) samples 4 months after Training ones.</w:t>
       </w:r>
     </w:p>
     <w:p>
@@ -825,15 +825,7 @@
           <w:sz w:val="22"/>
           <w:lang w:val="ru-RU"/>
         </w:rPr>
-        <w:t>location, the p</w:t>
-      </w:r>
-      <w:r>
-        <w:rPr>
-          <w:rFonts w:asciiTheme="majorHAnsi" w:hAnsiTheme="majorHAnsi" w:cs="NimbusRomNo9L-Regu"/>
-          <w:sz w:val="22"/>
-          <w:lang w:val="ru-RU"/>
-        </w:rPr>
-        <w:t>hone model (Android version and</w:t>
+        <w:t>location, the phone model (Android version and</w:t>
       </w:r>
       <w:r>
         <w:rPr>
@@ -1379,15 +1371,7 @@
           <w:sz w:val="22"/>
           <w:lang w:val="ru-RU"/>
         </w:rPr>
-        <w:t xml:space="preserve"> is used to</w:t>
-      </w:r>
-      <w:r>
-        <w:rPr>
-          <w:rFonts w:asciiTheme="majorHAnsi" w:hAnsiTheme="majorHAnsi" w:cs="NimbusRomNo9L-Regu"/>
-          <w:sz w:val="22"/>
-          <w:lang w:val="ru-RU"/>
-        </w:rPr>
-        <w:t xml:space="preserve"> identify the particular space </w:t>
+        <w:t xml:space="preserve"> is used to identify the particular space </w:t>
       </w:r>
     </w:p>
     <w:p>
@@ -1457,31 +1441,7 @@
           <w:bdr w:val="none" w:sz="0" w:space="0" w:color="auto" w:frame="1"/>
           <w:lang w:val="es-ES_tradnl"/>
         </w:rPr>
-        <w:t>[</w:t>
-      </w:r>
-      <w:r>
-        <w:rPr>
-          <w:rStyle w:val="gnkrckgcgsb"/>
-          <w:rFonts w:asciiTheme="majorHAnsi" w:hAnsiTheme="majorHAnsi"/>
-          <w:color w:val="000000"/>
-          <w:sz w:val="22"/>
-          <w:szCs w:val="22"/>
-          <w:bdr w:val="none" w:sz="0" w:space="0" w:color="auto" w:frame="1"/>
-          <w:lang w:val="es-ES_tradnl"/>
-        </w:rPr>
-        <w:t>0-1</w:t>
-      </w:r>
-      <w:r>
-        <w:rPr>
-          <w:rStyle w:val="gnkrckgcgsb"/>
-          <w:rFonts w:asciiTheme="majorHAnsi" w:hAnsiTheme="majorHAnsi"/>
-          <w:color w:val="000000"/>
-          <w:sz w:val="22"/>
-          <w:szCs w:val="22"/>
-          <w:bdr w:val="none" w:sz="0" w:space="0" w:color="auto" w:frame="1"/>
-          <w:lang w:val="es-ES_tradnl"/>
-        </w:rPr>
-        <w:t>]</w:t>
+        <w:t>[0-1]</w:t>
       </w:r>
       <w:r>
         <w:rPr>
@@ -1688,15 +1648,7 @@
           <w:sz w:val="22"/>
           <w:lang w:val="ru-RU"/>
         </w:rPr>
-        <w:t>to represent the 18 different users who participated in t</w:t>
-      </w:r>
-      <w:r>
-        <w:rPr>
-          <w:rFonts w:asciiTheme="majorHAnsi" w:hAnsiTheme="majorHAnsi" w:cs="NimbusRomNo9L-Regu"/>
-          <w:sz w:val="22"/>
-          <w:lang w:val="ru-RU"/>
-        </w:rPr>
-        <w:t>he</w:t>
+        <w:t>to represent the 18 different users who participated in the</w:t>
       </w:r>
       <w:r>
         <w:rPr>
@@ -1754,15 +1706,7 @@
           <w:sz w:val="22"/>
           <w:lang w:val="ru-RU"/>
         </w:rPr>
-        <w:t>contains an integer value to re</w:t>
-      </w:r>
-      <w:r>
-        <w:rPr>
-          <w:rFonts w:asciiTheme="majorHAnsi" w:hAnsiTheme="majorHAnsi" w:cs="NimbusRomNo9L-Regu"/>
-          <w:sz w:val="22"/>
-          <w:lang w:val="ru-RU"/>
-        </w:rPr>
-        <w:t>present the Android device used</w:t>
+        <w:t>contains an integer value to represent the Android device used</w:t>
       </w:r>
       <w:r>
         <w:rPr>
@@ -1948,23 +1892,7 @@
           <w:szCs w:val="20"/>
           <w:lang w:val="ru-RU"/>
         </w:rPr>
-        <w:t>users installed the</w:t>
-      </w:r>
-      <w:r>
-        <w:rPr>
-          <w:rFonts w:ascii="NimbusRomNo9L-Regu" w:hAnsi="NimbusRomNo9L-Regu" w:cs="NimbusRomNo9L-Regu"/>
-          <w:szCs w:val="20"/>
-          <w:lang w:val="ru-RU"/>
-        </w:rPr>
-        <w:t>application on their Android devices and executed i</w:t>
-      </w:r>
-      <w:r>
-        <w:rPr>
-          <w:rFonts w:ascii="NimbusRomNo9L-Regu" w:hAnsi="NimbusRomNo9L-Regu" w:cs="NimbusRomNo9L-Regu"/>
-          <w:szCs w:val="20"/>
-          <w:lang w:val="ru-RU"/>
-        </w:rPr>
-        <w:t>t during 20</w:t>
+        <w:t>users installed theapplication on their Android devices and executed it during 20</w:t>
       </w:r>
       <w:r>
         <w:rPr>
@@ -2071,15 +1999,7 @@
           <w:szCs w:val="20"/>
           <w:lang w:val="ru-RU"/>
         </w:rPr>
-        <w:t>its longitude, l</w:t>
-      </w:r>
-      <w:r>
-        <w:rPr>
-          <w:rFonts w:ascii="NimbusRomNo9L-Regu" w:hAnsi="NimbusRomNo9L-Regu" w:cs="NimbusRomNo9L-Regu"/>
-          <w:szCs w:val="20"/>
-          <w:lang w:val="ru-RU"/>
-        </w:rPr>
-        <w:t>atitude, floor) from the server</w:t>
+        <w:t>its longitude, latitude, floor) from the server</w:t>
       </w:r>
     </w:p>
     <w:p>
@@ -2099,6 +2019,266 @@
     </w:p>
     <w:p>
       <w:pPr>
+        <w:spacing w:after="200" w:line="276" w:lineRule="auto"/>
+        <w:jc w:val="left"/>
+        <w:rPr>
+          <w:rFonts w:ascii="NimbusRomNo9L-Regu" w:hAnsi="NimbusRomNo9L-Regu" w:cs="NimbusRomNo9L-Regu"/>
+          <w:szCs w:val="20"/>
+          <w:u w:val="single"/>
+          <w:lang w:val="es-ES_tradnl"/>
+        </w:rPr>
+      </w:pPr>
+    </w:p>
+    <w:p>
+      <w:pPr>
+        <w:spacing w:after="200" w:line="276" w:lineRule="auto"/>
+        <w:jc w:val="left"/>
+        <w:rPr>
+          <w:rFonts w:ascii="NimbusRomNo9L-Regu" w:hAnsi="NimbusRomNo9L-Regu" w:cs="NimbusRomNo9L-Regu"/>
+          <w:szCs w:val="20"/>
+          <w:u w:val="single"/>
+          <w:lang w:val="es-ES_tradnl"/>
+        </w:rPr>
+      </w:pPr>
+    </w:p>
+    <w:p>
+      <w:pPr>
+        <w:spacing w:after="200" w:line="276" w:lineRule="auto"/>
+        <w:jc w:val="left"/>
+        <w:rPr>
+          <w:rFonts w:ascii="NimbusRomNo9L-Regu" w:hAnsi="NimbusRomNo9L-Regu" w:cs="NimbusRomNo9L-Regu"/>
+          <w:szCs w:val="20"/>
+          <w:u w:val="single"/>
+          <w:lang w:val="es-ES_tradnl"/>
+        </w:rPr>
+      </w:pPr>
+      <w:r>
+        <w:rPr>
+          <w:rFonts w:ascii="NimbusRomNo9L-Regu" w:hAnsi="NimbusRomNo9L-Regu" w:cs="NimbusRomNo9L-Regu"/>
+          <w:szCs w:val="20"/>
+          <w:u w:val="single"/>
+          <w:lang w:val="es-ES_tradnl"/>
+        </w:rPr>
+        <w:t>OBJECTIVES</w:t>
+      </w:r>
+    </w:p>
+    <w:p>
+      <w:pPr>
+        <w:spacing w:after="200" w:line="276" w:lineRule="auto"/>
+        <w:jc w:val="left"/>
+        <w:rPr>
+          <w:rFonts w:ascii="NimbusRomNo9L-Regu" w:hAnsi="NimbusRomNo9L-Regu" w:cs="NimbusRomNo9L-Regu"/>
+          <w:szCs w:val="20"/>
+          <w:u w:val="single"/>
+          <w:lang w:val="es-ES_tradnl"/>
+        </w:rPr>
+      </w:pPr>
+    </w:p>
+    <w:p>
+      <w:pPr>
+        <w:spacing w:after="200" w:line="276" w:lineRule="auto"/>
+        <w:jc w:val="left"/>
+        <w:rPr>
+          <w:rFonts w:ascii="NimbusRomNo9L-Regu" w:hAnsi="NimbusRomNo9L-Regu" w:cs="NimbusRomNo9L-Regu"/>
+          <w:szCs w:val="20"/>
+          <w:u w:val="single"/>
+          <w:lang w:val="es-ES_tradnl"/>
+        </w:rPr>
+      </w:pPr>
+      <w:proofErr w:type="spellStart"/>
+      <w:r>
+        <w:rPr>
+          <w:rFonts w:ascii="NimbusRomNo9L-Regu" w:hAnsi="NimbusRomNo9L-Regu" w:cs="NimbusRomNo9L-Regu"/>
+          <w:szCs w:val="20"/>
+          <w:u w:val="single"/>
+          <w:lang w:val="es-ES_tradnl"/>
+        </w:rPr>
+        <w:t>Subset</w:t>
+      </w:r>
+      <w:proofErr w:type="spellEnd"/>
+      <w:r>
+        <w:rPr>
+          <w:rFonts w:ascii="NimbusRomNo9L-Regu" w:hAnsi="NimbusRomNo9L-Regu" w:cs="NimbusRomNo9L-Regu"/>
+          <w:szCs w:val="20"/>
+          <w:u w:val="single"/>
+          <w:lang w:val="es-ES_tradnl"/>
+        </w:rPr>
+        <w:t xml:space="preserve"> </w:t>
+      </w:r>
+      <w:proofErr w:type="spellStart"/>
+      <w:r>
+        <w:rPr>
+          <w:rFonts w:ascii="NimbusRomNo9L-Regu" w:hAnsi="NimbusRomNo9L-Regu" w:cs="NimbusRomNo9L-Regu"/>
+          <w:szCs w:val="20"/>
+          <w:u w:val="single"/>
+          <w:lang w:val="es-ES_tradnl"/>
+        </w:rPr>
+        <w:t>the</w:t>
+      </w:r>
+      <w:proofErr w:type="spellEnd"/>
+      <w:r>
+        <w:rPr>
+          <w:rFonts w:ascii="NimbusRomNo9L-Regu" w:hAnsi="NimbusRomNo9L-Regu" w:cs="NimbusRomNo9L-Regu"/>
+          <w:szCs w:val="20"/>
+          <w:u w:val="single"/>
+          <w:lang w:val="es-ES_tradnl"/>
+        </w:rPr>
+        <w:t xml:space="preserve"> data </w:t>
+      </w:r>
+      <w:proofErr w:type="spellStart"/>
+      <w:r>
+        <w:rPr>
+          <w:rFonts w:ascii="NimbusRomNo9L-Regu" w:hAnsi="NimbusRomNo9L-Regu" w:cs="NimbusRomNo9L-Regu"/>
+          <w:szCs w:val="20"/>
+          <w:u w:val="single"/>
+          <w:lang w:val="es-ES_tradnl"/>
+        </w:rPr>
+        <w:t>by</w:t>
+      </w:r>
+      <w:proofErr w:type="spellEnd"/>
+      <w:r>
+        <w:rPr>
+          <w:rFonts w:ascii="NimbusRomNo9L-Regu" w:hAnsi="NimbusRomNo9L-Regu" w:cs="NimbusRomNo9L-Regu"/>
+          <w:szCs w:val="20"/>
+          <w:u w:val="single"/>
+          <w:lang w:val="es-ES_tradnl"/>
+        </w:rPr>
+        <w:t xml:space="preserve"> </w:t>
+      </w:r>
+      <w:proofErr w:type="spellStart"/>
+      <w:r>
+        <w:rPr>
+          <w:rFonts w:ascii="NimbusRomNo9L-Regu" w:hAnsi="NimbusRomNo9L-Regu" w:cs="NimbusRomNo9L-Regu"/>
+          <w:szCs w:val="20"/>
+          <w:u w:val="single"/>
+          <w:lang w:val="es-ES_tradnl"/>
+        </w:rPr>
+        <w:t>building</w:t>
+      </w:r>
+      <w:proofErr w:type="spellEnd"/>
+      <w:r>
+        <w:rPr>
+          <w:rFonts w:ascii="NimbusRomNo9L-Regu" w:hAnsi="NimbusRomNo9L-Regu" w:cs="NimbusRomNo9L-Regu"/>
+          <w:szCs w:val="20"/>
+          <w:u w:val="single"/>
+          <w:lang w:val="es-ES_tradnl"/>
+        </w:rPr>
+        <w:t xml:space="preserve"> and </w:t>
+      </w:r>
+      <w:proofErr w:type="spellStart"/>
+      <w:r>
+        <w:rPr>
+          <w:rFonts w:ascii="NimbusRomNo9L-Regu" w:hAnsi="NimbusRomNo9L-Regu" w:cs="NimbusRomNo9L-Regu"/>
+          <w:szCs w:val="20"/>
+          <w:u w:val="single"/>
+          <w:lang w:val="es-ES_tradnl"/>
+        </w:rPr>
+        <w:t>floor</w:t>
+      </w:r>
+      <w:proofErr w:type="spellEnd"/>
+      <w:r>
+        <w:rPr>
+          <w:rFonts w:ascii="NimbusRomNo9L-Regu" w:hAnsi="NimbusRomNo9L-Regu" w:cs="NimbusRomNo9L-Regu"/>
+          <w:szCs w:val="20"/>
+          <w:u w:val="single"/>
+          <w:lang w:val="es-ES_tradnl"/>
+        </w:rPr>
+        <w:t xml:space="preserve"> and look </w:t>
+      </w:r>
+      <w:proofErr w:type="spellStart"/>
+      <w:r>
+        <w:rPr>
+          <w:rFonts w:ascii="NimbusRomNo9L-Regu" w:hAnsi="NimbusRomNo9L-Regu" w:cs="NimbusRomNo9L-Regu"/>
+          <w:szCs w:val="20"/>
+          <w:u w:val="single"/>
+          <w:lang w:val="es-ES_tradnl"/>
+        </w:rPr>
+        <w:t>where</w:t>
+      </w:r>
+      <w:proofErr w:type="spellEnd"/>
+      <w:r>
+        <w:rPr>
+          <w:rFonts w:ascii="NimbusRomNo9L-Regu" w:hAnsi="NimbusRomNo9L-Regu" w:cs="NimbusRomNo9L-Regu"/>
+          <w:szCs w:val="20"/>
+          <w:u w:val="single"/>
+          <w:lang w:val="es-ES_tradnl"/>
+        </w:rPr>
+        <w:t xml:space="preserve"> </w:t>
+      </w:r>
+      <w:proofErr w:type="spellStart"/>
+      <w:r>
+        <w:rPr>
+          <w:rFonts w:ascii="NimbusRomNo9L-Regu" w:hAnsi="NimbusRomNo9L-Regu" w:cs="NimbusRomNo9L-Regu"/>
+          <w:szCs w:val="20"/>
+          <w:u w:val="single"/>
+          <w:lang w:val="es-ES_tradnl"/>
+        </w:rPr>
+        <w:t>the</w:t>
+      </w:r>
+      <w:proofErr w:type="spellEnd"/>
+      <w:r>
+        <w:rPr>
+          <w:rFonts w:ascii="NimbusRomNo9L-Regu" w:hAnsi="NimbusRomNo9L-Regu" w:cs="NimbusRomNo9L-Regu"/>
+          <w:szCs w:val="20"/>
+          <w:u w:val="single"/>
+          <w:lang w:val="es-ES_tradnl"/>
+        </w:rPr>
+        <w:t xml:space="preserve"> </w:t>
+      </w:r>
+      <w:proofErr w:type="spellStart"/>
+      <w:r>
+        <w:rPr>
+          <w:rFonts w:ascii="NimbusRomNo9L-Regu" w:hAnsi="NimbusRomNo9L-Regu" w:cs="NimbusRomNo9L-Regu"/>
+          <w:szCs w:val="20"/>
+          <w:u w:val="single"/>
+          <w:lang w:val="es-ES_tradnl"/>
+        </w:rPr>
+        <w:t>weak</w:t>
+      </w:r>
+      <w:proofErr w:type="spellEnd"/>
+      <w:r>
+        <w:rPr>
+          <w:rFonts w:ascii="NimbusRomNo9L-Regu" w:hAnsi="NimbusRomNo9L-Regu" w:cs="NimbusRomNo9L-Regu"/>
+          <w:szCs w:val="20"/>
+          <w:u w:val="single"/>
+          <w:lang w:val="es-ES_tradnl"/>
+        </w:rPr>
+        <w:t xml:space="preserve"> </w:t>
+      </w:r>
+      <w:proofErr w:type="spellStart"/>
+      <w:r>
+        <w:rPr>
+          <w:rFonts w:ascii="NimbusRomNo9L-Regu" w:hAnsi="NimbusRomNo9L-Regu" w:cs="NimbusRomNo9L-Regu"/>
+          <w:szCs w:val="20"/>
+          <w:u w:val="single"/>
+          <w:lang w:val="es-ES_tradnl"/>
+        </w:rPr>
+        <w:t>signals</w:t>
+      </w:r>
+      <w:proofErr w:type="spellEnd"/>
+      <w:r>
+        <w:rPr>
+          <w:rFonts w:ascii="NimbusRomNo9L-Regu" w:hAnsi="NimbusRomNo9L-Regu" w:cs="NimbusRomNo9L-Regu"/>
+          <w:szCs w:val="20"/>
+          <w:u w:val="single"/>
+          <w:lang w:val="es-ES_tradnl"/>
+        </w:rPr>
+        <w:t xml:space="preserve"> are</w:t>
+      </w:r>
+      <w:bookmarkStart w:id="0" w:name="_GoBack"/>
+      <w:bookmarkEnd w:id="0"/>
+      <w:r>
+        <w:rPr>
+          <w:rFonts w:ascii="NimbusRomNo9L-Regu" w:hAnsi="NimbusRomNo9L-Regu" w:cs="NimbusRomNo9L-Regu"/>
+          <w:szCs w:val="20"/>
+          <w:u w:val="single"/>
+          <w:lang w:val="es-ES_tradnl"/>
+        </w:rPr>
+        <w:br w:type="page"/>
+      </w:r>
+    </w:p>
+    <w:p>
+      <w:pPr>
         <w:autoSpaceDE w:val="0"/>
         <w:autoSpaceDN w:val="0"/>
         <w:adjustRightInd w:val="0"/>
@@ -2106,6 +2286,7 @@
         <w:rPr>
           <w:rFonts w:ascii="NimbusRomNo9L-Regu" w:hAnsi="NimbusRomNo9L-Regu" w:cs="NimbusRomNo9L-Regu"/>
           <w:szCs w:val="20"/>
+          <w:u w:val="single"/>
           <w:lang w:val="es-ES_tradnl"/>
         </w:rPr>
       </w:pPr>
@@ -2119,90 +2300,84 @@
         <w:rPr>
           <w:rFonts w:ascii="NimbusRomNo9L-Regu" w:hAnsi="NimbusRomNo9L-Regu" w:cs="NimbusRomNo9L-Regu"/>
           <w:szCs w:val="20"/>
-          <w:lang w:val="es-ES_tradnl"/>
-        </w:rPr>
-      </w:pPr>
-    </w:p>
-    <w:p>
-      <w:pPr>
-        <w:rPr>
-          <w:rFonts w:ascii="NimbusRomNo9L-Regu" w:hAnsi="NimbusRomNo9L-Regu" w:cs="NimbusRomNo9L-Regu"/>
-          <w:szCs w:val="20"/>
-          <w:lang w:val="es-ES_tradnl"/>
-        </w:rPr>
-      </w:pPr>
-    </w:p>
-    <w:p>
-      <w:pPr>
-        <w:rPr>
-          <w:rFonts w:ascii="NimbusRomNo9L-Regu" w:hAnsi="NimbusRomNo9L-Regu" w:cs="NimbusRomNo9L-Regu"/>
-          <w:szCs w:val="20"/>
-          <w:lang w:val="es-ES_tradnl"/>
-        </w:rPr>
-      </w:pPr>
-    </w:p>
-    <w:p>
-      <w:pPr>
-        <w:rPr>
-          <w:rFonts w:ascii="NimbusRomNo9L-Regu" w:hAnsi="NimbusRomNo9L-Regu" w:cs="NimbusRomNo9L-Regu"/>
-          <w:szCs w:val="20"/>
-          <w:lang w:val="es-ES_tradnl"/>
-        </w:rPr>
-      </w:pPr>
-      <w:proofErr w:type="spellStart"/>
-      <w:r>
-        <w:rPr>
-          <w:rFonts w:ascii="NimbusRomNo9L-Regu" w:hAnsi="NimbusRomNo9L-Regu" w:cs="NimbusRomNo9L-Regu"/>
-          <w:szCs w:val="20"/>
-          <w:lang w:val="es-ES_tradnl"/>
-        </w:rPr>
-        <w:t>Doubts</w:t>
-      </w:r>
-      <w:proofErr w:type="spellEnd"/>
-    </w:p>
-    <w:p>
-      <w:pPr>
-        <w:rPr>
-          <w:rFonts w:ascii="NimbusRomNo9L-Regu" w:hAnsi="NimbusRomNo9L-Regu" w:cs="NimbusRomNo9L-Regu"/>
-          <w:szCs w:val="20"/>
-          <w:lang w:val="es-ES_tradnl"/>
-        </w:rPr>
-      </w:pPr>
-    </w:p>
-    <w:p>
-      <w:pPr>
-        <w:rPr>
-          <w:rFonts w:ascii="NimbusRomNo9L-Regu" w:hAnsi="NimbusRomNo9L-Regu" w:cs="NimbusRomNo9L-Regu"/>
-          <w:szCs w:val="20"/>
-          <w:lang w:val="es-ES_tradnl"/>
-        </w:rPr>
-      </w:pPr>
-      <w:proofErr w:type="spellStart"/>
-      <w:r>
-        <w:rPr>
-          <w:rFonts w:ascii="NimbusRomNo9L-Regu" w:hAnsi="NimbusRomNo9L-Regu" w:cs="NimbusRomNo9L-Regu"/>
-          <w:szCs w:val="20"/>
-          <w:lang w:val="es-ES_tradnl"/>
-        </w:rPr>
-        <w:t>What</w:t>
-      </w:r>
-      <w:proofErr w:type="spellEnd"/>
-      <w:r>
-        <w:rPr>
-          <w:rFonts w:ascii="NimbusRomNo9L-Regu" w:hAnsi="NimbusRomNo9L-Regu" w:cs="NimbusRomNo9L-Regu"/>
-          <w:szCs w:val="20"/>
-          <w:lang w:val="es-ES_tradnl"/>
-        </w:rPr>
-        <w:t xml:space="preserve"> do </w:t>
-      </w:r>
-      <w:proofErr w:type="spellStart"/>
-      <w:r>
-        <w:rPr>
-          <w:rFonts w:ascii="NimbusRomNo9L-Regu" w:hAnsi="NimbusRomNo9L-Regu" w:cs="NimbusRomNo9L-Regu"/>
-          <w:szCs w:val="20"/>
-          <w:lang w:val="es-ES_tradnl"/>
-        </w:rPr>
-        <w:t>we</w:t>
+          <w:u w:val="single"/>
+          <w:lang w:val="es-ES_tradnl"/>
+        </w:rPr>
+      </w:pPr>
+      <w:r>
+        <w:rPr>
+          <w:rFonts w:ascii="NimbusRomNo9L-Regu" w:hAnsi="NimbusRomNo9L-Regu" w:cs="NimbusRomNo9L-Regu"/>
+          <w:szCs w:val="20"/>
+          <w:u w:val="single"/>
+          <w:lang w:val="es-ES_tradnl"/>
+        </w:rPr>
+        <w:t>DATA EXPLORATION</w:t>
+      </w:r>
+    </w:p>
+    <w:p>
+      <w:pPr>
+        <w:autoSpaceDE w:val="0"/>
+        <w:autoSpaceDN w:val="0"/>
+        <w:adjustRightInd w:val="0"/>
+        <w:jc w:val="left"/>
+        <w:rPr>
+          <w:rFonts w:ascii="NimbusRomNo9L-Regu" w:hAnsi="NimbusRomNo9L-Regu" w:cs="NimbusRomNo9L-Regu"/>
+          <w:szCs w:val="20"/>
+          <w:lang w:val="es-ES_tradnl"/>
+        </w:rPr>
+      </w:pPr>
+    </w:p>
+    <w:p>
+      <w:pPr>
+        <w:pStyle w:val="ListParagraph"/>
+        <w:numPr>
+          <w:ilvl w:val="0"/>
+          <w:numId w:val="2"/>
+        </w:numPr>
+        <w:autoSpaceDE w:val="0"/>
+        <w:autoSpaceDN w:val="0"/>
+        <w:adjustRightInd w:val="0"/>
+        <w:jc w:val="left"/>
+        <w:rPr>
+          <w:rFonts w:ascii="NimbusRomNo9L-Regu" w:hAnsi="NimbusRomNo9L-Regu" w:cs="NimbusRomNo9L-Regu"/>
+          <w:szCs w:val="20"/>
+          <w:lang w:val="es-ES_tradnl"/>
+        </w:rPr>
+      </w:pPr>
+      <w:r>
+        <w:rPr>
+          <w:rFonts w:ascii="NimbusRomNo9L-Regu" w:hAnsi="NimbusRomNo9L-Regu" w:cs="NimbusRomNo9L-Regu"/>
+          <w:szCs w:val="20"/>
+          <w:lang w:val="es-ES_tradnl"/>
+        </w:rPr>
+        <w:t xml:space="preserve">Reduce </w:t>
+      </w:r>
+      <w:proofErr w:type="spellStart"/>
+      <w:r>
+        <w:rPr>
+          <w:rFonts w:ascii="NimbusRomNo9L-Regu" w:hAnsi="NimbusRomNo9L-Regu" w:cs="NimbusRomNo9L-Regu"/>
+          <w:szCs w:val="20"/>
+          <w:lang w:val="es-ES_tradnl"/>
+        </w:rPr>
+        <w:t>the</w:t>
+      </w:r>
+      <w:proofErr w:type="spellEnd"/>
+      <w:r>
+        <w:rPr>
+          <w:rFonts w:ascii="NimbusRomNo9L-Regu" w:hAnsi="NimbusRomNo9L-Regu" w:cs="NimbusRomNo9L-Regu"/>
+          <w:szCs w:val="20"/>
+          <w:lang w:val="es-ES_tradnl"/>
+        </w:rPr>
+        <w:t xml:space="preserve"> WAPS </w:t>
+      </w:r>
+      <w:proofErr w:type="spellStart"/>
+      <w:r>
+        <w:rPr>
+          <w:rFonts w:ascii="NimbusRomNo9L-Regu" w:hAnsi="NimbusRomNo9L-Regu" w:cs="NimbusRomNo9L-Regu"/>
+          <w:szCs w:val="20"/>
+          <w:lang w:val="es-ES_tradnl"/>
+        </w:rPr>
+        <w:t>deleting</w:t>
       </w:r>
       <w:proofErr w:type="spellEnd"/>
       <w:r>
@@ -2220,6 +2395,222 @@
           <w:szCs w:val="20"/>
           <w:lang w:val="es-ES_tradnl"/>
         </w:rPr>
+        <w:t>all</w:t>
+      </w:r>
+      <w:proofErr w:type="spellEnd"/>
+      <w:r>
+        <w:rPr>
+          <w:rFonts w:ascii="NimbusRomNo9L-Regu" w:hAnsi="NimbusRomNo9L-Regu" w:cs="NimbusRomNo9L-Regu"/>
+          <w:szCs w:val="20"/>
+          <w:lang w:val="es-ES_tradnl"/>
+        </w:rPr>
+        <w:t xml:space="preserve"> </w:t>
+      </w:r>
+      <w:proofErr w:type="spellStart"/>
+      <w:r>
+        <w:rPr>
+          <w:rFonts w:ascii="NimbusRomNo9L-Regu" w:hAnsi="NimbusRomNo9L-Regu" w:cs="NimbusRomNo9L-Regu"/>
+          <w:szCs w:val="20"/>
+          <w:lang w:val="es-ES_tradnl"/>
+        </w:rPr>
+        <w:t>the</w:t>
+      </w:r>
+      <w:proofErr w:type="spellEnd"/>
+      <w:r>
+        <w:rPr>
+          <w:rFonts w:ascii="NimbusRomNo9L-Regu" w:hAnsi="NimbusRomNo9L-Regu" w:cs="NimbusRomNo9L-Regu"/>
+          <w:szCs w:val="20"/>
+          <w:lang w:val="es-ES_tradnl"/>
+        </w:rPr>
+        <w:t xml:space="preserve"> </w:t>
+      </w:r>
+      <w:proofErr w:type="spellStart"/>
+      <w:r>
+        <w:rPr>
+          <w:rFonts w:ascii="NimbusRomNo9L-Regu" w:hAnsi="NimbusRomNo9L-Regu" w:cs="NimbusRomNo9L-Regu"/>
+          <w:szCs w:val="20"/>
+          <w:lang w:val="es-ES_tradnl"/>
+        </w:rPr>
+        <w:t>ones</w:t>
+      </w:r>
+      <w:proofErr w:type="spellEnd"/>
+      <w:r>
+        <w:rPr>
+          <w:rFonts w:ascii="NimbusRomNo9L-Regu" w:hAnsi="NimbusRomNo9L-Regu" w:cs="NimbusRomNo9L-Regu"/>
+          <w:szCs w:val="20"/>
+          <w:lang w:val="es-ES_tradnl"/>
+        </w:rPr>
+        <w:t xml:space="preserve"> </w:t>
+      </w:r>
+      <w:proofErr w:type="spellStart"/>
+      <w:r>
+        <w:rPr>
+          <w:rFonts w:ascii="NimbusRomNo9L-Regu" w:hAnsi="NimbusRomNo9L-Regu" w:cs="NimbusRomNo9L-Regu"/>
+          <w:szCs w:val="20"/>
+          <w:lang w:val="es-ES_tradnl"/>
+        </w:rPr>
+        <w:t>not</w:t>
+      </w:r>
+      <w:proofErr w:type="spellEnd"/>
+      <w:r>
+        <w:rPr>
+          <w:rFonts w:ascii="NimbusRomNo9L-Regu" w:hAnsi="NimbusRomNo9L-Regu" w:cs="NimbusRomNo9L-Regu"/>
+          <w:szCs w:val="20"/>
+          <w:lang w:val="es-ES_tradnl"/>
+        </w:rPr>
+        <w:t xml:space="preserve"> </w:t>
+      </w:r>
+      <w:proofErr w:type="spellStart"/>
+      <w:r>
+        <w:rPr>
+          <w:rFonts w:ascii="NimbusRomNo9L-Regu" w:hAnsi="NimbusRomNo9L-Regu" w:cs="NimbusRomNo9L-Regu"/>
+          <w:szCs w:val="20"/>
+          <w:lang w:val="es-ES_tradnl"/>
+        </w:rPr>
+        <w:t>being</w:t>
+      </w:r>
+      <w:proofErr w:type="spellEnd"/>
+      <w:r>
+        <w:rPr>
+          <w:rFonts w:ascii="NimbusRomNo9L-Regu" w:hAnsi="NimbusRomNo9L-Regu" w:cs="NimbusRomNo9L-Regu"/>
+          <w:szCs w:val="20"/>
+          <w:lang w:val="es-ES_tradnl"/>
+        </w:rPr>
+        <w:t xml:space="preserve"> </w:t>
+      </w:r>
+      <w:proofErr w:type="spellStart"/>
+      <w:r>
+        <w:rPr>
+          <w:rFonts w:ascii="NimbusRomNo9L-Regu" w:hAnsi="NimbusRomNo9L-Regu" w:cs="NimbusRomNo9L-Regu"/>
+          <w:szCs w:val="20"/>
+          <w:lang w:val="es-ES_tradnl"/>
+        </w:rPr>
+        <w:t>used</w:t>
+      </w:r>
+      <w:proofErr w:type="spellEnd"/>
+      <w:r>
+        <w:rPr>
+          <w:rFonts w:ascii="NimbusRomNo9L-Regu" w:hAnsi="NimbusRomNo9L-Regu" w:cs="NimbusRomNo9L-Regu"/>
+          <w:szCs w:val="20"/>
+          <w:lang w:val="es-ES_tradnl"/>
+        </w:rPr>
+        <w:t xml:space="preserve"> (</w:t>
+      </w:r>
+      <w:proofErr w:type="spellStart"/>
+      <w:r>
+        <w:rPr>
+          <w:rFonts w:ascii="NimbusRomNo9L-Regu" w:hAnsi="NimbusRomNo9L-Regu" w:cs="NimbusRomNo9L-Regu"/>
+          <w:szCs w:val="20"/>
+          <w:lang w:val="es-ES_tradnl"/>
+        </w:rPr>
+        <w:t>the</w:t>
+      </w:r>
+      <w:proofErr w:type="spellEnd"/>
+      <w:r>
+        <w:rPr>
+          <w:rFonts w:ascii="NimbusRomNo9L-Regu" w:hAnsi="NimbusRomNo9L-Regu" w:cs="NimbusRomNo9L-Regu"/>
+          <w:szCs w:val="20"/>
+          <w:lang w:val="es-ES_tradnl"/>
+        </w:rPr>
+        <w:t xml:space="preserve"> </w:t>
+      </w:r>
+      <w:proofErr w:type="spellStart"/>
+      <w:r>
+        <w:rPr>
+          <w:rFonts w:ascii="NimbusRomNo9L-Regu" w:hAnsi="NimbusRomNo9L-Regu" w:cs="NimbusRomNo9L-Regu"/>
+          <w:szCs w:val="20"/>
+          <w:lang w:val="es-ES_tradnl"/>
+        </w:rPr>
+        <w:t>ones</w:t>
+      </w:r>
+      <w:proofErr w:type="spellEnd"/>
+      <w:r>
+        <w:rPr>
+          <w:rFonts w:ascii="NimbusRomNo9L-Regu" w:hAnsi="NimbusRomNo9L-Regu" w:cs="NimbusRomNo9L-Regu"/>
+          <w:szCs w:val="20"/>
+          <w:lang w:val="es-ES_tradnl"/>
+        </w:rPr>
+        <w:t xml:space="preserve"> </w:t>
+      </w:r>
+      <w:proofErr w:type="spellStart"/>
+      <w:r>
+        <w:rPr>
+          <w:rFonts w:ascii="NimbusRomNo9L-Regu" w:hAnsi="NimbusRomNo9L-Regu" w:cs="NimbusRomNo9L-Regu"/>
+          <w:szCs w:val="20"/>
+          <w:lang w:val="es-ES_tradnl"/>
+        </w:rPr>
+        <w:t>with</w:t>
+      </w:r>
+      <w:proofErr w:type="spellEnd"/>
+      <w:r>
+        <w:rPr>
+          <w:rFonts w:ascii="NimbusRomNo9L-Regu" w:hAnsi="NimbusRomNo9L-Regu" w:cs="NimbusRomNo9L-Regu"/>
+          <w:szCs w:val="20"/>
+          <w:lang w:val="es-ES_tradnl"/>
+        </w:rPr>
+        <w:t xml:space="preserve"> a mean of = 100)</w:t>
+      </w:r>
+    </w:p>
+    <w:p>
+      <w:pPr>
+        <w:pStyle w:val="ListParagraph"/>
+        <w:numPr>
+          <w:ilvl w:val="0"/>
+          <w:numId w:val="2"/>
+        </w:numPr>
+        <w:autoSpaceDE w:val="0"/>
+        <w:autoSpaceDN w:val="0"/>
+        <w:adjustRightInd w:val="0"/>
+        <w:jc w:val="left"/>
+        <w:rPr>
+          <w:rFonts w:ascii="NimbusRomNo9L-Regu" w:hAnsi="NimbusRomNo9L-Regu" w:cs="NimbusRomNo9L-Regu"/>
+          <w:szCs w:val="20"/>
+          <w:lang w:val="es-ES_tradnl"/>
+        </w:rPr>
+      </w:pPr>
+      <w:proofErr w:type="spellStart"/>
+      <w:r>
+        <w:rPr>
+          <w:rFonts w:ascii="NimbusRomNo9L-Regu" w:hAnsi="NimbusRomNo9L-Regu" w:cs="NimbusRomNo9L-Regu"/>
+          <w:szCs w:val="20"/>
+          <w:lang w:val="es-ES_tradnl"/>
+        </w:rPr>
+        <w:t>All</w:t>
+      </w:r>
+      <w:proofErr w:type="spellEnd"/>
+      <w:r>
+        <w:rPr>
+          <w:rFonts w:ascii="NimbusRomNo9L-Regu" w:hAnsi="NimbusRomNo9L-Regu" w:cs="NimbusRomNo9L-Regu"/>
+          <w:szCs w:val="20"/>
+          <w:lang w:val="es-ES_tradnl"/>
+        </w:rPr>
+        <w:t xml:space="preserve"> </w:t>
+      </w:r>
+      <w:proofErr w:type="spellStart"/>
+      <w:r>
+        <w:rPr>
+          <w:rFonts w:ascii="NimbusRomNo9L-Regu" w:hAnsi="NimbusRomNo9L-Regu" w:cs="NimbusRomNo9L-Regu"/>
+          <w:szCs w:val="20"/>
+          <w:lang w:val="es-ES_tradnl"/>
+        </w:rPr>
+        <w:t>users</w:t>
+      </w:r>
+      <w:proofErr w:type="spellEnd"/>
+      <w:r>
+        <w:rPr>
+          <w:rFonts w:ascii="NimbusRomNo9L-Regu" w:hAnsi="NimbusRomNo9L-Regu" w:cs="NimbusRomNo9L-Regu"/>
+          <w:szCs w:val="20"/>
+          <w:lang w:val="es-ES_tradnl"/>
+        </w:rPr>
+        <w:t xml:space="preserve"> </w:t>
+      </w:r>
+      <w:proofErr w:type="spellStart"/>
+      <w:r>
+        <w:rPr>
+          <w:rFonts w:ascii="NimbusRomNo9L-Regu" w:hAnsi="NimbusRomNo9L-Regu" w:cs="NimbusRomNo9L-Regu"/>
+          <w:szCs w:val="20"/>
+          <w:lang w:val="es-ES_tradnl"/>
+        </w:rPr>
         <w:t>have</w:t>
       </w:r>
       <w:proofErr w:type="spellEnd"/>
@@ -2229,6 +2620,42 @@
           <w:szCs w:val="20"/>
           <w:lang w:val="es-ES_tradnl"/>
         </w:rPr>
+        <w:t xml:space="preserve"> data</w:t>
+      </w:r>
+    </w:p>
+    <w:p>
+      <w:pPr>
+        <w:pStyle w:val="ListParagraph"/>
+        <w:numPr>
+          <w:ilvl w:val="0"/>
+          <w:numId w:val="2"/>
+        </w:numPr>
+        <w:autoSpaceDE w:val="0"/>
+        <w:autoSpaceDN w:val="0"/>
+        <w:adjustRightInd w:val="0"/>
+        <w:jc w:val="left"/>
+        <w:rPr>
+          <w:rFonts w:ascii="NimbusRomNo9L-Regu" w:hAnsi="NimbusRomNo9L-Regu" w:cs="NimbusRomNo9L-Regu"/>
+          <w:szCs w:val="20"/>
+          <w:lang w:val="es-ES_tradnl"/>
+        </w:rPr>
+      </w:pPr>
+      <w:proofErr w:type="spellStart"/>
+      <w:r>
+        <w:rPr>
+          <w:rFonts w:ascii="NimbusRomNo9L-Regu" w:hAnsi="NimbusRomNo9L-Regu" w:cs="NimbusRomNo9L-Regu"/>
+          <w:szCs w:val="20"/>
+          <w:lang w:val="es-ES_tradnl"/>
+        </w:rPr>
+        <w:t>Not</w:t>
+      </w:r>
+      <w:proofErr w:type="spellEnd"/>
+      <w:r>
+        <w:rPr>
+          <w:rFonts w:ascii="NimbusRomNo9L-Regu" w:hAnsi="NimbusRomNo9L-Regu" w:cs="NimbusRomNo9L-Regu"/>
+          <w:szCs w:val="20"/>
+          <w:lang w:val="es-ES_tradnl"/>
+        </w:rPr>
         <w:t xml:space="preserve"> </w:t>
       </w:r>
       <w:proofErr w:type="spellStart"/>
@@ -2238,7 +2665,7 @@
           <w:szCs w:val="20"/>
           <w:lang w:val="es-ES_tradnl"/>
         </w:rPr>
-        <w:t>to</w:t>
+        <w:t>all</w:t>
       </w:r>
       <w:proofErr w:type="spellEnd"/>
       <w:r>
@@ -2256,36 +2683,7 @@
           <w:szCs w:val="20"/>
           <w:lang w:val="es-ES_tradnl"/>
         </w:rPr>
-        <w:t>predict</w:t>
-      </w:r>
-      <w:proofErr w:type="spellEnd"/>
-      <w:r>
-        <w:rPr>
-          <w:rFonts w:ascii="NimbusRomNo9L-Regu" w:hAnsi="NimbusRomNo9L-Regu" w:cs="NimbusRomNo9L-Regu"/>
-          <w:szCs w:val="20"/>
-          <w:lang w:val="es-ES_tradnl"/>
-        </w:rPr>
-        <w:t>???</w:t>
-      </w:r>
-      <w:bookmarkStart w:id="0" w:name="_GoBack"/>
-      <w:bookmarkEnd w:id="0"/>
-    </w:p>
-    <w:p>
-      <w:pPr>
-        <w:rPr>
-          <w:rFonts w:ascii="NimbusRomNo9L-Regu" w:hAnsi="NimbusRomNo9L-Regu" w:cs="NimbusRomNo9L-Regu"/>
-          <w:szCs w:val="20"/>
-          <w:lang w:val="es-ES_tradnl"/>
-        </w:rPr>
-      </w:pPr>
-      <w:proofErr w:type="spellStart"/>
-      <w:r>
-        <w:rPr>
-          <w:rFonts w:ascii="NimbusRomNo9L-Regu" w:hAnsi="NimbusRomNo9L-Regu" w:cs="NimbusRomNo9L-Regu"/>
-          <w:szCs w:val="20"/>
-          <w:lang w:val="es-ES_tradnl"/>
-        </w:rPr>
-        <w:t>How</w:t>
+        <w:t>phones</w:t>
       </w:r>
       <w:proofErr w:type="spellEnd"/>
       <w:r>
@@ -2303,6 +2701,175 @@
           <w:szCs w:val="20"/>
           <w:lang w:val="es-ES_tradnl"/>
         </w:rPr>
+        <w:t>have</w:t>
+      </w:r>
+      <w:proofErr w:type="spellEnd"/>
+      <w:r>
+        <w:rPr>
+          <w:rFonts w:ascii="NimbusRomNo9L-Regu" w:hAnsi="NimbusRomNo9L-Regu" w:cs="NimbusRomNo9L-Regu"/>
+          <w:szCs w:val="20"/>
+          <w:lang w:val="es-ES_tradnl"/>
+        </w:rPr>
+        <w:t xml:space="preserve"> </w:t>
+      </w:r>
+      <w:proofErr w:type="spellStart"/>
+      <w:r>
+        <w:rPr>
+          <w:rFonts w:ascii="NimbusRomNo9L-Regu" w:hAnsi="NimbusRomNo9L-Regu" w:cs="NimbusRomNo9L-Regu"/>
+          <w:szCs w:val="20"/>
+          <w:lang w:val="es-ES_tradnl"/>
+        </w:rPr>
+        <w:t>been</w:t>
+      </w:r>
+      <w:proofErr w:type="spellEnd"/>
+      <w:r>
+        <w:rPr>
+          <w:rFonts w:ascii="NimbusRomNo9L-Regu" w:hAnsi="NimbusRomNo9L-Regu" w:cs="NimbusRomNo9L-Regu"/>
+          <w:szCs w:val="20"/>
+          <w:lang w:val="es-ES_tradnl"/>
+        </w:rPr>
+        <w:t xml:space="preserve"> </w:t>
+      </w:r>
+      <w:proofErr w:type="spellStart"/>
+      <w:r>
+        <w:rPr>
+          <w:rFonts w:ascii="NimbusRomNo9L-Regu" w:hAnsi="NimbusRomNo9L-Regu" w:cs="NimbusRomNo9L-Regu"/>
+          <w:szCs w:val="20"/>
+          <w:lang w:val="es-ES_tradnl"/>
+        </w:rPr>
+        <w:t>used</w:t>
+      </w:r>
+      <w:proofErr w:type="spellEnd"/>
+      <w:r>
+        <w:rPr>
+          <w:rFonts w:ascii="NimbusRomNo9L-Regu" w:hAnsi="NimbusRomNo9L-Regu" w:cs="NimbusRomNo9L-Regu"/>
+          <w:szCs w:val="20"/>
+          <w:lang w:val="es-ES_tradnl"/>
+        </w:rPr>
+        <w:t xml:space="preserve"> (</w:t>
+      </w:r>
+      <w:proofErr w:type="spellStart"/>
+      <w:r>
+        <w:rPr>
+          <w:rFonts w:ascii="NimbusRomNo9L-Regu" w:hAnsi="NimbusRomNo9L-Regu" w:cs="NimbusRomNo9L-Regu"/>
+          <w:szCs w:val="20"/>
+          <w:lang w:val="es-ES_tradnl"/>
+        </w:rPr>
+        <w:t>only</w:t>
+      </w:r>
+      <w:proofErr w:type="spellEnd"/>
+      <w:r>
+        <w:rPr>
+          <w:rFonts w:ascii="NimbusRomNo9L-Regu" w:hAnsi="NimbusRomNo9L-Regu" w:cs="NimbusRomNo9L-Regu"/>
+          <w:szCs w:val="20"/>
+          <w:lang w:val="es-ES_tradnl"/>
+        </w:rPr>
+        <w:t xml:space="preserve"> 16)</w:t>
+      </w:r>
+    </w:p>
+    <w:p>
+      <w:pPr>
+        <w:pStyle w:val="ListParagraph"/>
+        <w:numPr>
+          <w:ilvl w:val="0"/>
+          <w:numId w:val="2"/>
+        </w:numPr>
+        <w:autoSpaceDE w:val="0"/>
+        <w:autoSpaceDN w:val="0"/>
+        <w:adjustRightInd w:val="0"/>
+        <w:jc w:val="left"/>
+        <w:rPr>
+          <w:rFonts w:ascii="NimbusRomNo9L-Regu" w:hAnsi="NimbusRomNo9L-Regu" w:cs="NimbusRomNo9L-Regu"/>
+          <w:szCs w:val="20"/>
+          <w:lang w:val="es-ES_tradnl"/>
+        </w:rPr>
+      </w:pPr>
+      <w:r>
+        <w:rPr>
+          <w:noProof/>
+          <w:lang w:val="ru-RU" w:eastAsia="ru-RU"/>
+        </w:rPr>
+        <w:drawing>
+          <wp:anchor distT="0" distB="0" distL="114300" distR="114300" simplePos="0" relativeHeight="251659264" behindDoc="0" locked="0" layoutInCell="1" allowOverlap="1" wp14:anchorId="4175A012" wp14:editId="588AAAE1">
+            <wp:simplePos x="0" y="0"/>
+            <wp:positionH relativeFrom="column">
+              <wp:posOffset>2419985</wp:posOffset>
+            </wp:positionH>
+            <wp:positionV relativeFrom="paragraph">
+              <wp:posOffset>4445</wp:posOffset>
+            </wp:positionV>
+            <wp:extent cx="3525520" cy="1933575"/>
+            <wp:effectExtent l="0" t="0" r="0" b="9525"/>
+            <wp:wrapSquare wrapText="bothSides"/>
+            <wp:docPr id="2" name="Picture 2"/>
+            <wp:cNvGraphicFramePr>
+              <a:graphicFrameLocks xmlns:a="http://schemas.openxmlformats.org/drawingml/2006/main" noChangeAspect="1"/>
+            </wp:cNvGraphicFramePr>
+            <a:graphic xmlns:a="http://schemas.openxmlformats.org/drawingml/2006/main">
+              <a:graphicData uri="http://schemas.openxmlformats.org/drawingml/2006/picture">
+                <pic:pic xmlns:pic="http://schemas.openxmlformats.org/drawingml/2006/picture">
+                  <pic:nvPicPr>
+                    <pic:cNvPr id="0" name=""/>
+                    <pic:cNvPicPr/>
+                  </pic:nvPicPr>
+                  <pic:blipFill>
+                    <a:blip r:embed="rId9" cstate="print">
+                      <a:extLst>
+                        <a:ext uri="{28A0092B-C50C-407E-A947-70E740481C1C}">
+                          <a14:useLocalDpi xmlns:a14="http://schemas.microsoft.com/office/drawing/2010/main" val="0"/>
+                        </a:ext>
+                      </a:extLst>
+                    </a:blip>
+                    <a:stretch>
+                      <a:fillRect/>
+                    </a:stretch>
+                  </pic:blipFill>
+                  <pic:spPr>
+                    <a:xfrm>
+                      <a:off x="0" y="0"/>
+                      <a:ext cx="3525520" cy="1933575"/>
+                    </a:xfrm>
+                    <a:prstGeom prst="rect">
+                      <a:avLst/>
+                    </a:prstGeom>
+                  </pic:spPr>
+                </pic:pic>
+              </a:graphicData>
+            </a:graphic>
+            <wp14:sizeRelH relativeFrom="page">
+              <wp14:pctWidth>0</wp14:pctWidth>
+            </wp14:sizeRelH>
+            <wp14:sizeRelV relativeFrom="page">
+              <wp14:pctHeight>0</wp14:pctHeight>
+            </wp14:sizeRelV>
+          </wp:anchor>
+        </w:drawing>
+      </w:r>
+      <w:proofErr w:type="spellStart"/>
+      <w:r>
+        <w:rPr>
+          <w:rFonts w:ascii="NimbusRomNo9L-Regu" w:hAnsi="NimbusRomNo9L-Regu" w:cs="NimbusRomNo9L-Regu"/>
+          <w:szCs w:val="20"/>
+          <w:lang w:val="es-ES_tradnl"/>
+        </w:rPr>
+        <w:t>Phone</w:t>
+      </w:r>
+      <w:proofErr w:type="spellEnd"/>
+      <w:r>
+        <w:rPr>
+          <w:rFonts w:ascii="NimbusRomNo9L-Regu" w:hAnsi="NimbusRomNo9L-Regu" w:cs="NimbusRomNo9L-Regu"/>
+          <w:szCs w:val="20"/>
+          <w:lang w:val="es-ES_tradnl"/>
+        </w:rPr>
+        <w:t xml:space="preserve"> 14 </w:t>
+      </w:r>
+      <w:proofErr w:type="spellStart"/>
+      <w:r>
+        <w:rPr>
+          <w:rFonts w:ascii="NimbusRomNo9L-Regu" w:hAnsi="NimbusRomNo9L-Regu" w:cs="NimbusRomNo9L-Regu"/>
+          <w:szCs w:val="20"/>
+          <w:lang w:val="es-ES_tradnl"/>
+        </w:rPr>
         <w:t>is</w:t>
       </w:r>
       <w:proofErr w:type="spellEnd"/>
@@ -2321,7 +2888,7 @@
           <w:szCs w:val="20"/>
           <w:lang w:val="es-ES_tradnl"/>
         </w:rPr>
-        <w:t>the</w:t>
+        <w:t>being</w:t>
       </w:r>
       <w:proofErr w:type="spellEnd"/>
       <w:r>
@@ -2339,7 +2906,7 @@
           <w:szCs w:val="20"/>
           <w:lang w:val="es-ES_tradnl"/>
         </w:rPr>
-        <w:t>location</w:t>
+        <w:t>used</w:t>
       </w:r>
       <w:proofErr w:type="spellEnd"/>
       <w:r>
@@ -2357,74 +2924,421 @@
           <w:szCs w:val="20"/>
           <w:lang w:val="es-ES_tradnl"/>
         </w:rPr>
-        <w:t>generated</w:t>
-      </w:r>
-      <w:proofErr w:type="spellEnd"/>
-      <w:r>
-        <w:rPr>
-          <w:rFonts w:ascii="NimbusRomNo9L-Regu" w:hAnsi="NimbusRomNo9L-Regu" w:cs="NimbusRomNo9L-Regu"/>
+        <w:t>by</w:t>
+      </w:r>
+      <w:proofErr w:type="spellEnd"/>
+      <w:r>
+        <w:rPr>
+          <w:rFonts w:ascii="NimbusRomNo9L-Regu" w:hAnsi="NimbusRomNo9L-Regu" w:cs="NimbusRomNo9L-Regu"/>
+          <w:szCs w:val="20"/>
+          <w:lang w:val="es-ES_tradnl"/>
+        </w:rPr>
+        <w:t xml:space="preserve"> 3 </w:t>
+      </w:r>
+      <w:proofErr w:type="spellStart"/>
+      <w:r>
+        <w:rPr>
+          <w:rFonts w:ascii="NimbusRomNo9L-Regu" w:hAnsi="NimbusRomNo9L-Regu" w:cs="NimbusRomNo9L-Regu"/>
+          <w:szCs w:val="20"/>
+          <w:lang w:val="es-ES_tradnl"/>
+        </w:rPr>
+        <w:t>users</w:t>
+      </w:r>
+      <w:proofErr w:type="spellEnd"/>
+      <w:r>
+        <w:rPr>
+          <w:rFonts w:ascii="NimbusRomNo9L-Regu" w:hAnsi="NimbusRomNo9L-Regu" w:cs="NimbusRomNo9L-Regu"/>
+          <w:szCs w:val="20"/>
+          <w:lang w:val="es-ES_tradnl"/>
+        </w:rPr>
+        <w:t>.</w:t>
+      </w:r>
+    </w:p>
+    <w:p>
+      <w:pPr>
+        <w:autoSpaceDE w:val="0"/>
+        <w:autoSpaceDN w:val="0"/>
+        <w:adjustRightInd w:val="0"/>
+        <w:jc w:val="left"/>
+        <w:rPr>
+          <w:rFonts w:ascii="NimbusRomNo9L-Regu" w:hAnsi="NimbusRomNo9L-Regu" w:cs="NimbusRomNo9L-Regu"/>
+          <w:szCs w:val="20"/>
+          <w:lang w:val="es-ES_tradnl"/>
+        </w:rPr>
+      </w:pPr>
+    </w:p>
+    <w:p>
+      <w:pPr>
+        <w:autoSpaceDE w:val="0"/>
+        <w:autoSpaceDN w:val="0"/>
+        <w:adjustRightInd w:val="0"/>
+        <w:jc w:val="left"/>
+        <w:rPr>
+          <w:rFonts w:ascii="NimbusRomNo9L-Regu" w:hAnsi="NimbusRomNo9L-Regu" w:cs="NimbusRomNo9L-Regu"/>
+          <w:szCs w:val="20"/>
+          <w:lang w:val="es-ES_tradnl"/>
+        </w:rPr>
+      </w:pPr>
+    </w:p>
+    <w:p>
+      <w:pPr>
+        <w:pStyle w:val="ListParagraph"/>
+        <w:numPr>
+          <w:ilvl w:val="0"/>
+          <w:numId w:val="2"/>
+        </w:numPr>
+        <w:autoSpaceDE w:val="0"/>
+        <w:autoSpaceDN w:val="0"/>
+        <w:adjustRightInd w:val="0"/>
+        <w:jc w:val="left"/>
+        <w:rPr>
+          <w:rFonts w:ascii="NimbusRomNo9L-Regu" w:hAnsi="NimbusRomNo9L-Regu" w:cs="NimbusRomNo9L-Regu"/>
+          <w:szCs w:val="20"/>
+          <w:lang w:val="es-ES_tradnl"/>
+        </w:rPr>
+      </w:pPr>
+      <w:proofErr w:type="spellStart"/>
+      <w:r>
+        <w:rPr>
+          <w:rFonts w:ascii="NimbusRomNo9L-Regu" w:hAnsi="NimbusRomNo9L-Regu" w:cs="NimbusRomNo9L-Regu"/>
+          <w:szCs w:val="20"/>
+          <w:lang w:val="es-ES_tradnl"/>
+        </w:rPr>
+        <w:t>Buildings</w:t>
+      </w:r>
+      <w:proofErr w:type="spellEnd"/>
+      <w:r>
+        <w:rPr>
+          <w:rFonts w:ascii="NimbusRomNo9L-Regu" w:hAnsi="NimbusRomNo9L-Regu" w:cs="NimbusRomNo9L-Regu"/>
+          <w:szCs w:val="20"/>
+          <w:lang w:val="es-ES_tradnl"/>
+        </w:rPr>
+        <w:t>:</w:t>
+      </w:r>
+    </w:p>
+    <w:p>
+      <w:pPr>
+        <w:pStyle w:val="ListParagraph"/>
+        <w:numPr>
+          <w:ilvl w:val="0"/>
+          <w:numId w:val="2"/>
+        </w:numPr>
+        <w:autoSpaceDE w:val="0"/>
+        <w:autoSpaceDN w:val="0"/>
+        <w:adjustRightInd w:val="0"/>
+        <w:jc w:val="left"/>
+        <w:rPr>
+          <w:rFonts w:ascii="NimbusRomNo9L-Regu" w:hAnsi="NimbusRomNo9L-Regu" w:cs="NimbusRomNo9L-Regu"/>
+          <w:szCs w:val="20"/>
+          <w:lang w:val="es-ES_tradnl"/>
+        </w:rPr>
+      </w:pPr>
+      <w:r>
+        <w:rPr>
+          <w:rFonts w:ascii="NimbusRomNo9L-Regu" w:hAnsi="NimbusRomNo9L-Regu" w:cs="NimbusRomNo9L-Regu"/>
+          <w:szCs w:val="20"/>
+          <w:lang w:val="es-ES_tradnl"/>
+        </w:rPr>
+        <w:tab/>
+      </w:r>
+      <w:r>
+        <w:rPr>
+          <w:rFonts w:ascii="NimbusRomNo9L-Regu" w:hAnsi="NimbusRomNo9L-Regu" w:cs="NimbusRomNo9L-Regu"/>
+          <w:b/>
+          <w:szCs w:val="20"/>
+          <w:lang w:val="es-ES_tradnl"/>
+        </w:rPr>
+        <w:t xml:space="preserve">1 </w:t>
+      </w:r>
+      <w:proofErr w:type="spellStart"/>
+      <w:r>
+        <w:rPr>
+          <w:rFonts w:ascii="NimbusRomNo9L-Regu" w:hAnsi="NimbusRomNo9L-Regu" w:cs="NimbusRomNo9L-Regu"/>
+          <w:b/>
+          <w:szCs w:val="20"/>
+          <w:lang w:val="es-ES_tradnl"/>
+        </w:rPr>
+        <w:t>Math</w:t>
+      </w:r>
+      <w:proofErr w:type="spellEnd"/>
+      <w:r>
+        <w:rPr>
+          <w:rFonts w:ascii="NimbusRomNo9L-Regu" w:hAnsi="NimbusRomNo9L-Regu" w:cs="NimbusRomNo9L-Regu"/>
+          <w:b/>
+          <w:szCs w:val="20"/>
+          <w:lang w:val="es-ES_tradnl"/>
+        </w:rPr>
+        <w:t xml:space="preserve"> and </w:t>
+      </w:r>
+      <w:proofErr w:type="spellStart"/>
+      <w:r>
+        <w:rPr>
+          <w:rFonts w:ascii="NimbusRomNo9L-Regu" w:hAnsi="NimbusRomNo9L-Regu" w:cs="NimbusRomNo9L-Regu"/>
+          <w:b/>
+          <w:szCs w:val="20"/>
+          <w:lang w:val="es-ES_tradnl"/>
+        </w:rPr>
+        <w:t>computer</w:t>
+      </w:r>
+      <w:proofErr w:type="spellEnd"/>
+      <w:r>
+        <w:rPr>
+          <w:rFonts w:ascii="NimbusRomNo9L-Regu" w:hAnsi="NimbusRomNo9L-Regu" w:cs="NimbusRomNo9L-Regu"/>
+          <w:szCs w:val="20"/>
+          <w:lang w:val="es-ES_tradnl"/>
+        </w:rPr>
+        <w:t xml:space="preserve">-&gt; 5000 </w:t>
+      </w:r>
+      <w:proofErr w:type="spellStart"/>
+      <w:r>
+        <w:rPr>
+          <w:rFonts w:ascii="NimbusRomNo9L-Regu" w:hAnsi="NimbusRomNo9L-Regu" w:cs="NimbusRomNo9L-Regu"/>
+          <w:szCs w:val="20"/>
+          <w:lang w:val="es-ES_tradnl"/>
+        </w:rPr>
+        <w:t>samples</w:t>
+      </w:r>
+      <w:proofErr w:type="spellEnd"/>
+      <w:r>
+        <w:rPr>
+          <w:rFonts w:ascii="NimbusRomNo9L-Regu" w:hAnsi="NimbusRomNo9L-Regu" w:cs="NimbusRomNo9L-Regu"/>
+          <w:szCs w:val="20"/>
+          <w:lang w:val="es-ES_tradnl"/>
+        </w:rPr>
+        <w:t xml:space="preserve"> and </w:t>
+      </w:r>
+      <w:r>
+        <w:rPr>
+          <w:rFonts w:ascii="NimbusRomNo9L-Regu" w:hAnsi="NimbusRomNo9L-Regu" w:cs="NimbusRomNo9L-Regu"/>
+          <w:szCs w:val="20"/>
+          <w:lang w:val="es-ES_tradnl"/>
+        </w:rPr>
+        <w:tab/>
+      </w:r>
+      <w:proofErr w:type="spellStart"/>
+      <w:r>
+        <w:rPr>
+          <w:rFonts w:ascii="NimbusRomNo9L-Regu" w:hAnsi="NimbusRomNo9L-Regu" w:cs="NimbusRomNo9L-Regu"/>
+          <w:szCs w:val="20"/>
+          <w:lang w:val="es-ES_tradnl"/>
+        </w:rPr>
+        <w:t>only</w:t>
+      </w:r>
+      <w:proofErr w:type="spellEnd"/>
+      <w:r>
+        <w:rPr>
+          <w:rFonts w:ascii="NimbusRomNo9L-Regu" w:hAnsi="NimbusRomNo9L-Regu" w:cs="NimbusRomNo9L-Regu"/>
+          <w:szCs w:val="20"/>
+          <w:lang w:val="es-ES_tradnl"/>
+        </w:rPr>
+        <w:t xml:space="preserve"> 2 </w:t>
+      </w:r>
+      <w:proofErr w:type="spellStart"/>
+      <w:r>
+        <w:rPr>
+          <w:rFonts w:ascii="NimbusRomNo9L-Regu" w:hAnsi="NimbusRomNo9L-Regu" w:cs="NimbusRomNo9L-Regu"/>
+          <w:szCs w:val="20"/>
+          <w:lang w:val="es-ES_tradnl"/>
+        </w:rPr>
+        <w:t>users</w:t>
+      </w:r>
+      <w:proofErr w:type="spellEnd"/>
+    </w:p>
+    <w:p>
+      <w:pPr>
+        <w:pStyle w:val="ListParagraph"/>
+        <w:numPr>
+          <w:ilvl w:val="0"/>
+          <w:numId w:val="2"/>
+        </w:numPr>
+        <w:autoSpaceDE w:val="0"/>
+        <w:autoSpaceDN w:val="0"/>
+        <w:adjustRightInd w:val="0"/>
+        <w:jc w:val="left"/>
+        <w:rPr>
+          <w:rFonts w:ascii="NimbusRomNo9L-Regu" w:hAnsi="NimbusRomNo9L-Regu" w:cs="NimbusRomNo9L-Regu"/>
+          <w:b/>
+          <w:szCs w:val="20"/>
+          <w:lang w:val="es-ES_tradnl"/>
+        </w:rPr>
+      </w:pPr>
+      <w:r>
+        <w:rPr>
+          <w:rFonts w:ascii="NimbusRomNo9L-Regu" w:hAnsi="NimbusRomNo9L-Regu" w:cs="NimbusRomNo9L-Regu"/>
+          <w:szCs w:val="20"/>
+          <w:lang w:val="es-ES_tradnl"/>
+        </w:rPr>
+        <w:tab/>
+      </w:r>
+      <w:r>
+        <w:rPr>
+          <w:rFonts w:ascii="NimbusRomNo9L-Regu" w:hAnsi="NimbusRomNo9L-Regu" w:cs="NimbusRomNo9L-Regu"/>
+          <w:b/>
+          <w:szCs w:val="20"/>
+          <w:lang w:val="es-ES_tradnl"/>
+        </w:rPr>
+        <w:t xml:space="preserve">2 </w:t>
+      </w:r>
+      <w:proofErr w:type="spellStart"/>
+      <w:r>
+        <w:rPr>
+          <w:rFonts w:ascii="NimbusRomNo9L-Regu" w:hAnsi="NimbusRomNo9L-Regu" w:cs="NimbusRomNo9L-Regu"/>
+          <w:b/>
+          <w:szCs w:val="20"/>
+          <w:lang w:val="es-ES_tradnl"/>
+        </w:rPr>
+        <w:t>Technology</w:t>
+      </w:r>
+      <w:proofErr w:type="spellEnd"/>
+      <w:r>
+        <w:rPr>
+          <w:rFonts w:ascii="NimbusRomNo9L-Regu" w:hAnsi="NimbusRomNo9L-Regu" w:cs="NimbusRomNo9L-Regu"/>
+          <w:b/>
+          <w:szCs w:val="20"/>
+          <w:lang w:val="es-ES_tradnl"/>
+        </w:rPr>
+        <w:t xml:space="preserve"> &amp; </w:t>
+      </w:r>
+      <w:proofErr w:type="spellStart"/>
+      <w:r>
+        <w:rPr>
+          <w:rFonts w:ascii="NimbusRomNo9L-Regu" w:hAnsi="NimbusRomNo9L-Regu" w:cs="NimbusRomNo9L-Regu"/>
+          <w:b/>
+          <w:szCs w:val="20"/>
+          <w:lang w:val="es-ES_tradnl"/>
+        </w:rPr>
+        <w:t>Science</w:t>
+      </w:r>
+      <w:proofErr w:type="spellEnd"/>
+      <w:r>
+        <w:rPr>
+          <w:rFonts w:ascii="NimbusRomNo9L-Regu" w:hAnsi="NimbusRomNo9L-Regu" w:cs="NimbusRomNo9L-Regu"/>
+          <w:b/>
           <w:szCs w:val="20"/>
           <w:lang w:val="es-ES_tradnl"/>
         </w:rPr>
         <w:t xml:space="preserve"> </w:t>
       </w:r>
-      <w:proofErr w:type="spellStart"/>
-      <w:r>
-        <w:rPr>
-          <w:rFonts w:ascii="NimbusRomNo9L-Regu" w:hAnsi="NimbusRomNo9L-Regu" w:cs="NimbusRomNo9L-Regu"/>
-          <w:szCs w:val="20"/>
-          <w:lang w:val="es-ES_tradnl"/>
-        </w:rPr>
-        <w:t>through</w:t>
-      </w:r>
-      <w:proofErr w:type="spellEnd"/>
-      <w:r>
-        <w:rPr>
-          <w:rFonts w:ascii="NimbusRomNo9L-Regu" w:hAnsi="NimbusRomNo9L-Regu" w:cs="NimbusRomNo9L-Regu"/>
+      <w:r>
+        <w:rPr>
+          <w:rFonts w:ascii="NimbusRomNo9L-Regu" w:hAnsi="NimbusRomNo9L-Regu" w:cs="NimbusRomNo9L-Regu"/>
+          <w:b/>
           <w:szCs w:val="20"/>
           <w:lang w:val="es-ES_tradnl"/>
         </w:rPr>
         <w:t xml:space="preserve"> </w:t>
       </w:r>
-      <w:proofErr w:type="spellStart"/>
-      <w:r>
-        <w:rPr>
-          <w:rFonts w:ascii="NimbusRomNo9L-Regu" w:hAnsi="NimbusRomNo9L-Regu" w:cs="NimbusRomNo9L-Regu"/>
-          <w:szCs w:val="20"/>
-          <w:lang w:val="es-ES_tradnl"/>
-        </w:rPr>
-        <w:t>the</w:t>
-      </w:r>
-      <w:proofErr w:type="spellEnd"/>
-      <w:r>
-        <w:rPr>
-          <w:rFonts w:ascii="NimbusRomNo9L-Regu" w:hAnsi="NimbusRomNo9L-Regu" w:cs="NimbusRomNo9L-Regu"/>
-          <w:szCs w:val="20"/>
-          <w:lang w:val="es-ES_tradnl"/>
-        </w:rPr>
-        <w:t xml:space="preserve"> </w:t>
-      </w:r>
-      <w:proofErr w:type="spellStart"/>
-      <w:r>
-        <w:rPr>
-          <w:rFonts w:ascii="NimbusRomNo9L-Regu" w:hAnsi="NimbusRomNo9L-Regu" w:cs="NimbusRomNo9L-Regu"/>
-          <w:szCs w:val="20"/>
-          <w:lang w:val="es-ES_tradnl"/>
-        </w:rPr>
-        <w:t>waps</w:t>
-      </w:r>
-      <w:proofErr w:type="spellEnd"/>
-      <w:r>
-        <w:rPr>
-          <w:rFonts w:ascii="NimbusRomNo9L-Regu" w:hAnsi="NimbusRomNo9L-Regu" w:cs="NimbusRomNo9L-Regu"/>
-          <w:szCs w:val="20"/>
-          <w:lang w:val="es-ES_tradnl"/>
-        </w:rPr>
-        <w:t>?</w:t>
-      </w:r>
+      <w:r>
+        <w:rPr>
+          <w:rFonts w:ascii="NimbusRomNo9L-Regu" w:hAnsi="NimbusRomNo9L-Regu" w:cs="NimbusRomNo9L-Regu"/>
+          <w:b/>
+          <w:szCs w:val="20"/>
+          <w:lang w:val="es-ES_tradnl"/>
+        </w:rPr>
+        <w:t xml:space="preserve">-&gt; 5000 </w:t>
+      </w:r>
+      <w:proofErr w:type="spellStart"/>
+      <w:r>
+        <w:rPr>
+          <w:rFonts w:ascii="NimbusRomNo9L-Regu" w:hAnsi="NimbusRomNo9L-Regu" w:cs="NimbusRomNo9L-Regu"/>
+          <w:b/>
+          <w:szCs w:val="20"/>
+          <w:lang w:val="es-ES_tradnl"/>
+        </w:rPr>
+        <w:t>samples</w:t>
+      </w:r>
+      <w:proofErr w:type="spellEnd"/>
+    </w:p>
+    <w:p>
+      <w:pPr>
+        <w:pStyle w:val="ListParagraph"/>
+        <w:numPr>
+          <w:ilvl w:val="0"/>
+          <w:numId w:val="2"/>
+        </w:numPr>
+        <w:autoSpaceDE w:val="0"/>
+        <w:autoSpaceDN w:val="0"/>
+        <w:adjustRightInd w:val="0"/>
+        <w:jc w:val="left"/>
+        <w:rPr>
+          <w:rFonts w:ascii="NimbusRomNo9L-Regu" w:hAnsi="NimbusRomNo9L-Regu" w:cs="NimbusRomNo9L-Regu"/>
+          <w:b/>
+          <w:szCs w:val="20"/>
+          <w:lang w:val="es-ES_tradnl"/>
+        </w:rPr>
+      </w:pPr>
+      <w:r>
+        <w:rPr>
+          <w:rFonts w:ascii="NimbusRomNo9L-Regu" w:hAnsi="NimbusRomNo9L-Regu" w:cs="NimbusRomNo9L-Regu"/>
+          <w:b/>
+          <w:szCs w:val="20"/>
+          <w:lang w:val="es-ES_tradnl"/>
+        </w:rPr>
+        <w:tab/>
+        <w:t xml:space="preserve">3 T&amp;S </w:t>
+      </w:r>
+      <w:proofErr w:type="spellStart"/>
+      <w:r>
+        <w:rPr>
+          <w:rFonts w:ascii="NimbusRomNo9L-Regu" w:hAnsi="NimbusRomNo9L-Regu" w:cs="NimbusRomNo9L-Regu"/>
+          <w:b/>
+          <w:szCs w:val="20"/>
+          <w:lang w:val="es-ES_tradnl"/>
+        </w:rPr>
+        <w:t>research</w:t>
+      </w:r>
+      <w:proofErr w:type="spellEnd"/>
+      <w:r>
+        <w:rPr>
+          <w:rFonts w:ascii="NimbusRomNo9L-Regu" w:hAnsi="NimbusRomNo9L-Regu" w:cs="NimbusRomNo9L-Regu"/>
+          <w:b/>
+          <w:szCs w:val="20"/>
+          <w:lang w:val="es-ES_tradnl"/>
+        </w:rPr>
+        <w:t xml:space="preserve"> -&gt; 9000 </w:t>
+      </w:r>
+      <w:proofErr w:type="spellStart"/>
+      <w:r>
+        <w:rPr>
+          <w:rFonts w:ascii="NimbusRomNo9L-Regu" w:hAnsi="NimbusRomNo9L-Regu" w:cs="NimbusRomNo9L-Regu"/>
+          <w:b/>
+          <w:szCs w:val="20"/>
+          <w:lang w:val="es-ES_tradnl"/>
+        </w:rPr>
+        <w:t>samples</w:t>
+      </w:r>
+      <w:proofErr w:type="spellEnd"/>
+    </w:p>
+    <w:p>
+      <w:pPr>
+        <w:rPr>
+          <w:rFonts w:ascii="NimbusRomNo9L-Regu" w:hAnsi="NimbusRomNo9L-Regu" w:cs="NimbusRomNo9L-Regu"/>
+          <w:b/>
+          <w:szCs w:val="20"/>
+          <w:lang w:val="es-ES_tradnl"/>
+        </w:rPr>
+      </w:pPr>
+    </w:p>
+    <w:p>
+      <w:pPr>
+        <w:rPr>
+          <w:rFonts w:ascii="NimbusRomNo9L-Regu" w:hAnsi="NimbusRomNo9L-Regu" w:cs="NimbusRomNo9L-Regu"/>
+          <w:szCs w:val="20"/>
+          <w:lang w:val="es-ES_tradnl"/>
+        </w:rPr>
+      </w:pPr>
+    </w:p>
+    <w:p>
+      <w:pPr>
+        <w:rPr>
+          <w:rFonts w:ascii="NimbusRomNo9L-Regu" w:hAnsi="NimbusRomNo9L-Regu" w:cs="NimbusRomNo9L-Regu"/>
+          <w:szCs w:val="20"/>
+          <w:lang w:val="es-ES_tradnl"/>
+        </w:rPr>
+      </w:pPr>
     </w:p>
     <w:sectPr>
-      <w:headerReference w:type="default" r:id="rId9"/>
+      <w:headerReference w:type="default" r:id="rId10"/>
       <w:pgSz w:w="11906" w:h="16838"/>
       <w:pgMar w:top="1134" w:right="850" w:bottom="1134" w:left="1134" w:header="708" w:footer="708" w:gutter="0"/>
       <w:cols w:space="708"/>

</xml_diff>